<commit_message>
Aenderungen nach dem Meeting mit Hrn. Rudin sind im Dokumen angepasst
</commit_message>
<xml_diff>
--- a/01 Project Management/Projektplanbieridee.docx
+++ b/01 Project Management/Projektplanbieridee.docx
@@ -118,11 +118,9 @@
       <w:r>
         <w:t xml:space="preserve">Projekt: </w:t>
       </w:r>
-      <w:proofErr w:type="spellStart"/>
       <w:r>
         <w:t>BierIdee</w:t>
       </w:r>
-      <w:proofErr w:type="spellEnd"/>
       <w:r>
         <w:br/>
       </w:r>
@@ -574,19 +572,11 @@
                 <w:color w:val="auto"/>
               </w:rPr>
             </w:pPr>
-            <w:proofErr w:type="spellStart"/>
             <w:r>
               <w:rPr>
                 <w:color w:val="auto"/>
               </w:rPr>
-              <w:t>Layouting</w:t>
-            </w:r>
-            <w:proofErr w:type="spellEnd"/>
-            <w:r>
-              <w:rPr>
-                <w:color w:val="auto"/>
-              </w:rPr>
-              <w:t>, Ergänzung mit fehlenden Informationen</w:t>
+              <w:t>Layouting, Ergänzung mit fehlenden Informationen</w:t>
             </w:r>
           </w:p>
         </w:tc>
@@ -1231,8 +1221,6 @@
               </w:rPr>
               <w:t>2.3 Erweiterungsmöglichkeiten</w:t>
             </w:r>
-            <w:bookmarkStart w:id="3" w:name="_GoBack"/>
-            <w:bookmarkEnd w:id="3"/>
             <w:r>
               <w:rPr>
                 <w:noProof/>
@@ -3904,51 +3892,43 @@
       <w:pPr>
         <w:pStyle w:val="berschrift1"/>
       </w:pPr>
-      <w:bookmarkStart w:id="4" w:name="_Toc318812194"/>
+      <w:bookmarkStart w:id="3" w:name="_Toc318812194"/>
       <w:r>
         <w:lastRenderedPageBreak/>
         <w:t>Einführung</w:t>
       </w:r>
+      <w:bookmarkEnd w:id="3"/>
+    </w:p>
+    <w:p>
+      <w:pPr>
+        <w:pStyle w:val="berschrift2"/>
+      </w:pPr>
+      <w:bookmarkStart w:id="4" w:name="_Toc318812195"/>
+      <w:r>
+        <w:t>Zweck</w:t>
+      </w:r>
       <w:bookmarkEnd w:id="4"/>
     </w:p>
     <w:p>
+      <w:r>
+        <w:t>Dies Dokument beinhaltet die Projektplanung für das Projekt Bier</w:t>
+      </w:r>
+      <w:r>
+        <w:t xml:space="preserve">Idee, </w:t>
+      </w:r>
+      <w:r>
+        <w:t>welches im Rahmen des Modules SE2 durchgeführt wird.</w:t>
+      </w:r>
+    </w:p>
+    <w:p>
       <w:pPr>
         <w:pStyle w:val="berschrift2"/>
       </w:pPr>
-      <w:bookmarkStart w:id="5" w:name="_Toc318812195"/>
-      <w:r>
-        <w:t>Zweck</w:t>
+      <w:bookmarkStart w:id="5" w:name="_Toc318812196"/>
+      <w:r>
+        <w:t>Gültigkeitsbereich</w:t>
       </w:r>
       <w:bookmarkEnd w:id="5"/>
-    </w:p>
-    <w:p>
-      <w:r>
-        <w:t xml:space="preserve">Dies Dokument beinhaltet die Projektplanung für das Projekt </w:t>
-      </w:r>
-      <w:proofErr w:type="spellStart"/>
-      <w:r>
-        <w:t>Bier</w:t>
-      </w:r>
-      <w:r>
-        <w:t>Idee</w:t>
-      </w:r>
-      <w:proofErr w:type="spellEnd"/>
-      <w:r>
-        <w:t xml:space="preserve">, </w:t>
-      </w:r>
-      <w:r>
-        <w:t>welches im Rahmen des Modules SE2 durchgeführt wird.</w:t>
-      </w:r>
-    </w:p>
-    <w:p>
-      <w:pPr>
-        <w:pStyle w:val="berschrift2"/>
-      </w:pPr>
-      <w:bookmarkStart w:id="6" w:name="_Toc318812196"/>
-      <w:r>
-        <w:t>Gültigkeitsbereich</w:t>
-      </w:r>
-      <w:bookmarkEnd w:id="6"/>
     </w:p>
     <w:p>
       <w:r>
@@ -3973,214 +3953,169 @@
       <w:pPr>
         <w:pStyle w:val="berschrift1"/>
       </w:pPr>
-      <w:bookmarkStart w:id="7" w:name="_Toc318812197"/>
+      <w:bookmarkStart w:id="6" w:name="_Toc318812197"/>
       <w:r>
         <w:lastRenderedPageBreak/>
         <w:t>Projekt Übersicht</w:t>
       </w:r>
+      <w:bookmarkEnd w:id="6"/>
+    </w:p>
+    <w:p>
+      <w:r>
+        <w:t xml:space="preserve">Unser Ziel ist eine mobile App für Android zu entwickeln, </w:t>
+      </w:r>
+      <w:r>
+        <w:t>die sich mit Bier und Biersorten beschäftigt.</w:t>
+      </w:r>
+    </w:p>
+    <w:p>
+      <w:r>
+        <w:t>Man soll Biersorten bewerten, beschreiben und taggen können, weiterhin soll</w:t>
+      </w:r>
+      <w:r>
+        <w:t xml:space="preserve"> </w:t>
+      </w:r>
+      <w:r>
+        <w:t>man Informationen zu den Sorten erhalten und</w:t>
+      </w:r>
+      <w:r>
+        <w:t xml:space="preserve"> auch</w:t>
+      </w:r>
+      <w:r>
+        <w:t xml:space="preserve"> der soziale Faktor soll zentral</w:t>
+      </w:r>
+      <w:r>
+        <w:t xml:space="preserve"> </w:t>
+      </w:r>
+      <w:r>
+        <w:t xml:space="preserve">vertreten sein. </w:t>
+      </w:r>
+      <w:r>
+        <w:t>Zudem</w:t>
+      </w:r>
+      <w:r>
+        <w:t xml:space="preserve"> sollen auch </w:t>
+      </w:r>
+      <w:r>
+        <w:t>a</w:t>
+      </w:r>
+      <w:r>
+        <w:t>utomatische Empfehlungen ähnlich wie bei</w:t>
+      </w:r>
+      <w:r>
+        <w:t xml:space="preserve"> </w:t>
+      </w:r>
+      <w:r>
+        <w:t>last.fm oder Amazon möglich sein: Vorlieben der Person A sind potentielle Vorlieben</w:t>
+      </w:r>
+      <w:r>
+        <w:t xml:space="preserve"> </w:t>
+      </w:r>
+      <w:r>
+        <w:t>der Person B, wenn sich ihr Biergeschmack stark ähnelt.</w:t>
+      </w:r>
+      <w:r>
+        <w:t xml:space="preserve"> </w:t>
+      </w:r>
+      <w:r>
+        <w:t xml:space="preserve">Auch </w:t>
+      </w:r>
+      <w:r>
+        <w:t>L</w:t>
+      </w:r>
+      <w:r>
+        <w:t xml:space="preserve">ocation </w:t>
+      </w:r>
+      <w:r>
+        <w:t>-B</w:t>
+      </w:r>
+      <w:r>
+        <w:t xml:space="preserve">ased </w:t>
+      </w:r>
+      <w:r>
+        <w:t>Features können eingebaut werden, wie z</w:t>
+      </w:r>
+      <w:r>
+        <w:t>.</w:t>
+      </w:r>
+      <w:r>
+        <w:t>B. eine Karte mit</w:t>
+      </w:r>
+      <w:r>
+        <w:t xml:space="preserve"> </w:t>
+      </w:r>
+      <w:r>
+        <w:t>Bars oder anderen Lokalen in der Umgebung (möglicherweise mit Daten aus</w:t>
+      </w:r>
+      <w:r>
+        <w:t xml:space="preserve"> </w:t>
+      </w:r>
+      <w:r>
+        <w:t xml:space="preserve">OpenStreetMap) oder Preise in der Umgebung. Die </w:t>
+      </w:r>
+      <w:r>
+        <w:t xml:space="preserve"> A</w:t>
+      </w:r>
+      <w:r>
+        <w:t>ktivitäten der Nutzer soll</w:t>
+      </w:r>
+      <w:r>
+        <w:t>en</w:t>
+      </w:r>
+      <w:r>
+        <w:t xml:space="preserve"> </w:t>
+      </w:r>
+      <w:r>
+        <w:t>ähnlich wie auf Twitter in einem Stream dargestellt werden.</w:t>
+      </w:r>
+    </w:p>
+    <w:p>
+      <w:pPr>
+        <w:pStyle w:val="berschrift2"/>
+      </w:pPr>
+      <w:bookmarkStart w:id="7" w:name="_Toc318812198"/>
+      <w:r>
+        <w:t>Zweck und Ziel</w:t>
+      </w:r>
       <w:bookmarkEnd w:id="7"/>
     </w:p>
     <w:p>
       <w:r>
-        <w:t xml:space="preserve">Unser Ziel ist eine mobile App für </w:t>
-      </w:r>
-      <w:proofErr w:type="spellStart"/>
-      <w:r>
-        <w:t>Android</w:t>
-      </w:r>
-      <w:proofErr w:type="spellEnd"/>
-      <w:r>
-        <w:t xml:space="preserve"> zu entwickeln, </w:t>
-      </w:r>
-      <w:r>
-        <w:t>die sich mit Bier und Biersorten beschäftigt.</w:t>
-      </w:r>
-    </w:p>
-    <w:p>
-      <w:r>
-        <w:t xml:space="preserve">Man soll Biersorten bewerten, beschreiben und </w:t>
-      </w:r>
-      <w:proofErr w:type="spellStart"/>
-      <w:r>
-        <w:t>taggen</w:t>
-      </w:r>
-      <w:proofErr w:type="spellEnd"/>
-      <w:r>
-        <w:t xml:space="preserve"> können, weiterhin soll</w:t>
-      </w:r>
-      <w:r>
-        <w:t xml:space="preserve"> </w:t>
-      </w:r>
-      <w:r>
-        <w:t>man Informationen zu den Sorten erhalten und</w:t>
-      </w:r>
-      <w:r>
-        <w:t xml:space="preserve"> auch</w:t>
-      </w:r>
-      <w:r>
-        <w:t xml:space="preserve"> der soziale Faktor soll zentral</w:t>
-      </w:r>
-      <w:r>
-        <w:t xml:space="preserve"> </w:t>
-      </w:r>
-      <w:r>
-        <w:t xml:space="preserve">vertreten sein. </w:t>
-      </w:r>
-      <w:r>
-        <w:t>Zudem</w:t>
-      </w:r>
-      <w:r>
-        <w:t xml:space="preserve"> sollen auch </w:t>
-      </w:r>
-      <w:r>
-        <w:t>a</w:t>
-      </w:r>
-      <w:r>
-        <w:t>utomatische Empfehlungen ähnlich wie bei</w:t>
-      </w:r>
-      <w:r>
-        <w:t xml:space="preserve"> </w:t>
-      </w:r>
-      <w:r>
-        <w:t>last.fm oder Amazon möglich sein: Vorlieben der Person A sind potentielle Vorlieben</w:t>
-      </w:r>
-      <w:r>
-        <w:t xml:space="preserve"> </w:t>
-      </w:r>
-      <w:r>
-        <w:t>der Person B, wenn sich ihr Biergeschmack stark ähnelt.</w:t>
-      </w:r>
-      <w:r>
-        <w:t xml:space="preserve"> </w:t>
-      </w:r>
-      <w:r>
-        <w:t xml:space="preserve">Auch </w:t>
-      </w:r>
-      <w:r>
-        <w:t>L</w:t>
-      </w:r>
-      <w:r>
-        <w:t xml:space="preserve">ocation </w:t>
-      </w:r>
-      <w:r>
-        <w:t>-</w:t>
-      </w:r>
-      <w:proofErr w:type="spellStart"/>
-      <w:r>
-        <w:t>B</w:t>
-      </w:r>
-      <w:r>
-        <w:t>ased</w:t>
-      </w:r>
-      <w:proofErr w:type="spellEnd"/>
-      <w:r>
-        <w:t xml:space="preserve"> </w:t>
-      </w:r>
-      <w:r>
-        <w:t>Features können eingebaut werden, wie z</w:t>
-      </w:r>
-      <w:r>
-        <w:t>.</w:t>
-      </w:r>
-      <w:r>
-        <w:t>B. eine Karte mit</w:t>
-      </w:r>
-      <w:r>
-        <w:t xml:space="preserve"> </w:t>
-      </w:r>
-      <w:r>
-        <w:t>Bars oder anderen Lokalen in der Umgebung (möglicherweise mit Daten aus</w:t>
-      </w:r>
-      <w:r>
-        <w:t xml:space="preserve"> </w:t>
-      </w:r>
-      <w:proofErr w:type="spellStart"/>
-      <w:r>
-        <w:t>OpenStreetMap</w:t>
-      </w:r>
-      <w:proofErr w:type="spellEnd"/>
-      <w:r>
-        <w:t xml:space="preserve">) oder Preise in der Umgebung. Die </w:t>
-      </w:r>
-      <w:r>
-        <w:t xml:space="preserve"> A</w:t>
-      </w:r>
-      <w:r>
-        <w:t>ktivitäten der Nutzer soll</w:t>
-      </w:r>
-      <w:r>
-        <w:t>en</w:t>
-      </w:r>
-      <w:r>
-        <w:t xml:space="preserve"> </w:t>
-      </w:r>
-      <w:r>
-        <w:t xml:space="preserve">ähnlich wie auf </w:t>
-      </w:r>
-      <w:proofErr w:type="spellStart"/>
-      <w:r>
-        <w:t>Twitter</w:t>
-      </w:r>
-      <w:proofErr w:type="spellEnd"/>
-      <w:r>
-        <w:t xml:space="preserve"> in einem Stream dargestellt werden.</w:t>
+        <w:t xml:space="preserve">Eines der Hauptziele dieses Projektes liegt darin, die in den Fächern SE1 </w:t>
+      </w:r>
+      <w:r>
+        <w:t>und</w:t>
+      </w:r>
+      <w:r>
+        <w:t xml:space="preserve"> SE2 </w:t>
+      </w:r>
+      <w:r>
+        <w:t>er</w:t>
+      </w:r>
+      <w:r>
+        <w:t>worbenen Kenntnisse in Software-</w:t>
+      </w:r>
+      <w:r>
+        <w:t>Design und Projektmanagement an einem Projekt anzuwenden. Weiterhin wollen wir den Fokus auf Teamarbeit und Dokumentation legen.</w:t>
+      </w:r>
+    </w:p>
+    <w:p>
+      <w:r>
+        <w:t>Des Weiteren werden wir uns in die Android-App Entwicklung einarbeiten und Kenntnisse in den entsprechenden Werkzeugen aneignen.</w:t>
       </w:r>
     </w:p>
     <w:p>
       <w:pPr>
         <w:pStyle w:val="berschrift2"/>
       </w:pPr>
-      <w:bookmarkStart w:id="8" w:name="_Toc318812198"/>
-      <w:r>
-        <w:t>Zweck und Ziel</w:t>
+      <w:bookmarkStart w:id="8" w:name="_Toc318812199"/>
+      <w:r>
+        <w:t xml:space="preserve">Primäre </w:t>
+      </w:r>
+      <w:r>
+        <w:t>Features</w:t>
       </w:r>
       <w:bookmarkEnd w:id="8"/>
-    </w:p>
-    <w:p>
-      <w:r>
-        <w:t xml:space="preserve">Eines der Hauptziele dieses Projektes liegt darin, die in den Fächern SE1 </w:t>
-      </w:r>
-      <w:r>
-        <w:t>und</w:t>
-      </w:r>
-      <w:r>
-        <w:t xml:space="preserve"> SE2 </w:t>
-      </w:r>
-      <w:r>
-        <w:t>er</w:t>
-      </w:r>
-      <w:r>
-        <w:t>worbenen Kenntnisse in Software-</w:t>
-      </w:r>
-      <w:r>
-        <w:t>Design und Projektmanagement an einem Projekt anzuwenden. Weiterhin wollen wir den Fokus auf Teamarbeit und Dokumentation legen.</w:t>
-      </w:r>
-    </w:p>
-    <w:p>
-      <w:r>
-        <w:t xml:space="preserve">Des Weiteren werden wir uns in die </w:t>
-      </w:r>
-      <w:proofErr w:type="spellStart"/>
-      <w:r>
-        <w:t>Android</w:t>
-      </w:r>
-      <w:proofErr w:type="spellEnd"/>
-      <w:r>
-        <w:t>-App Entwicklung einarbeiten und Kenntnisse in den entsprechenden Werkzeugen aneignen.</w:t>
-      </w:r>
-    </w:p>
-    <w:p>
-      <w:pPr>
-        <w:pStyle w:val="berschrift2"/>
-      </w:pPr>
-      <w:bookmarkStart w:id="9" w:name="_Toc318812199"/>
-      <w:r>
-        <w:t xml:space="preserve">Primäre </w:t>
-      </w:r>
-      <w:r>
-        <w:t>Features</w:t>
-      </w:r>
-      <w:bookmarkEnd w:id="9"/>
     </w:p>
     <w:p>
       <w:pPr>
@@ -4232,11 +4167,9 @@
           <w:numId w:val="27"/>
         </w:numPr>
       </w:pPr>
-      <w:proofErr w:type="spellStart"/>
       <w:r>
         <w:t>Taggen</w:t>
       </w:r>
-      <w:proofErr w:type="spellEnd"/>
       <w:r>
         <w:t xml:space="preserve"> von Bieren mit Attributen wie b</w:t>
       </w:r>
@@ -4326,11 +4259,11 @@
       <w:pPr>
         <w:pStyle w:val="berschrift2"/>
       </w:pPr>
-      <w:bookmarkStart w:id="10" w:name="_Toc318812200"/>
+      <w:bookmarkStart w:id="9" w:name="_Toc318812200"/>
       <w:r>
         <w:t>Erweiterungsmöglichkeiten</w:t>
       </w:r>
-      <w:bookmarkEnd w:id="10"/>
+      <w:bookmarkEnd w:id="9"/>
     </w:p>
     <w:p>
       <w:pPr>
@@ -4341,15 +4274,7 @@
         </w:numPr>
       </w:pPr>
       <w:r>
-        <w:t>Location-</w:t>
-      </w:r>
-      <w:proofErr w:type="spellStart"/>
-      <w:r>
-        <w:t>Based</w:t>
-      </w:r>
-      <w:proofErr w:type="spellEnd"/>
-      <w:r>
-        <w:t xml:space="preserve"> Services</w:t>
+        <w:t>Location-Based Services</w:t>
       </w:r>
     </w:p>
     <w:p>
@@ -4360,21 +4285,8 @@
           <w:numId w:val="27"/>
         </w:numPr>
       </w:pPr>
-      <w:proofErr w:type="spellStart"/>
-      <w:r>
-        <w:t>Achievements</w:t>
-      </w:r>
-      <w:proofErr w:type="spellEnd"/>
-      <w:r>
-        <w:t>/</w:t>
-      </w:r>
-      <w:proofErr w:type="spellStart"/>
-      <w:r>
-        <w:t>Badges</w:t>
-      </w:r>
-      <w:proofErr w:type="spellEnd"/>
-      <w:r>
-        <w:t xml:space="preserve"> für bestimmte Benutzeraktivitäten</w:t>
+      <w:r>
+        <w:t>Achievements/Badges für bestimmte Benutzeraktivitäten</w:t>
       </w:r>
     </w:p>
     <w:p>
@@ -4433,13 +4345,8 @@
           <w:numId w:val="27"/>
         </w:numPr>
       </w:pPr>
-      <w:proofErr w:type="spellStart"/>
-      <w:r>
-        <w:t>Checkin</w:t>
-      </w:r>
-      <w:proofErr w:type="spellEnd"/>
-      <w:r>
-        <w:t xml:space="preserve"> in Bars</w:t>
+      <w:r>
+        <w:t>Checkin in Bars</w:t>
       </w:r>
     </w:p>
     <w:p>
@@ -4450,11 +4357,9 @@
           <w:numId w:val="27"/>
         </w:numPr>
       </w:pPr>
-      <w:proofErr w:type="spellStart"/>
       <w:r>
         <w:t>Bierquiz</w:t>
       </w:r>
-      <w:proofErr w:type="spellEnd"/>
     </w:p>
     <w:p>
       <w:pPr>
@@ -4467,19 +4372,11 @@
           <w:lang w:val="fr-CH"/>
         </w:rPr>
       </w:pPr>
-      <w:proofErr w:type="spellStart"/>
       <w:r>
         <w:rPr>
           <w:lang w:val="fr-CH"/>
         </w:rPr>
-        <w:t>Statistiken</w:t>
-      </w:r>
-      <w:proofErr w:type="spellEnd"/>
-      <w:r>
-        <w:rPr>
-          <w:lang w:val="fr-CH"/>
-        </w:rPr>
-        <w:t xml:space="preserve"> (z</w:t>
+        <w:t>Statistiken (z</w:t>
       </w:r>
       <w:r>
         <w:rPr>
@@ -4491,49 +4388,7 @@
         <w:rPr>
           <w:lang w:val="fr-CH"/>
         </w:rPr>
-        <w:t xml:space="preserve">B. Top </w:t>
-      </w:r>
-      <w:proofErr w:type="spellStart"/>
-      <w:r>
-        <w:rPr>
-          <w:lang w:val="fr-CH"/>
-        </w:rPr>
-        <w:t>rated</w:t>
-      </w:r>
-      <w:proofErr w:type="spellEnd"/>
-      <w:r>
-        <w:rPr>
-          <w:lang w:val="fr-CH"/>
-        </w:rPr>
-        <w:t xml:space="preserve">, </w:t>
-      </w:r>
-      <w:proofErr w:type="spellStart"/>
-      <w:r>
-        <w:rPr>
-          <w:lang w:val="fr-CH"/>
-        </w:rPr>
-        <w:t>most</w:t>
-      </w:r>
-      <w:proofErr w:type="spellEnd"/>
-      <w:r>
-        <w:rPr>
-          <w:lang w:val="fr-CH"/>
-        </w:rPr>
-        <w:t xml:space="preserve"> </w:t>
-      </w:r>
-      <w:proofErr w:type="spellStart"/>
-      <w:r>
-        <w:rPr>
-          <w:lang w:val="fr-CH"/>
-        </w:rPr>
-        <w:t>consumed</w:t>
-      </w:r>
-      <w:proofErr w:type="spellEnd"/>
-      <w:r>
-        <w:rPr>
-          <w:lang w:val="fr-CH"/>
-        </w:rPr>
-        <w:t xml:space="preserve"> etc.)</w:t>
+        <w:t>B. Top rated, most consumed etc.)</w:t>
       </w:r>
     </w:p>
     <w:p>
@@ -4545,26 +4400,18 @@
         </w:numPr>
       </w:pPr>
       <w:r>
-        <w:t xml:space="preserve">Integration in bestehende </w:t>
-      </w:r>
-      <w:proofErr w:type="spellStart"/>
-      <w:r>
-        <w:t>Social</w:t>
-      </w:r>
-      <w:proofErr w:type="spellEnd"/>
-      <w:r>
-        <w:t>-Networks</w:t>
+        <w:t>Integration in bestehende Social-Networks</w:t>
       </w:r>
     </w:p>
     <w:p>
       <w:pPr>
         <w:pStyle w:val="berschrift2"/>
       </w:pPr>
-      <w:bookmarkStart w:id="11" w:name="_Toc318812201"/>
+      <w:bookmarkStart w:id="10" w:name="_Toc318812201"/>
       <w:r>
         <w:t>Lieferumfang</w:t>
       </w:r>
-      <w:bookmarkEnd w:id="11"/>
+      <w:bookmarkEnd w:id="10"/>
     </w:p>
     <w:p>
       <w:pPr>
@@ -4598,13 +4445,8 @@
           <w:numId w:val="32"/>
         </w:numPr>
       </w:pPr>
-      <w:proofErr w:type="spellStart"/>
-      <w:r>
-        <w:t>Android</w:t>
-      </w:r>
-      <w:proofErr w:type="spellEnd"/>
-      <w:r>
-        <w:t xml:space="preserve"> </w:t>
+      <w:r>
+        <w:t xml:space="preserve">Android </w:t>
       </w:r>
       <w:r>
         <w:t>Client</w:t>
@@ -4626,40 +4468,19 @@
       <w:pPr>
         <w:pStyle w:val="berschrift2"/>
       </w:pPr>
-      <w:bookmarkStart w:id="12" w:name="_Toc318812202"/>
+      <w:bookmarkStart w:id="11" w:name="_Toc318812202"/>
       <w:r>
         <w:lastRenderedPageBreak/>
         <w:t>Annahmen und Einschränkungen</w:t>
       </w:r>
-      <w:bookmarkEnd w:id="12"/>
-    </w:p>
-    <w:p>
-      <w:r>
-        <w:t xml:space="preserve">In Rahmen dieses Projektes wird die App nicht offiziell </w:t>
-      </w:r>
-      <w:proofErr w:type="spellStart"/>
-      <w:r>
-        <w:t>Released</w:t>
-      </w:r>
-      <w:proofErr w:type="spellEnd"/>
-      <w:r>
-        <w:t xml:space="preserve"> (</w:t>
-      </w:r>
-      <w:proofErr w:type="spellStart"/>
-      <w:r>
-        <w:t>d.h</w:t>
-      </w:r>
-      <w:proofErr w:type="spellEnd"/>
-      <w:r>
-        <w:t xml:space="preserve"> nicht im </w:t>
-      </w:r>
-      <w:proofErr w:type="spellStart"/>
-      <w:r>
-        <w:t>Android</w:t>
-      </w:r>
-      <w:proofErr w:type="spellEnd"/>
-      <w:r>
-        <w:t>-M</w:t>
+      <w:bookmarkEnd w:id="11"/>
+    </w:p>
+    <w:p>
+      <w:r>
+        <w:t>In Rahmen dieses Projektes wird die App nicht offiziell Released (</w:t>
+      </w:r>
+      <w:r>
+        <w:t>d.h nicht im Android-M</w:t>
       </w:r>
       <w:r>
         <w:t>ark</w:t>
@@ -4704,22 +4525,22 @@
       <w:pPr>
         <w:pStyle w:val="berschrift1"/>
       </w:pPr>
-      <w:bookmarkStart w:id="13" w:name="_Toc318812203"/>
+      <w:bookmarkStart w:id="12" w:name="_Toc318812203"/>
       <w:r>
         <w:lastRenderedPageBreak/>
         <w:t>Projektorganisation</w:t>
       </w:r>
+      <w:bookmarkEnd w:id="12"/>
+    </w:p>
+    <w:p>
+      <w:pPr>
+        <w:pStyle w:val="berschrift2"/>
+      </w:pPr>
+      <w:bookmarkStart w:id="13" w:name="_Toc318812204"/>
+      <w:r>
+        <w:t>Organisationsstruktur</w:t>
+      </w:r>
       <w:bookmarkEnd w:id="13"/>
-    </w:p>
-    <w:p>
-      <w:pPr>
-        <w:pStyle w:val="berschrift2"/>
-      </w:pPr>
-      <w:bookmarkStart w:id="14" w:name="_Toc318812204"/>
-      <w:r>
-        <w:t>Organisationsstruktur</w:t>
-      </w:r>
-      <w:bookmarkEnd w:id="14"/>
     </w:p>
     <w:p/>
     <w:p>
@@ -4731,13 +4552,13 @@
         <mc:AlternateContent>
           <mc:Choice Requires="wpg">
             <w:drawing>
-              <wp:anchor distT="0" distB="0" distL="114300" distR="114300" simplePos="0" relativeHeight="251672576" behindDoc="0" locked="0" layoutInCell="1" allowOverlap="1" wp14:anchorId="0DC05257" wp14:editId="7CF0B099">
+              <wp:anchor distT="0" distB="0" distL="114300" distR="114300" simplePos="0" relativeHeight="251672576" behindDoc="0" locked="0" layoutInCell="1" allowOverlap="1" wp14:anchorId="0DC05257" wp14:editId="2A4CDA7C">
                 <wp:simplePos x="0" y="0"/>
                 <wp:positionH relativeFrom="column">
-                  <wp:posOffset>150792</wp:posOffset>
+                  <wp:posOffset>151765</wp:posOffset>
                 </wp:positionH>
                 <wp:positionV relativeFrom="paragraph">
-                  <wp:posOffset>24670</wp:posOffset>
+                  <wp:posOffset>24765</wp:posOffset>
                 </wp:positionV>
                 <wp:extent cx="4662170" cy="1646718"/>
                 <wp:effectExtent l="0" t="0" r="24130" b="10795"/>
@@ -5000,13 +4821,8 @@
                                 <w:jc w:val="center"/>
                               </w:pPr>
                               <w:r>
-                                <w:t xml:space="preserve">Projektteam </w:t>
+                                <w:t>Projektteam BierIdee</w:t>
                               </w:r>
-                              <w:proofErr w:type="spellStart"/>
-                              <w:r>
-                                <w:t>BierIdee</w:t>
-                              </w:r>
-                              <w:proofErr w:type="spellEnd"/>
                             </w:p>
                           </w:txbxContent>
                         </wps:txbx>
@@ -5045,89 +4861,6 @@
                         </wps:style>
                         <wps:bodyPr/>
                       </wps:wsp>
-                      <wps:wsp>
-                        <wps:cNvPr id="11" name="Abgerundetes Rechteck 11"/>
-                        <wps:cNvSpPr/>
-                        <wps:spPr>
-                          <a:xfrm>
-                            <a:off x="2775626" y="719847"/>
-                            <a:ext cx="1348740" cy="317500"/>
-                          </a:xfrm>
-                          <a:prstGeom prst="roundRect">
-                            <a:avLst/>
-                          </a:prstGeom>
-                        </wps:spPr>
-                        <wps:style>
-                          <a:lnRef idx="2">
-                            <a:schemeClr val="accent1">
-                              <a:shade val="50000"/>
-                            </a:schemeClr>
-                          </a:lnRef>
-                          <a:fillRef idx="1">
-                            <a:schemeClr val="accent1"/>
-                          </a:fillRef>
-                          <a:effectRef idx="0">
-                            <a:schemeClr val="accent1"/>
-                          </a:effectRef>
-                          <a:fontRef idx="minor">
-                            <a:schemeClr val="lt1"/>
-                          </a:fontRef>
-                        </wps:style>
-                        <wps:txbx>
-                          <w:txbxContent>
-                            <w:p>
-                              <w:pPr>
-                                <w:jc w:val="center"/>
-                              </w:pPr>
-                              <w:r>
-                                <w:t xml:space="preserve">Hans </w:t>
-                              </w:r>
-                              <w:proofErr w:type="spellStart"/>
-                              <w:r>
-                                <w:t>Rudin</w:t>
-                              </w:r>
-                              <w:proofErr w:type="spellEnd"/>
-                            </w:p>
-                          </w:txbxContent>
-                        </wps:txbx>
-                        <wps:bodyPr rot="0" spcFirstLastPara="0" vertOverflow="overflow" horzOverflow="overflow" vert="horz" wrap="square" lIns="91440" tIns="45720" rIns="91440" bIns="45720" numCol="1" spcCol="0" rtlCol="0" fromWordArt="0" anchor="ctr" anchorCtr="0" forceAA="0" compatLnSpc="1">
-                          <a:prstTxWarp prst="textNoShape">
-                            <a:avLst/>
-                          </a:prstTxWarp>
-                          <a:noAutofit/>
-                        </wps:bodyPr>
-                      </wps:wsp>
-                      <wps:wsp>
-                        <wps:cNvPr id="12" name="Gerade Verbindung 12"/>
-                        <wps:cNvCnPr/>
-                        <wps:spPr>
-                          <a:xfrm>
-                            <a:off x="2354094" y="881975"/>
-                            <a:ext cx="421667" cy="0"/>
-                          </a:xfrm>
-                          <a:prstGeom prst="line">
-                            <a:avLst/>
-                          </a:prstGeom>
-                          <a:ln>
-                            <a:prstDash val="sysDash"/>
-                          </a:ln>
-                        </wps:spPr>
-                        <wps:style>
-                          <a:lnRef idx="1">
-                            <a:schemeClr val="accent1"/>
-                          </a:lnRef>
-                          <a:fillRef idx="0">
-                            <a:schemeClr val="accent1"/>
-                          </a:fillRef>
-                          <a:effectRef idx="0">
-                            <a:schemeClr val="accent1"/>
-                          </a:effectRef>
-                          <a:fontRef idx="minor">
-                            <a:schemeClr val="tx1"/>
-                          </a:fontRef>
-                        </wps:style>
-                        <wps:bodyPr/>
-                      </wps:wsp>
                     </wpg:wgp>
                   </a:graphicData>
                 </a:graphic>
@@ -5136,7 +4869,7 @@
           </mc:Choice>
           <mc:Fallback>
             <w:pict>
-              <v:group id="Gruppieren 13" o:spid="_x0000_s1026" style="position:absolute;margin-left:11.85pt;margin-top:1.95pt;width:367.1pt;height:129.65pt;z-index:251672576" coordsize="46621,16467" o:gfxdata="UEsDBBQABgAIAAAAIQC2gziS/gAAAOEBAAATAAAAW0NvbnRlbnRfVHlwZXNdLnhtbJSRQU7DMBBF&#10;90jcwfIWJU67QAgl6YK0S0CoHGBkTxKLZGx5TGhvj5O2G0SRWNoz/78nu9wcxkFMGNg6quQqL6RA&#10;0s5Y6ir5vt9lD1JwBDIwOMJKHpHlpr69KfdHjyxSmriSfYz+USnWPY7AufNIadK6MEJMx9ApD/oD&#10;OlTrorhX2lFEilmcO2RdNtjC5xDF9pCuTyYBB5bi6bQ4syoJ3g9WQ0ymaiLzg5KdCXlKLjvcW893&#10;SUOqXwnz5DrgnHtJTxOsQfEKIT7DmDSUCaxw7Rqn8787ZsmRM9e2VmPeBN4uqYvTtW7jvijg9N/y&#10;JsXecLq0q+WD6m8AAAD//wMAUEsDBBQABgAIAAAAIQA4/SH/1gAAAJQBAAALAAAAX3JlbHMvLnJl&#10;bHOkkMFqwzAMhu+DvYPRfXGawxijTi+j0GvpHsDYimMaW0Yy2fr2M4PBMnrbUb/Q94l/f/hMi1qR&#10;JVI2sOt6UJgd+ZiDgffL8ekFlFSbvV0oo4EbChzGx4f9GRdb25HMsYhqlCwG5lrLq9biZkxWOiqY&#10;22YiTra2kYMu1l1tQD30/bPm3wwYN0x18gb45AdQl1tp5j/sFB2T0FQ7R0nTNEV3j6o9feQzro1i&#10;OWA14Fm+Q8a1a8+Bvu/d/dMb2JY5uiPbhG/ktn4cqGU/er3pcvwCAAD//wMAUEsDBBQABgAIAAAA&#10;IQBj+9wjBQUAAP0fAAAOAAAAZHJzL2Uyb0RvYy54bWzsWd1v2zYQfx+w/0HQ+2JT1odlxCmCZM0G&#10;FG3QdO0zTVGWMInUSDp29tfvjpTkLLYTN0WCIpAfZFIkT7zjffzuePpuU1feLVe6lGLuk5Ox73HB&#10;ZFaK5dz/68v736a+pw0VGa2k4HP/jmv/3dmvv5yumxkPZCGrjCsPiAg9WzdzvzCmmY1GmhW8pvpE&#10;NlzAYC5VTQ101XKUKboG6nU1CsbjeLSWKmuUZFxreHvpBv0zSz/POTOf8lxz41VzH/Zm7FPZ5wKf&#10;o7NTOlsq2hQla7dBn7GLmpYCPtqTuqSGeitV7pCqS6aklrk5YbIeyTwvGbc8ADdk/ICbKyVXjeVl&#10;OVsvm15MINoHcno2Wfbx9lp5ZQZnN/E9QWs4oyu1apqSKy48eAkSWjfLGUy8Us1Nc63aF0vXQ6Y3&#10;uarxH9jxNla2d71s+cZ4DF6GcRyQBI6AwRiJwzghUyd9VsAR7axjxe9PrBx1Hx7h/vrt9J1+3y2D&#10;6R7+0mezRybhNB1b8dDZXiaDNJmS6HgekzRw0gnS6cQtPMgiGIve6oP+MX24KWjDrZppPOZOHzpx&#10;nS+WXK1Exg3X3mfOCsPZ3x5xkrMreq3QMw0KcqxKOBEeZprOGqXNFZe1h425D+YgMtiBsaZGbz9o&#10;A8oIQurmQWfddJuwLXNXcdxPJT7zHPQcNDGwq62H4ReV8m4p+AbKGBeGuKGCZty9jsbwQ07hI/0K&#10;27MEkXJeVlVPuyWA3muXtiPTzsel3DqofvH4sY25xf0K+2UpTL+4LoVU+whUwFX7ZTe/E5ITDUrJ&#10;bBYbmILNhczuQAGUdJ5SN+x9CbL/QLW5pgpcI1gwuHvzCR55JddzX7Yt3yuk+nffe5wPGgqjvrcG&#10;Vzv39T8rqrjvVX8K0N2UhCH6ZtsJoySAjro/srg/Ilb1hYQTIxBYGmabON9UXTNXsv4GUeEcvwpD&#10;VDD49txnRnWdC+NCAMQVxs/P7TTwxw01H8RNw5A4ChjV6svmG1VNq4AGDP2j7OyFzh6ooJuLK4U8&#10;XxmZl1Y/t3JtRQ+266T94kYcPm7E4XcZMYnhl0CY2PXugyn/RKbswnl3tINFvymLjh63aIs30OFA&#10;IH86LE8mZAIoZrDoPkS6YP6zBWdr0cFg0W8yRsedRV9xhcDzK1eLUmQrsfTi7sjBmi9Em3p1+LZL&#10;f/q8qw/CmGGFKYkSXL7NTiYkATzrcowO1HapW4egW6BTlQIzgh2Eg2C8w48W6aOr0XtA9hFAeD+C&#10;PgIEvzaCNpvePRxC0C7IIsxGgbwevksO6449/DYSPK07kzGJogSCC+pOFMWh9Tb/050kAciN2fug&#10;O2gZ+VHZ1/N0Z1vReKU8Aap0rvazP9m3lZqjUcUTeUKCyR7qURREQWorKH2dY5vKDyk/Om8QzMul&#10;/BZVtAW+IfN/Y5k/ASNry7k7sALG2nLPYVzh5VXZ/GHLLNj62tVE2hpvMAmTeAwl1c6ObSlhGy/i&#10;cArBBK18SpIgsdHksJUPcONeufB5IaPFHf0dwcvUhAEBPBYnyPdVhYMkieIA8C+oSULSafgAsCKg&#10;7aNFi16dUzwAW4cC8QtHi75gOFSV3lRVicAtzMFo0RceDkcLBMR9ZIjCcQqFZ/T9U5JCUgE2u40M&#10;YQD4EPKWH84k8FIHCWPqekl14W5s9J3GTguecMYRV0JDtmozDrhjtpCzvQ/HS+z7fSvK7a392X8A&#10;AAD//wMAUEsDBBQABgAIAAAAIQDKVA/L3wAAAAgBAAAPAAAAZHJzL2Rvd25yZXYueG1sTI9PS8NA&#10;EMXvgt9hGcGb3fyhjcZsSinqqQi2gnibZqdJaHY3ZLdJ+u0dT3qbmfd483vFejadGGnwrbMK4kUE&#10;gmzldGtrBZ+H14dHED6g1dg5Swqu5GFd3t4UmGs32Q8a96EWHGJ9jgqaEPpcSl81ZNAvXE+WtZMb&#10;DAZeh1rqAScON51MomglDbaWPzTY07ah6ry/GAVvE06bNH4Zd+fT9vp9WL5/7WJS6v5u3jyDCDSH&#10;PzP84jM6lMx0dBervegUJGnGTgXpEwiWs2XGw5HvqzQBWRbyf4HyBwAA//8DAFBLAQItABQABgAI&#10;AAAAIQC2gziS/gAAAOEBAAATAAAAAAAAAAAAAAAAAAAAAABbQ29udGVudF9UeXBlc10ueG1sUEsB&#10;Ai0AFAAGAAgAAAAhADj9If/WAAAAlAEAAAsAAAAAAAAAAAAAAAAALwEAAF9yZWxzLy5yZWxzUEsB&#10;Ai0AFAAGAAgAAAAhAGP73CMFBQAA/R8AAA4AAAAAAAAAAAAAAAAALgIAAGRycy9lMm9Eb2MueG1s&#10;UEsBAi0AFAAGAAgAAAAhAMpUD8vfAAAACAEAAA8AAAAAAAAAAAAAAAAAXwcAAGRycy9kb3ducmV2&#10;LnhtbFBLBQYAAAAABAAEAPMAAABrCAAAAAA=&#10;">
+              <v:group id="Gruppieren 13" o:spid="_x0000_s1026" style="position:absolute;margin-left:11.95pt;margin-top:1.95pt;width:367.1pt;height:129.65pt;z-index:251672576" coordsize="46621,16467" o:gfxdata="UEsDBBQABgAIAAAAIQC2gziS/gAAAOEBAAATAAAAW0NvbnRlbnRfVHlwZXNdLnhtbJSRQU7DMBBF&#10;90jcwfIWJU67QAgl6YK0S0CoHGBkTxKLZGx5TGhvj5O2G0SRWNoz/78nu9wcxkFMGNg6quQqL6RA&#10;0s5Y6ir5vt9lD1JwBDIwOMJKHpHlpr69KfdHjyxSmriSfYz+USnWPY7AufNIadK6MEJMx9ApD/oD&#10;OlTrorhX2lFEilmcO2RdNtjC5xDF9pCuTyYBB5bi6bQ4syoJ3g9WQ0ymaiLzg5KdCXlKLjvcW893&#10;SUOqXwnz5DrgnHtJTxOsQfEKIT7DmDSUCaxw7Rqn8787ZsmRM9e2VmPeBN4uqYvTtW7jvijg9N/y&#10;JsXecLq0q+WD6m8AAAD//wMAUEsDBBQABgAIAAAAIQA4/SH/1gAAAJQBAAALAAAAX3JlbHMvLnJl&#10;bHOkkMFqwzAMhu+DvYPRfXGawxijTi+j0GvpHsDYimMaW0Yy2fr2M4PBMnrbUb/Q94l/f/hMi1qR&#10;JVI2sOt6UJgd+ZiDgffL8ekFlFSbvV0oo4EbChzGx4f9GRdb25HMsYhqlCwG5lrLq9biZkxWOiqY&#10;22YiTra2kYMu1l1tQD30/bPm3wwYN0x18gb45AdQl1tp5j/sFB2T0FQ7R0nTNEV3j6o9feQzro1i&#10;OWA14Fm+Q8a1a8+Bvu/d/dMb2JY5uiPbhG/ktn4cqGU/er3pcvwCAAD//wMAUEsDBBQABgAIAAAA&#10;IQA+qqvvgwQAAL4ZAAAOAAAAZHJzL2Uyb0RvYy54bWzsWUtv2zgQvi+w/4HQfWNL1sMW4hRGuvUu&#10;ELRB08eZpihLWInkknTs9NfvkBTlbGwnbooGRWAfZFIkh5zhPL4Znb/ZtA26pVLVnE2D8GwYIMoI&#10;L2q2nAafP737YxwgpTErcMMZnQZ3VAVvLn7/7XwtchrxijcFlQiIMJWvxTSotBb5YKBIRVuszrig&#10;DAZLLlusoSuXg0LiNVBvm0E0HKaDNZeFkJxQpeDtWzcYXFj6ZUmJ/lCWimrUTAM4m7ZPaZ8L8xxc&#10;nON8KbGoatIdAz/jFC2uGWzak3qLNUYrWe+QamsiueKlPiO8HfCyrAm1PAA34fABN3PJV8LysszX&#10;S9GLCUT7QE7PJkve315LVBdwd6MAMdzCHc3lSoiaSsoQvAQJrcUyh4lzKW7EtexeLF3PML0pZWv+&#10;gR20sbK962VLNxoReBmnaRRmcAUExsI0TrNw7KRPKriinXWk+vOJlQO/8cCcrz9O3+nP3TE42cPf&#10;5NnshaN4PBla8eB8L5PRJBuHyfE8ZpPISSeajEdu4UEWwVjUVh/Uj+nDTYUFtWqmzDV7ffDimi2W&#10;VK5YQTVV6CMllabkHxQ6ydkVvVaoXIGCHKsSToSHmca5kErPKW+RaUwDMAdWwAm0NTV8e6U0KCMI&#10;yc+Dzlr4Q9iWvmuoOU/DPtIS9Bw0MbKrrYehl41Etxh8AyaEMh26oQoX1L1OhvAznMIm/QrbswQN&#10;5bJump52R8B4r13ajkw33yyl1kH1i4ePHcwt7lfYnTnT/eK2ZlzuI9AAV93Obr4XkhONkZLeLDYw&#10;xTQXvLgDBZDceUolyLsaZH+Flb7GElwjWDC4e/0BHmXD19OAd60AVVx+2/fezAcNhdEArcHVTgP1&#10;7wpLGqDmbwa6Ownj2Phm24mTLIKOvD+yuD/CVu0lhxsLIbAIYptmvm58s5S8/QpRYWZ2hSHMCOw9&#10;DYiWvnOpXQiAuELobGangT8WWF+xG0EMcSNgo1afNl+xFJ0CajD099zbC84fqKCba1YyPltpXtZW&#10;P7dy7UQPtuuk/dONOH7ciOPvMuIwhV8GYWLXu59M+RcyZRfO/dWeLPpVWXTyuEVbvGEcDgTyp8Py&#10;aBSOAMWcLLoPkS6Y/2rB2Vp0dLLoVxmjU2/RcyoN8PxC5aJmxYotUeqvHKz5knWpl8e3Pv3p864+&#10;CJsMK56ESWaWb7OTUZgBnnU5hge1PnXzCLoDOk3NTEawg3AMGPf40SJ942rUHpB9BBDej6CPAMEv&#10;jaD1pncPhxC0C7IGZhuBvBy+yw7rjr38LhI8rTujYZgkGQQXoztJksbW2/xPd7IMILfJ3k+6Yyyj&#10;PCr7ep7ubCsaL5QnQJXO1X72J/u2UnM0qngiT8hMsmf0KImSaGIrKH2dY5vKn1J+47xBMD8v5beo&#10;oivwnTL/V5b5h2BkXTl3B1bAWFfuOYwrUNnU4i9bZjGtL74m0tV4o1GcpUMoqXo7tqWEbbxI4zEE&#10;E2Pl4zCLMhtNDlv5CW7cKxf+QMiAjwTWZ3QfNMxXiPt9C0+2n10u/gMAAP//AwBQSwMEFAAGAAgA&#10;AAAhACAk2uzfAAAACAEAAA8AAABkcnMvZG93bnJldi54bWxMj09Lw0AQxe+C32EZwZvd/KG1xmxK&#10;KeqpCG0F8TbNTpPQ7GzIbpP027s96WmYeY83v5evJtOKgXrXWFYQzyIQxKXVDVcKvg7vT0sQziNr&#10;bC2Tgis5WBX3dzlm2o68o2HvKxFC2GWooPa+y6R0ZU0G3cx2xEE72d6gD2tfSd3jGMJNK5MoWkiD&#10;DYcPNXa0qak87y9GwceI4zqN34bt+bS5/hzmn9/bmJR6fJjWryA8Tf7PDDf8gA5FYDraC2snWgVJ&#10;+hKcCm4jyM/zZQziGO6LNAFZ5PJ/geIXAAD//wMAUEsBAi0AFAAGAAgAAAAhALaDOJL+AAAA4QEA&#10;ABMAAAAAAAAAAAAAAAAAAAAAAFtDb250ZW50X1R5cGVzXS54bWxQSwECLQAUAAYACAAAACEAOP0h&#10;/9YAAACUAQAACwAAAAAAAAAAAAAAAAAvAQAAX3JlbHMvLnJlbHNQSwECLQAUAAYACAAAACEAPqqr&#10;74MEAAC+GQAADgAAAAAAAAAAAAAAAAAuAgAAZHJzL2Uyb0RvYy54bWxQSwECLQAUAAYACAAAACEA&#10;ICTa7N8AAAAIAQAADwAAAAAAAAAAAAAAAADdBgAAZHJzL2Rvd25yZXYueG1sUEsFBgAAAAAEAAQA&#10;8wAAAOkHAAAAAA==&#10;">
                 <v:group id="Gruppieren 9" o:spid="_x0000_s1027" style="position:absolute;top:13489;width:46621;height:2978" coordsize="46627,2983" o:gfxdata="UEsDBBQABgAIAAAAIQCi+E9TBAEAAOwBAAATAAAAW0NvbnRlbnRfVHlwZXNdLnhtbJSRy07DMBBF&#10;90j8g+UtShxYIISadEGAHSAoHzCyJ4lFYlseN7R/z7iPDaJIXdpzz5wre7HcTKOYMZL1rpbXZSUF&#10;Ou2NdX0tP1dPxZ0UlMAZGL3DWm6R5LK5vFistgFJMO2olkNK4V4p0gNOQKUP6HjS+ThB4mPsVQD9&#10;BT2qm6q6Vdq7hC4VKe+QzaLFDtZjEo8bvt43iTiSFA/7YHbVEkIYrYbETdXszC9LcTCUTO4yNNhA&#10;V1xDqj8NeXJacOBe+WmiNSjeIKYXmLiGMpFUH/060AABOVj+vyp3najwXWc1lm2k5wx/ZPhY75TG&#10;+G8XcT5X0DL2jvNxu9r9VfMDAAD//wMAUEsDBBQABgAIAAAAIQBsBtX+2AAAAJkBAAALAAAAX3Jl&#10;bHMvLnJlbHOkkMFKAzEQhu+C7xDm7mbbg4g025vQa63gNSSz2eAmE2biat/eWBBc6c3jzM9838/s&#10;9p9pVguyRMoGNl0PCrMjH3Mw8HJ6unsAJdVmb2fKaOCMAvvh9mZ3xNnWdiRTLKIaJYuBqdbyqLW4&#10;CZOVjgrmlozEydY2ctDFujcbUG/7/l7zbwYMK6Y6eAN88FtQp3Np5j/sFB2T0Fg7R0nTOEZ3jao9&#10;feQjLo1iOWA14FkuS8ala+VAX/du/ukNTO/lebIFX5tkZb9E8h01/08HvXro8AUAAP//AwBQSwME&#10;FAAGAAgAAAAhADMvBZ5BAAAAOQAAABUAAABkcnMvZ3JvdXBzaGFwZXhtbC54bWyysa/IzVEoSy0q&#10;zszPs1Uy1DNQUkjNS85PycxLt1UKDXHTtVBSKC5JzEtJzMnPS7VVqkwtVrK34+UCAAAA//8DAFBL&#10;AwQUAAYACAAAACEAvJSJLcUAAADaAAAADwAAAGRycy9kb3ducmV2LnhtbESPT2vCQBTE7wW/w/KE&#10;3uomSkuNrhJCLT2EQlUQb4/sMwlm34bsNn++fbdQ6HGYmd8w2/1oGtFT52rLCuJFBIK4sLrmUsH5&#10;dHh6BeE8ssbGMimYyMF+N3vYYqLtwF/UH30pAoRdggoq79tESldUZNAtbEscvJvtDPogu1LqDocA&#10;N41cRtGLNFhzWKiwpayi4n78NgreBxzSVfzW5/dbNl1Pz5+XPCalHudjugHhafT/4b/2h1awht8r&#10;4QbI3Q8AAAD//wMAUEsBAi0AFAAGAAgAAAAhAKL4T1MEAQAA7AEAABMAAAAAAAAAAAAAAAAAAAAA&#10;AFtDb250ZW50X1R5cGVzXS54bWxQSwECLQAUAAYACAAAACEAbAbV/tgAAACZAQAACwAAAAAAAAAA&#10;AAAAAAA1AQAAX3JlbHMvLnJlbHNQSwECLQAUAAYACAAAACEAMy8FnkEAAAA5AAAAFQAAAAAAAAAA&#10;AAAAAAA2AgAAZHJzL2dyb3Vwc2hhcGV4bWwueG1sUEsBAi0AFAAGAAgAAAAhALyUiS3FAAAA2gAA&#10;AA8AAAAAAAAAAAAAAAAAqgIAAGRycy9kb3ducmV2LnhtbFBLBQYAAAAABAAEAPoAAACcAwAAAAA=&#10;">
                   <v:roundrect id="Abgerundetes Rechteck 1" o:spid="_x0000_s1028" style="position:absolute;width:13489;height:2983;visibility:visible;mso-wrap-style:square;v-text-anchor:middle" arcsize="10923f" o:gfxdata="UEsDBBQABgAIAAAAIQDw94q7/QAAAOIBAAATAAAAW0NvbnRlbnRfVHlwZXNdLnhtbJSRzUrEMBDH&#10;74LvEOYqbaoHEWm6B6tHFV0fYEimbdg2CZlYd9/edD8u4goeZ+b/8SOpV9tpFDNFtt4puC4rEOS0&#10;N9b1Cj7WT8UdCE7oDI7ekYIdMayay4t6vQvEIrsdKxhSCvdSsh5oQi59IJcvnY8TpjzGXgbUG+xJ&#10;3lTVrdTeJXKpSEsGNHVLHX6OSTxu8/pAEmlkEA8H4dKlAEMYrcaUSeXszI+W4thQZudew4MNfJUx&#10;QP7asFzOFxx9L/lpojUkXjGmZ5wyhjSRJQ8YKGvKv1MWzIkL33VWU9lGfl98J6hz4cZ/uUjzf7Pb&#10;bHuj+ZQu9z/UfAMAAP//AwBQSwMEFAAGAAgAAAAhADHdX2HSAAAAjwEAAAsAAABfcmVscy8ucmVs&#10;c6SQwWrDMAyG74O9g9G9cdpDGaNOb4VeSwe7CltJTGPLWCZt376mMFhGbzvqF/o+8e/2tzCpmbJ4&#10;jgbWTQuKomXn42Dg63xYfYCSgtHhxJEM3Elg372/7U40YalHMvokqlKiGBhLSZ9aix0poDScKNZN&#10;zzlgqWMedEJ7wYH0pm23Ov9mQLdgqqMzkI9uA+p8T9X8hx28zSzcl8Zy0Nz33r6iasfXeKK5UjAP&#10;VAy4LM8w09zU50C/9q7/6ZURE31X/kL8TKv1x6wXNXYPAAAA//8DAFBLAwQUAAYACAAAACEAMy8F&#10;nkEAAAA5AAAAEAAAAGRycy9zaGFwZXhtbC54bWyysa/IzVEoSy0qzszPs1Uy1DNQUkjNS85PycxL&#10;t1UKDXHTtVBSKC5JzEtJzMnPS7VVqkwtVrK34+UCAAAA//8DAFBLAwQUAAYACAAAACEAu9+tO7oA&#10;AADaAAAADwAAAGRycy9kb3ducmV2LnhtbERPSwrCMBDdC94hjOBGNFVBtBpFBD9bWw8wNGNbbCal&#10;SbXe3giCq+HxvrPZdaYST2pcaVnBdBKBIM6sLjlXcEuP4yUI55E1VpZJwZsc7Lb93gZjbV98pWfi&#10;cxFC2MWooPC+jqV0WUEG3cTWxIG728agD7DJpW7wFcJNJWdRtJAGSw4NBdZ0KCh7JK1RsGrP76SU&#10;93mKftSeyK4SzLVSw0G3X4Pw1Pm/+Oe+6DAfvq98r9x+AAAA//8DAFBLAQItABQABgAIAAAAIQDw&#10;94q7/QAAAOIBAAATAAAAAAAAAAAAAAAAAAAAAABbQ29udGVudF9UeXBlc10ueG1sUEsBAi0AFAAG&#10;AAgAAAAhADHdX2HSAAAAjwEAAAsAAAAAAAAAAAAAAAAALgEAAF9yZWxzLy5yZWxzUEsBAi0AFAAG&#10;AAgAAAAhADMvBZ5BAAAAOQAAABAAAAAAAAAAAAAAAAAAKQIAAGRycy9zaGFwZXhtbC54bWxQSwEC&#10;LQAUAAYACAAAACEAu9+tO7oAAADaAAAADwAAAAAAAAAAAAAAAACYAgAAZHJzL2Rvd25yZXYueG1s&#10;UEsFBgAAAAAEAAQA9QAAAH8DAAAAAA==&#10;" fillcolor="#4f81bd [3204]" strokecolor="#243f60 [1604]" strokeweight="2pt">
                     <v:textbox>
@@ -5191,40 +4924,13 @@
                           <w:jc w:val="center"/>
                         </w:pPr>
                         <w:r>
-                          <w:t xml:space="preserve">Projektteam </w:t>
+                          <w:t>Projektteam BierIdee</w:t>
                         </w:r>
-                        <w:proofErr w:type="spellStart"/>
-                        <w:r>
-                          <w:t>BierIdee</w:t>
-                        </w:r>
-                        <w:proofErr w:type="spellEnd"/>
                       </w:p>
                     </w:txbxContent>
                   </v:textbox>
                 </v:roundrect>
                 <v:line id="Gerade Verbindung 10" o:spid="_x0000_s1034" style="position:absolute;flip:x y;visibility:visible;mso-wrap-style:square" from="23476,5252" to="23540,13425" o:connectortype="straight" o:gfxdata="UEsDBBQABgAIAAAAIQD+JeulAAEAAOoBAAATAAAAW0NvbnRlbnRfVHlwZXNdLnhtbJSRzU7EIBDH&#10;7ya+A+FqWqoHY0zpHqwe1Zj1AQhMW2I7EAbr7ts73e5ejGviEeb/8RuoN7tpFDMk8gG1vC4rKQBt&#10;cB57Ld+3T8WdFJQNOjMGBC33QHLTXF7U230EEuxG0nLIOd4rRXaAyVAZIiBPupAmk/mYehWN/TA9&#10;qJuqulU2YAbMRV4yZFO30JnPMYvHHV+vJAlGkuJhFS5dWpoYR29NZlI1o/vRUhwbSnYeNDT4SFeM&#10;IdWvDcvkfMHR98JPk7wD8WpSfjYTYyiXaNkAweaQWFf+nbSgTlSErvMWyjYRL7V6T3DnSlz4wgTz&#10;f/Nbtr3BfEpXh59qvgEAAP//AwBQSwMEFAAGAAgAAAAhAJYFM1jUAAAAlwEAAAsAAABfcmVscy8u&#10;cmVsc6SQPWsDMQyG90L/g9He8yVDKSW+bIWsIYWuxtZ9kLNkJHNN/n1MoaVXsnWUXvQ8L9rtL2k2&#10;C4pOTA42TQsGKXCcaHDwfnp7egGjxVP0MxM6uKLCvnt82B1x9qUe6ThlNZVC6mAsJb9aq2HE5LXh&#10;jFSTniX5UkcZbPbh7Ae027Z9tvKbAd2KaQ7RgRziFszpmqv5DztNQVi5L03gZLnvp3CPaiN/0hGX&#10;SvEyYHEQRb+WgktTy4G979380xuYCENh+aiOlfwnqfbvBnb1zu4GAAD//wMAUEsDBBQABgAIAAAA&#10;IQAzLwWeQQAAADkAAAAUAAAAZHJzL2Nvbm5lY3RvcnhtbC54bWyysa/IzVEoSy0qzszPs1Uy1DNQ&#10;UkjNS85PycxLt1UKDXHTtVBSKC5JzEtJzMnPS7VVqkwtVrK34+UCAAAA//8DAFBLAwQUAAYACAAA&#10;ACEAdCbWn8QAAADbAAAADwAAAGRycy9kb3ducmV2LnhtbESPQW/CMAyF70j8h8iTdoN004amQkBj&#10;YghO04ALN6vx2orGKUlWyn49PkziZus9v/d5tuhdozoKsfZs4GmcgSIuvK25NHDYf47eQMWEbLHx&#10;TAauFGExHw5mmFt/4W/qdqlUEsIxRwNVSm2udSwqchjHviUW7ccHh0nWUGob8CLhrtHPWTbRDmuW&#10;hgpb+qioOO1+nQG7+lt3zbk4Ob29LldfL68YlkdjHh/69ymoRH26m/+vN1bwhV5+kQH0/AYAAP//&#10;AwBQSwECLQAUAAYACAAAACEA/iXrpQABAADqAQAAEwAAAAAAAAAAAAAAAAAAAAAAW0NvbnRlbnRf&#10;VHlwZXNdLnhtbFBLAQItABQABgAIAAAAIQCWBTNY1AAAAJcBAAALAAAAAAAAAAAAAAAAADEBAABf&#10;cmVscy8ucmVsc1BLAQItABQABgAIAAAAIQAzLwWeQQAAADkAAAAUAAAAAAAAAAAAAAAAAC4CAABk&#10;cnMvY29ubmVjdG9yeG1sLnhtbFBLAQItABQABgAIAAAAIQB0JtafxAAAANsAAAAPAAAAAAAAAAAA&#10;AAAAAKECAABkcnMvZG93bnJldi54bWxQSwUGAAAAAAQABAD5AAAAkgMAAAAA&#10;" strokecolor="#4579b8 [3044]"/>
-                <v:roundrect id="Abgerundetes Rechteck 11" o:spid="_x0000_s1035" style="position:absolute;left:27756;top:7198;width:13487;height:3175;visibility:visible;mso-wrap-style:square;v-text-anchor:middle" arcsize="10923f" o:gfxdata="UEsDBBQABgAIAAAAIQDw94q7/QAAAOIBAAATAAAAW0NvbnRlbnRfVHlwZXNdLnhtbJSRzUrEMBDH&#10;74LvEOYqbaoHEWm6B6tHFV0fYEimbdg2CZlYd9/edD8u4goeZ+b/8SOpV9tpFDNFtt4puC4rEOS0&#10;N9b1Cj7WT8UdCE7oDI7ekYIdMayay4t6vQvEIrsdKxhSCvdSsh5oQi59IJcvnY8TpjzGXgbUG+xJ&#10;3lTVrdTeJXKpSEsGNHVLHX6OSTxu8/pAEmlkEA8H4dKlAEMYrcaUSeXszI+W4thQZudew4MNfJUx&#10;QP7asFzOFxx9L/lpojUkXjGmZ5wyhjSRJQ8YKGvKv1MWzIkL33VWU9lGfl98J6hz4cZ/uUjzf7Pb&#10;bHuj+ZQu9z/UfAMAAP//AwBQSwMEFAAGAAgAAAAhADHdX2HSAAAAjwEAAAsAAABfcmVscy8ucmVs&#10;c6SQwWrDMAyG74O9g9G9cdpDGaNOb4VeSwe7CltJTGPLWCZt376mMFhGbzvqF/o+8e/2tzCpmbJ4&#10;jgbWTQuKomXn42Dg63xYfYCSgtHhxJEM3Elg372/7U40YalHMvokqlKiGBhLSZ9aix0poDScKNZN&#10;zzlgqWMedEJ7wYH0pm23Ov9mQLdgqqMzkI9uA+p8T9X8hx28zSzcl8Zy0Nz33r6iasfXeKK5UjAP&#10;VAy4LM8w09zU50C/9q7/6ZURE31X/kL8TKv1x6wXNXYPAAAA//8DAFBLAwQUAAYACAAAACEAMy8F&#10;nkEAAAA5AAAAEAAAAGRycy9zaGFwZXhtbC54bWyysa/IzVEoSy0qzszPs1Uy1DNQUkjNS85PycxL&#10;t1UKDXHTtVBSKC5JzEtJzMnPS7VVqkwtVrK34+UCAAAA//8DAFBLAwQUAAYACAAAACEABxMWRbsA&#10;AADbAAAADwAAAGRycy9kb3ducmV2LnhtbERPSwrCMBDdC94hjOBGNFVBtBpFBD9bWw8wNGNbbCal&#10;SbXe3giCu3m872x2nanEkxpXWlYwnUQgiDOrS84V3NLjeAnCeWSNlWVS8CYHu22/t8FY2xdf6Zn4&#10;XIQQdjEqKLyvYyldVpBBN7E1ceDutjHoA2xyqRt8hXBTyVkULaTBkkNDgTUdCsoeSWsUrNrzOynl&#10;fZ6iH7UnsqsEc63UcNDt1yA8df4v/rkvOsyfwveXcIDcfgAAAP//AwBQSwECLQAUAAYACAAAACEA&#10;8PeKu/0AAADiAQAAEwAAAAAAAAAAAAAAAAAAAAAAW0NvbnRlbnRfVHlwZXNdLnhtbFBLAQItABQA&#10;BgAIAAAAIQAx3V9h0gAAAI8BAAALAAAAAAAAAAAAAAAAAC4BAABfcmVscy8ucmVsc1BLAQItABQA&#10;BgAIAAAAIQAzLwWeQQAAADkAAAAQAAAAAAAAAAAAAAAAACkCAABkcnMvc2hhcGV4bWwueG1sUEsB&#10;Ai0AFAAGAAgAAAAhAAcTFkW7AAAA2wAAAA8AAAAAAAAAAAAAAAAAmAIAAGRycy9kb3ducmV2Lnht&#10;bFBLBQYAAAAABAAEAPUAAACAAwAAAAA=&#10;" fillcolor="#4f81bd [3204]" strokecolor="#243f60 [1604]" strokeweight="2pt">
-                  <v:textbox>
-                    <w:txbxContent>
-                      <w:p>
-                        <w:pPr>
-                          <w:jc w:val="center"/>
-                        </w:pPr>
-                        <w:r>
-                          <w:t xml:space="preserve">Hans </w:t>
-                        </w:r>
-                        <w:proofErr w:type="spellStart"/>
-                        <w:r>
-                          <w:t>Rudin</w:t>
-                        </w:r>
-                        <w:proofErr w:type="spellEnd"/>
-                      </w:p>
-                    </w:txbxContent>
-                  </v:textbox>
-                </v:roundrect>
-                <v:line id="Gerade Verbindung 12" o:spid="_x0000_s1036" style="position:absolute;visibility:visible;mso-wrap-style:square" from="23540,8819" to="27757,8819" o:connectortype="straight" o:gfxdata="UEsDBBQABgAIAAAAIQD+JeulAAEAAOoBAAATAAAAW0NvbnRlbnRfVHlwZXNdLnhtbJSRzU7EIBDH&#10;7ya+A+FqWqoHY0zpHqwe1Zj1AQhMW2I7EAbr7ts73e5ejGviEeb/8RuoN7tpFDMk8gG1vC4rKQBt&#10;cB57Ld+3T8WdFJQNOjMGBC33QHLTXF7U230EEuxG0nLIOd4rRXaAyVAZIiBPupAmk/mYehWN/TA9&#10;qJuqulU2YAbMRV4yZFO30JnPMYvHHV+vJAlGkuJhFS5dWpoYR29NZlI1o/vRUhwbSnYeNDT4SFeM&#10;IdWvDcvkfMHR98JPk7wD8WpSfjYTYyiXaNkAweaQWFf+nbSgTlSErvMWyjYRL7V6T3DnSlz4wgTz&#10;f/Nbtr3BfEpXh59qvgEAAP//AwBQSwMEFAAGAAgAAAAhAJYFM1jUAAAAlwEAAAsAAABfcmVscy8u&#10;cmVsc6SQPWsDMQyG90L/g9He8yVDKSW+bIWsIYWuxtZ9kLNkJHNN/n1MoaVXsnWUXvQ8L9rtL2k2&#10;C4pOTA42TQsGKXCcaHDwfnp7egGjxVP0MxM6uKLCvnt82B1x9qUe6ThlNZVC6mAsJb9aq2HE5LXh&#10;jFSTniX5UkcZbPbh7Ae027Z9tvKbAd2KaQ7RgRziFszpmqv5DztNQVi5L03gZLnvp3CPaiN/0hGX&#10;SvEyYHEQRb+WgktTy4G979380xuYCENh+aiOlfwnqfbvBnb1zu4GAAD//wMAUEsDBBQABgAIAAAA&#10;IQAzLwWeQQAAADkAAAAUAAAAZHJzL2Nvbm5lY3RvcnhtbC54bWyysa/IzVEoSy0qzszPs1Uy1DNQ&#10;UkjNS85PycxLt1UKDXHTtVBSKC5JzEtJzMnPS7VVqkwtVrK34+UCAAAA//8DAFBLAwQUAAYACAAA&#10;ACEAtR4IGMIAAADbAAAADwAAAGRycy9kb3ducmV2LnhtbERPTWvCQBC9C/0PyxS86aYRiqTZiEi1&#10;PVSwUfA6zU6TYHY27G5N+u/dQsHbPN7n5KvRdOJKzreWFTzNExDEldUt1wpOx+1sCcIHZI2dZVLw&#10;Sx5WxcMkx0zbgT/pWoZaxBD2GSpoQugzKX3VkEE/tz1x5L6tMxgidLXUDocYbjqZJsmzNNhybGiw&#10;p01D1aX8MQreFuYkk4/eDfvD+bx5/doda0yVmj6O6xcQgcZwF/+733Wcn8LfL/EAWdwAAAD//wMA&#10;UEsBAi0AFAAGAAgAAAAhAP4l66UAAQAA6gEAABMAAAAAAAAAAAAAAAAAAAAAAFtDb250ZW50X1R5&#10;cGVzXS54bWxQSwECLQAUAAYACAAAACEAlgUzWNQAAACXAQAACwAAAAAAAAAAAAAAAAAxAQAAX3Jl&#10;bHMvLnJlbHNQSwECLQAUAAYACAAAACEAMy8FnkEAAAA5AAAAFAAAAAAAAAAAAAAAAAAuAgAAZHJz&#10;L2Nvbm5lY3RvcnhtbC54bWxQSwECLQAUAAYACAAAACEAtR4IGMIAAADbAAAADwAAAAAAAAAAAAAA&#10;AAChAgAAZHJzL2Rvd25yZXYueG1sUEsFBgAAAAAEAAQA+QAAAJADAAAAAA==&#10;" strokecolor="#4579b8 [3044]">
-                  <v:stroke dashstyle="3 1"/>
-                </v:line>
               </v:group>
             </w:pict>
           </mc:Fallback>
@@ -5251,21 +4957,21 @@
       <w:pPr>
         <w:pStyle w:val="berschrift2"/>
       </w:pPr>
-      <w:bookmarkStart w:id="15" w:name="_Toc318812205"/>
+      <w:bookmarkStart w:id="14" w:name="_Toc318812205"/>
       <w:r>
         <w:t>Team</w:t>
       </w:r>
+      <w:bookmarkEnd w:id="14"/>
+    </w:p>
+    <w:p>
+      <w:pPr>
+        <w:pStyle w:val="berschrift3"/>
+      </w:pPr>
+      <w:bookmarkStart w:id="15" w:name="_Toc318812206"/>
+      <w:r>
+        <w:t>Danilo Bargen</w:t>
+      </w:r>
       <w:bookmarkEnd w:id="15"/>
-    </w:p>
-    <w:p>
-      <w:pPr>
-        <w:pStyle w:val="berschrift3"/>
-      </w:pPr>
-      <w:bookmarkStart w:id="16" w:name="_Toc318812206"/>
-      <w:r>
-        <w:t>Danilo Bargen</w:t>
-      </w:r>
-      <w:bookmarkEnd w:id="16"/>
     </w:p>
     <w:tbl>
       <w:tblPr>
@@ -5341,11 +5047,9 @@
             <w:tcW w:w="6836" w:type="dxa"/>
           </w:tcPr>
           <w:p>
-            <w:proofErr w:type="spellStart"/>
             <w:r>
               <w:t>danilobargen</w:t>
             </w:r>
-            <w:proofErr w:type="spellEnd"/>
           </w:p>
         </w:tc>
       </w:tr>
@@ -5414,11 +5118,11 @@
       <w:pPr>
         <w:pStyle w:val="berschrift3"/>
       </w:pPr>
-      <w:bookmarkStart w:id="17" w:name="_Toc318812207"/>
+      <w:bookmarkStart w:id="16" w:name="_Toc318812207"/>
       <w:r>
         <w:t>Jonas Furrer</w:t>
       </w:r>
-      <w:bookmarkEnd w:id="17"/>
+      <w:bookmarkEnd w:id="16"/>
     </w:p>
     <w:tbl>
       <w:tblPr>
@@ -5505,11 +5209,9 @@
             <w:tcW w:w="6836" w:type="dxa"/>
           </w:tcPr>
           <w:p>
-            <w:proofErr w:type="spellStart"/>
             <w:r>
               <w:t>jonas-fu</w:t>
             </w:r>
-            <w:proofErr w:type="spellEnd"/>
           </w:p>
         </w:tc>
       </w:tr>
@@ -5578,11 +5280,11 @@
       <w:pPr>
         <w:pStyle w:val="berschrift3"/>
       </w:pPr>
-      <w:bookmarkStart w:id="18" w:name="_Toc318812208"/>
+      <w:bookmarkStart w:id="17" w:name="_Toc318812208"/>
       <w:r>
         <w:t>Christian Fässler</w:t>
       </w:r>
-      <w:bookmarkEnd w:id="18"/>
+      <w:bookmarkEnd w:id="17"/>
     </w:p>
     <w:tbl>
       <w:tblPr>
@@ -5655,11 +5357,9 @@
             <w:tcW w:w="6836" w:type="dxa"/>
           </w:tcPr>
           <w:p>
-            <w:proofErr w:type="spellStart"/>
             <w:r>
               <w:t>chrigi.faessler</w:t>
             </w:r>
-            <w:proofErr w:type="spellEnd"/>
           </w:p>
         </w:tc>
       </w:tr>
@@ -5728,11 +5428,11 @@
       <w:pPr>
         <w:pStyle w:val="berschrift2"/>
       </w:pPr>
-      <w:bookmarkStart w:id="19" w:name="_Toc318812209"/>
+      <w:bookmarkStart w:id="18" w:name="_Toc318812209"/>
       <w:r>
         <w:t>Verantwortlichkeiten</w:t>
       </w:r>
-      <w:bookmarkEnd w:id="19"/>
+      <w:bookmarkEnd w:id="18"/>
     </w:p>
     <w:p>
       <w:r>
@@ -5760,15 +5460,7 @@
         <w:t>, darum werden Zuständigkeiten nicht explizit zugeteilt. Dieses Vorgehen erlaubt es</w:t>
       </w:r>
       <w:r>
-        <w:t xml:space="preserve">, </w:t>
-      </w:r>
-      <w:proofErr w:type="spellStart"/>
-      <w:r>
-        <w:t>Know-How</w:t>
-      </w:r>
-      <w:proofErr w:type="spellEnd"/>
-      <w:r>
-        <w:t xml:space="preserve"> optimal zu </w:t>
+        <w:t xml:space="preserve">, Know-How optimal zu </w:t>
       </w:r>
       <w:r>
         <w:t>teilen und</w:t>
@@ -5934,11 +5626,11 @@
       <w:pPr>
         <w:pStyle w:val="berschrift2"/>
       </w:pPr>
-      <w:bookmarkStart w:id="20" w:name="_Toc318812210"/>
+      <w:bookmarkStart w:id="19" w:name="_Toc318812210"/>
       <w:r>
         <w:t>Externe Schnittstellen</w:t>
       </w:r>
-      <w:bookmarkEnd w:id="20"/>
+      <w:bookmarkEnd w:id="19"/>
     </w:p>
     <w:p>
       <w:r>
@@ -5948,13 +5640,8 @@
         <w:t>Betreuer:</w:t>
       </w:r>
       <w:r>
-        <w:t xml:space="preserve"> Hans </w:t>
-      </w:r>
-      <w:proofErr w:type="spellStart"/>
-      <w:r>
-        <w:t>Rudin</w:t>
-      </w:r>
-      <w:proofErr w:type="spellEnd"/>
+        <w:t xml:space="preserve"> Hans Rudin</w:t>
+      </w:r>
     </w:p>
     <w:p>
       <w:r>
@@ -5979,21 +5666,19 @@
     <w:p/>
     <w:p>
       <w:r>
-        <w:t xml:space="preserve">Es werden regelmässig Reviews der Work Products und des Projektstatus mit Herrn </w:t>
-      </w:r>
-      <w:proofErr w:type="spellStart"/>
-      <w:r>
-        <w:t>Rudin</w:t>
-      </w:r>
-      <w:proofErr w:type="spellEnd"/>
-      <w:r>
-        <w:t xml:space="preserve"> durc</w:t>
+        <w:t>Es werden regelmässig Reviews der Work Products und des Projektstatus mit Herrn Rudin durc</w:t>
       </w:r>
       <w:r>
         <w:t>hgeführt. Diese Reviews werden p</w:t>
       </w:r>
       <w:r>
-        <w:t>rotokolliert und an alle Teilnehmenden gesendet. Die Protokolle werden dann beim nächsten Treffen bestätigt oder abgelehnt.</w:t>
+        <w:t>rotokolliert und an alle Teilnehmenden gesendet. Die Protokolle werden dann beim nächsten Treffen bestätigt oder abgelehnt</w:t>
+      </w:r>
+      <w:r>
+        <w:t xml:space="preserve"> (nur durch Projektmitglieder, Hr Rudin berücksichtigt diese nur bei der Schlussbewertung)</w:t>
+      </w:r>
+      <w:r>
+        <w:t>.</w:t>
       </w:r>
     </w:p>
     <w:p/>
@@ -6015,22 +5700,22 @@
       <w:pPr>
         <w:pStyle w:val="berschrift1"/>
       </w:pPr>
-      <w:bookmarkStart w:id="21" w:name="_Toc318812211"/>
+      <w:bookmarkStart w:id="20" w:name="_Toc318812211"/>
       <w:r>
         <w:lastRenderedPageBreak/>
         <w:t>Management Abläufe</w:t>
       </w:r>
+      <w:bookmarkEnd w:id="20"/>
+    </w:p>
+    <w:p>
+      <w:pPr>
+        <w:pStyle w:val="berschrift2"/>
+      </w:pPr>
+      <w:bookmarkStart w:id="21" w:name="_Toc318812212"/>
+      <w:r>
+        <w:t>Kostenvoranschlag</w:t>
+      </w:r>
       <w:bookmarkEnd w:id="21"/>
-    </w:p>
-    <w:p>
-      <w:pPr>
-        <w:pStyle w:val="berschrift2"/>
-      </w:pPr>
-      <w:bookmarkStart w:id="22" w:name="_Toc318812212"/>
-      <w:r>
-        <w:t>Kostenvoranschlag</w:t>
-      </w:r>
-      <w:bookmarkEnd w:id="22"/>
     </w:p>
     <w:p>
       <w:r>
@@ -6107,25 +5792,58 @@
       <w:pPr>
         <w:pStyle w:val="berschrift2"/>
       </w:pPr>
-      <w:bookmarkStart w:id="23" w:name="_Toc318812213"/>
+      <w:bookmarkStart w:id="22" w:name="_Toc318812213"/>
       <w:r>
         <w:t>Zeitliche Planung</w:t>
       </w:r>
+      <w:bookmarkEnd w:id="22"/>
+    </w:p>
+    <w:p>
+      <w:pPr>
+        <w:pStyle w:val="berschrift3"/>
+      </w:pPr>
+      <w:bookmarkStart w:id="23" w:name="_Toc318812214"/>
+      <w:r>
+        <w:t>Phasen / Iterationen</w:t>
+      </w:r>
       <w:bookmarkEnd w:id="23"/>
     </w:p>
     <w:p>
-      <w:pPr>
-        <w:pStyle w:val="berschrift3"/>
-      </w:pPr>
-      <w:bookmarkStart w:id="24" w:name="_Toc318812214"/>
-      <w:r>
-        <w:t>Phasen / Iterationen</w:t>
-      </w:r>
-      <w:bookmarkEnd w:id="24"/>
-    </w:p>
-    <w:p>
-      <w:r>
-        <w:t>Wir werden während dem gesamten Projekt parallel an Front- und Backend arbeiten. Die App evolviert dadurch laufend. Die Aufgaben werden zu Beginn jeder Iteration priorisiert und entsprechend implementiert. Wir werden mit den Core-Features beginnen (Kommunikation Server-Client, Benutzersystem, Bierprofile) und uns dann zu den Features mit tieferer Priorität weiterarbeiten.</w:t>
+      <w:r>
+        <w:t>Während</w:t>
+      </w:r>
+      <w:r>
+        <w:t xml:space="preserve"> dem gesamten Projekt </w:t>
+      </w:r>
+      <w:r>
+        <w:t xml:space="preserve">wird </w:t>
+      </w:r>
+      <w:r>
+        <w:t xml:space="preserve">parallel an Front- und Backend </w:t>
+      </w:r>
+      <w:r>
+        <w:t>gearbeitet</w:t>
+      </w:r>
+      <w:r>
+        <w:t xml:space="preserve">. Die App evolviert dadurch laufend. Die Aufgaben werden zu Beginn jeder Iteration priorisiert und entsprechend implementiert. </w:t>
+      </w:r>
+      <w:r>
+        <w:t>Begonnen wird mit den</w:t>
+      </w:r>
+      <w:r>
+        <w:t xml:space="preserve"> Core-Features (Kommunikation Server-Client, Benutzersystem, Bierprofile) und </w:t>
+      </w:r>
+      <w:r>
+        <w:t>erst dann werden</w:t>
+      </w:r>
+      <w:r>
+        <w:t xml:space="preserve"> Features mit ti</w:t>
+      </w:r>
+      <w:r>
+        <w:t>eferer Priorität entwickelt.</w:t>
+      </w:r>
+      <w:r>
+        <w:tab/>
       </w:r>
     </w:p>
     <w:p/>
@@ -6221,13 +5939,8 @@
             <w:tcW w:w="1668" w:type="dxa"/>
           </w:tcPr>
           <w:p>
-            <w:proofErr w:type="spellStart"/>
-            <w:r>
-              <w:t>Inception</w:t>
-            </w:r>
-            <w:proofErr w:type="spellEnd"/>
-            <w:r>
-              <w:t xml:space="preserve"> 1</w:t>
+            <w:r>
+              <w:t>Inception 1</w:t>
             </w:r>
           </w:p>
         </w:tc>
@@ -6283,90 +5996,18 @@
                 <w:lang w:val="fr-CH"/>
               </w:rPr>
             </w:pPr>
-            <w:proofErr w:type="spellStart"/>
             <w:r>
               <w:rPr>
                 <w:lang w:val="fr-CH"/>
               </w:rPr>
-              <w:t>Projektplan</w:t>
-            </w:r>
-            <w:proofErr w:type="spellEnd"/>
+              <w:t>Projektplan, Domain Model, Requirements (Brief Use Cases), Configuration Management (Redmine, Jenkins, Git</w:t>
+            </w:r>
             <w:r>
               <w:rPr>
                 <w:lang w:val="fr-CH"/>
               </w:rPr>
-              <w:t xml:space="preserve">, Domain Model, </w:t>
-            </w:r>
-            <w:proofErr w:type="spellStart"/>
-            <w:r>
-              <w:rPr>
-                <w:lang w:val="fr-CH"/>
-              </w:rPr>
-              <w:t>Requirements</w:t>
-            </w:r>
-            <w:proofErr w:type="spellEnd"/>
-            <w:r>
-              <w:rPr>
-                <w:lang w:val="fr-CH"/>
-              </w:rPr>
-              <w:t xml:space="preserve"> (</w:t>
-            </w:r>
-            <w:proofErr w:type="spellStart"/>
-            <w:r>
-              <w:rPr>
-                <w:lang w:val="fr-CH"/>
-              </w:rPr>
-              <w:t>Brief</w:t>
-            </w:r>
-            <w:proofErr w:type="spellEnd"/>
-            <w:r>
-              <w:rPr>
-                <w:lang w:val="fr-CH"/>
-              </w:rPr>
-              <w:t xml:space="preserve"> Use Cases), Configuration Management (</w:t>
-            </w:r>
-            <w:proofErr w:type="spellStart"/>
-            <w:r>
-              <w:rPr>
-                <w:lang w:val="fr-CH"/>
-              </w:rPr>
-              <w:t>Redmine</w:t>
-            </w:r>
-            <w:proofErr w:type="spellEnd"/>
-            <w:r>
-              <w:rPr>
-                <w:lang w:val="fr-CH"/>
-              </w:rPr>
-              <w:t>, Jenkins, Git</w:t>
-            </w:r>
-            <w:r>
-              <w:rPr>
-                <w:lang w:val="fr-CH"/>
-              </w:rPr>
-              <w:t xml:space="preserve">, </w:t>
-            </w:r>
-            <w:proofErr w:type="spellStart"/>
-            <w:r>
-              <w:rPr>
-                <w:lang w:val="fr-CH"/>
-              </w:rPr>
-              <w:t>lokale</w:t>
-            </w:r>
-            <w:proofErr w:type="spellEnd"/>
-            <w:r>
-              <w:rPr>
-                <w:lang w:val="fr-CH"/>
-              </w:rPr>
-              <w:t xml:space="preserve"> </w:t>
-            </w:r>
-            <w:proofErr w:type="spellStart"/>
-            <w:r>
-              <w:rPr>
-                <w:lang w:val="fr-CH"/>
-              </w:rPr>
-              <w:t>Entwicklungsumgebung</w:t>
-            </w:r>
-            <w:proofErr w:type="spellEnd"/>
+              <w:t>, lokale Entwicklungsumgebung</w:t>
+            </w:r>
             <w:r>
               <w:rPr>
                 <w:lang w:val="fr-CH"/>
@@ -6413,39 +6054,10 @@
           </w:tcPr>
           <w:p>
             <w:r>
-              <w:t xml:space="preserve">Externes Design und </w:t>
-            </w:r>
-            <w:proofErr w:type="spellStart"/>
-            <w:r>
-              <w:t>Mockups</w:t>
-            </w:r>
-            <w:proofErr w:type="spellEnd"/>
-            <w:r>
-              <w:t xml:space="preserve">, Datenbankdesign, </w:t>
-            </w:r>
-            <w:proofErr w:type="spellStart"/>
-            <w:r>
-              <w:t>Fully</w:t>
-            </w:r>
-            <w:proofErr w:type="spellEnd"/>
-            <w:r>
-              <w:t xml:space="preserve"> </w:t>
-            </w:r>
-            <w:proofErr w:type="spellStart"/>
-            <w:r>
-              <w:t>dressed</w:t>
-            </w:r>
-            <w:proofErr w:type="spellEnd"/>
-            <w:r>
-              <w:t xml:space="preserve"> </w:t>
-            </w:r>
-            <w:proofErr w:type="spellStart"/>
-            <w:r>
-              <w:t>Use</w:t>
-            </w:r>
-            <w:proofErr w:type="spellEnd"/>
-            <w:r>
-              <w:t xml:space="preserve"> Cases</w:t>
+              <w:t>Externes Design und Mockups</w:t>
+            </w:r>
+            <w:r>
+              <w:t>, Datenbankdesign, Fully dressed Use Cases</w:t>
             </w:r>
             <w:r>
               <w:t>, Evaluation Software</w:t>
@@ -6521,13 +6133,8 @@
             <w:tcW w:w="1668" w:type="dxa"/>
           </w:tcPr>
           <w:p>
-            <w:proofErr w:type="spellStart"/>
-            <w:r>
-              <w:t>Construction</w:t>
-            </w:r>
-            <w:proofErr w:type="spellEnd"/>
-            <w:r>
-              <w:t xml:space="preserve"> 1</w:t>
+            <w:r>
+              <w:t>Construction 1</w:t>
             </w:r>
           </w:p>
         </w:tc>
@@ -6537,27 +6144,14 @@
           </w:tcPr>
           <w:p>
             <w:r>
-              <w:t xml:space="preserve">Backend Benutzersystem, erste sehr einfache </w:t>
-            </w:r>
-            <w:proofErr w:type="spellStart"/>
-            <w:r>
-              <w:t>Android</w:t>
-            </w:r>
-            <w:proofErr w:type="spellEnd"/>
-            <w:r>
-              <w:t xml:space="preserve">-Version, </w:t>
+              <w:t xml:space="preserve">Backend Benutzersystem, erste sehr einfache Android-Version, </w:t>
             </w:r>
             <w:r>
               <w:t>Implementierung gemäss Priorisierung und Zeitschätzung</w:t>
             </w:r>
             <w:r>
-              <w:t xml:space="preserve"> in </w:t>
-            </w:r>
-            <w:proofErr w:type="spellStart"/>
-            <w:r>
-              <w:t>Redmine</w:t>
-            </w:r>
-            <w:proofErr w:type="spellEnd"/>
+              <w:t xml:space="preserve"> in Redmine</w:t>
+            </w:r>
             <w:r>
               <w:t>. Erste Testversion für Alphatester.</w:t>
             </w:r>
@@ -6590,13 +6184,8 @@
             <w:tcW w:w="1668" w:type="dxa"/>
           </w:tcPr>
           <w:p>
-            <w:proofErr w:type="spellStart"/>
-            <w:r>
-              <w:t>Construction</w:t>
-            </w:r>
-            <w:proofErr w:type="spellEnd"/>
-            <w:r>
-              <w:t xml:space="preserve"> 2</w:t>
+            <w:r>
+              <w:t>Construction 2</w:t>
             </w:r>
           </w:p>
         </w:tc>
@@ -6606,29 +6195,13 @@
           </w:tcPr>
           <w:p>
             <w:r>
-              <w:t>Hauptfeatures  (</w:t>
-            </w:r>
-            <w:proofErr w:type="spellStart"/>
-            <w:r>
-              <w:t>zB</w:t>
-            </w:r>
-            <w:proofErr w:type="spellEnd"/>
-            <w:r>
-              <w:t xml:space="preserve"> Bierprofile, Aktivitäten erfassen) implementieren</w:t>
+              <w:t>Hauptfeatures  (zB Bierprofile, Aktivitäten erfassen) implementieren</w:t>
             </w:r>
             <w:r>
               <w:t xml:space="preserve"> gemäss Priorisierung und Zeitschätzung</w:t>
             </w:r>
             <w:r>
-              <w:t xml:space="preserve"> in </w:t>
-            </w:r>
-            <w:proofErr w:type="spellStart"/>
-            <w:r>
-              <w:t>Redmine</w:t>
-            </w:r>
-            <w:proofErr w:type="spellEnd"/>
-            <w:r>
-              <w:t>.</w:t>
+              <w:t xml:space="preserve"> in Redmine.</w:t>
             </w:r>
             <w:r>
               <w:t xml:space="preserve"> Zweite Testversion für Alphatester.</w:t>
@@ -6665,13 +6238,8 @@
             <w:tcW w:w="1668" w:type="dxa"/>
           </w:tcPr>
           <w:p>
-            <w:proofErr w:type="spellStart"/>
-            <w:r>
-              <w:t>Construction</w:t>
-            </w:r>
-            <w:proofErr w:type="spellEnd"/>
-            <w:r>
-              <w:t xml:space="preserve"> 3</w:t>
+            <w:r>
+              <w:t>Construction 3</w:t>
             </w:r>
           </w:p>
         </w:tc>
@@ -6687,15 +6255,7 @@
               <w:t xml:space="preserve"> gemäss Priorisierung und Zeitschätzung</w:t>
             </w:r>
             <w:r>
-              <w:t xml:space="preserve"> in </w:t>
-            </w:r>
-            <w:proofErr w:type="spellStart"/>
-            <w:r>
-              <w:t>Redmine</w:t>
-            </w:r>
-            <w:proofErr w:type="spellEnd"/>
-            <w:r>
-              <w:t>.</w:t>
+              <w:t xml:space="preserve"> in Redmine.</w:t>
             </w:r>
             <w:r>
               <w:t xml:space="preserve"> Dritte und vierte Testversion für Alphatester.</w:t>
@@ -6795,12 +6355,12 @@
       <w:pPr>
         <w:pStyle w:val="berschrift3"/>
       </w:pPr>
-      <w:bookmarkStart w:id="25" w:name="_Toc318812215"/>
+      <w:bookmarkStart w:id="24" w:name="_Toc318812215"/>
       <w:r>
         <w:lastRenderedPageBreak/>
         <w:t>Meilensteine</w:t>
       </w:r>
-      <w:bookmarkEnd w:id="25"/>
+      <w:bookmarkEnd w:id="24"/>
     </w:p>
     <w:p>
       <w:pPr>
@@ -6862,15 +6422,7 @@
           </w:tcPr>
           <w:p>
             <w:r>
-              <w:t xml:space="preserve">Ende </w:t>
-            </w:r>
-            <w:proofErr w:type="spellStart"/>
-            <w:r>
-              <w:t>Inception</w:t>
-            </w:r>
-            <w:proofErr w:type="spellEnd"/>
-            <w:r>
-              <w:t xml:space="preserve"> 24.2.2012</w:t>
+              <w:t>Ende Inception 24.2.2012</w:t>
             </w:r>
           </w:p>
         </w:tc>
@@ -7068,28 +6620,12 @@
                 <w:lang w:val="fr-CH"/>
               </w:rPr>
             </w:pPr>
-            <w:proofErr w:type="spellStart"/>
             <w:r>
               <w:rPr>
                 <w:lang w:val="fr-CH"/>
               </w:rPr>
-              <w:t>Tasks</w:t>
-            </w:r>
-            <w:proofErr w:type="spellEnd"/>
-            <w:r>
-              <w:rPr>
-                <w:lang w:val="fr-CH"/>
-              </w:rPr>
-              <w:t xml:space="preserve"> in </w:t>
-            </w:r>
-            <w:proofErr w:type="spellStart"/>
-            <w:r>
-              <w:rPr>
-                <w:lang w:val="fr-CH"/>
-              </w:rPr>
-              <w:t>Redmine</w:t>
-            </w:r>
-            <w:proofErr w:type="spellEnd"/>
+              <w:t>Tasks in Redmine</w:t>
+            </w:r>
           </w:p>
           <w:p/>
         </w:tc>
@@ -7238,100 +6774,29 @@
                 <w:lang w:val="fr-CH"/>
               </w:rPr>
             </w:pPr>
-            <w:proofErr w:type="spellStart"/>
             <w:r>
               <w:rPr>
                 <w:lang w:val="fr-CH"/>
               </w:rPr>
-              <w:t>Tasks</w:t>
-            </w:r>
-            <w:proofErr w:type="spellEnd"/>
-            <w:r>
+              <w:t>Tasks in Redmine</w:t>
+            </w:r>
+          </w:p>
+          <w:p>
+            <w:pPr>
               <w:rPr>
                 <w:lang w:val="fr-CH"/>
               </w:rPr>
-              <w:t xml:space="preserve"> in </w:t>
-            </w:r>
-            <w:proofErr w:type="spellStart"/>
+            </w:pPr>
             <w:r>
               <w:rPr>
                 <w:lang w:val="fr-CH"/>
               </w:rPr>
-              <w:t>Redmine</w:t>
-            </w:r>
-            <w:proofErr w:type="spellEnd"/>
-          </w:p>
-          <w:p>
-            <w:pPr>
-              <w:rPr>
-                <w:lang w:val="fr-CH"/>
-              </w:rPr>
-            </w:pPr>
-            <w:proofErr w:type="spellStart"/>
-            <w:r>
-              <w:rPr>
-                <w:lang w:val="fr-CH"/>
-              </w:rPr>
-              <w:t>Requirements</w:t>
-            </w:r>
-            <w:proofErr w:type="spellEnd"/>
-            <w:r>
-              <w:rPr>
-                <w:lang w:val="fr-CH"/>
-              </w:rPr>
-              <w:t xml:space="preserve"> </w:t>
-            </w:r>
-            <w:proofErr w:type="spellStart"/>
-            <w:r>
-              <w:rPr>
-                <w:lang w:val="fr-CH"/>
-              </w:rPr>
-              <w:t>Specification</w:t>
-            </w:r>
-            <w:proofErr w:type="spellEnd"/>
-            <w:r>
-              <w:rPr>
-                <w:lang w:val="fr-CH"/>
-              </w:rPr>
-              <w:t xml:space="preserve"> (</w:t>
-            </w:r>
-            <w:proofErr w:type="spellStart"/>
-            <w:r>
-              <w:rPr>
-                <w:lang w:val="fr-CH"/>
-              </w:rPr>
-              <w:t>nicht</w:t>
-            </w:r>
-            <w:proofErr w:type="spellEnd"/>
-            <w:r>
-              <w:rPr>
-                <w:lang w:val="fr-CH"/>
-              </w:rPr>
-              <w:t xml:space="preserve"> </w:t>
-            </w:r>
-            <w:proofErr w:type="spellStart"/>
-            <w:r>
-              <w:rPr>
-                <w:lang w:val="fr-CH"/>
-              </w:rPr>
-              <w:t>funktional</w:t>
-            </w:r>
-            <w:proofErr w:type="spellEnd"/>
-            <w:r>
-              <w:rPr>
-                <w:lang w:val="fr-CH"/>
-              </w:rPr>
-              <w:t>)</w:t>
-            </w:r>
-          </w:p>
-          <w:p>
-            <w:proofErr w:type="spellStart"/>
-            <w:r>
-              <w:t>Use</w:t>
-            </w:r>
-            <w:proofErr w:type="spellEnd"/>
-            <w:r>
-              <w:t xml:space="preserve"> Cases im Brief-Format</w:t>
+              <w:t>Requirements Specification (nicht funktional)</w:t>
+            </w:r>
+          </w:p>
+          <w:p>
+            <w:r>
+              <w:t>Use Cases im Brief-Format</w:t>
             </w:r>
           </w:p>
         </w:tc>
@@ -7456,21 +6921,8 @@
             <w:r>
               <w:t xml:space="preserve">Main </w:t>
             </w:r>
-            <w:proofErr w:type="spellStart"/>
-            <w:r>
-              <w:t>Use</w:t>
-            </w:r>
-            <w:proofErr w:type="spellEnd"/>
-            <w:r>
-              <w:t xml:space="preserve"> Cases im </w:t>
-            </w:r>
-            <w:proofErr w:type="spellStart"/>
-            <w:r>
-              <w:t>Fully-Dressed</w:t>
-            </w:r>
-            <w:proofErr w:type="spellEnd"/>
-            <w:r>
-              <w:t xml:space="preserve"> Format</w:t>
+            <w:r>
+              <w:t>Use Cases im Fully-Dressed Format</w:t>
             </w:r>
           </w:p>
           <w:p>
@@ -7617,13 +7069,8 @@
         <w:pStyle w:val="berschrift4"/>
       </w:pPr>
       <w:r>
-        <w:t xml:space="preserve">MS6 Ende </w:t>
-      </w:r>
-      <w:proofErr w:type="spellStart"/>
-      <w:r>
-        <w:t>Construction</w:t>
-      </w:r>
-      <w:proofErr w:type="spellEnd"/>
+        <w:t>MS6 Ende Construction</w:t>
+      </w:r>
     </w:p>
     <w:tbl>
       <w:tblPr>
@@ -7728,15 +7175,7 @@
           </w:tcPr>
           <w:p>
             <w:r>
-              <w:t xml:space="preserve">Release </w:t>
-            </w:r>
-            <w:proofErr w:type="spellStart"/>
-            <w:r>
-              <w:t>Candidate</w:t>
-            </w:r>
-            <w:proofErr w:type="spellEnd"/>
-            <w:r>
-              <w:t xml:space="preserve"> 1</w:t>
+              <w:t>Release Candidate 1</w:t>
             </w:r>
           </w:p>
         </w:tc>
@@ -7898,7 +7337,7 @@
       <w:pPr>
         <w:pStyle w:val="berschrift2"/>
       </w:pPr>
-      <w:bookmarkStart w:id="26" w:name="_Toc318812216"/>
+      <w:bookmarkStart w:id="25" w:name="_Toc318812216"/>
       <w:r>
         <w:lastRenderedPageBreak/>
         <w:t>Besprechungen</w:t>
@@ -7906,7 +7345,7 @@
       <w:r>
         <w:t xml:space="preserve"> und Iterationsplanung</w:t>
       </w:r>
-      <w:bookmarkEnd w:id="26"/>
+      <w:bookmarkEnd w:id="25"/>
     </w:p>
     <w:p>
       <w:r>
@@ -7945,14 +7384,12 @@
       <w:r>
         <w:t xml:space="preserve">Mögliche Reaktionen sind </w:t>
       </w:r>
-      <w:proofErr w:type="spellStart"/>
       <w:r>
         <w:t>Neup</w:t>
       </w:r>
       <w:r>
         <w:t>riorisierung</w:t>
       </w:r>
-      <w:proofErr w:type="spellEnd"/>
       <w:r>
         <w:t xml:space="preserve"> von Tickets und Korrekturen von Aufwandschätzungen</w:t>
       </w:r>
@@ -8009,13 +7446,8 @@
         <w:t>(</w:t>
       </w:r>
       <w:r>
-        <w:t xml:space="preserve">Screenshot aus </w:t>
-      </w:r>
-      <w:proofErr w:type="spellStart"/>
-      <w:r>
-        <w:t>Redmine</w:t>
-      </w:r>
-      <w:proofErr w:type="spellEnd"/>
+        <w:t>Screenshot aus Redmine</w:t>
+      </w:r>
       <w:r>
         <w:t>.)</w:t>
       </w:r>
@@ -8065,13 +7497,8 @@
         <w:t>(</w:t>
       </w:r>
       <w:r>
-        <w:t xml:space="preserve">Screenshot aus </w:t>
-      </w:r>
-      <w:proofErr w:type="spellStart"/>
-      <w:r>
-        <w:t>Redmine</w:t>
-      </w:r>
-      <w:proofErr w:type="spellEnd"/>
+        <w:t>Screenshot aus Redmine</w:t>
+      </w:r>
       <w:r>
         <w:t>.)</w:t>
       </w:r>
@@ -8085,22 +7512,22 @@
       <w:pPr>
         <w:pStyle w:val="berschrift1"/>
       </w:pPr>
-      <w:bookmarkStart w:id="27" w:name="_Toc318812217"/>
+      <w:bookmarkStart w:id="26" w:name="_Toc318812217"/>
       <w:r>
         <w:lastRenderedPageBreak/>
         <w:t>Risikomanagement</w:t>
       </w:r>
+      <w:bookmarkEnd w:id="26"/>
+    </w:p>
+    <w:p>
+      <w:pPr>
+        <w:pStyle w:val="berschrift2"/>
+      </w:pPr>
+      <w:bookmarkStart w:id="27" w:name="_Toc318812218"/>
+      <w:r>
+        <w:t>Risiken</w:t>
+      </w:r>
       <w:bookmarkEnd w:id="27"/>
-    </w:p>
-    <w:p>
-      <w:pPr>
-        <w:pStyle w:val="berschrift2"/>
-      </w:pPr>
-      <w:bookmarkStart w:id="28" w:name="_Toc318812218"/>
-      <w:r>
-        <w:t>Risiken</w:t>
-      </w:r>
-      <w:bookmarkEnd w:id="28"/>
     </w:p>
     <w:p>
       <w:r>
@@ -8126,66 +7553,42 @@
       <w:pPr>
         <w:pStyle w:val="berschrift2"/>
       </w:pPr>
-      <w:bookmarkStart w:id="29" w:name="_Toc318812219"/>
+      <w:bookmarkStart w:id="28" w:name="_Toc318812219"/>
       <w:r>
         <w:t>Umgang mit Risiken</w:t>
       </w:r>
+      <w:bookmarkEnd w:id="28"/>
+    </w:p>
+    <w:p>
+      <w:r>
+        <w:t xml:space="preserve">Die Risiken werden während der Elaboration Phase laufend neu bewertet. In der Construction Phase werden die Risiken </w:t>
+      </w:r>
+      <w:r>
+        <w:t xml:space="preserve">jeweils </w:t>
+      </w:r>
+      <w:r>
+        <w:t>in die Iterationsbesprechungen einfliessen und die Massnahmen werden neu bewertetet.</w:t>
+      </w:r>
+    </w:p>
+    <w:p/>
+    <w:p>
+      <w:pPr>
+        <w:pStyle w:val="berschrift1"/>
+      </w:pPr>
+      <w:bookmarkStart w:id="29" w:name="_Toc318812220"/>
+      <w:r>
+        <w:t>Arbeitspakete</w:t>
+      </w:r>
       <w:bookmarkEnd w:id="29"/>
     </w:p>
     <w:p>
       <w:r>
-        <w:t xml:space="preserve">Die Risiken werden während der Elaboration Phase laufend neu bewertet. In der </w:t>
-      </w:r>
-      <w:proofErr w:type="spellStart"/>
-      <w:r>
-        <w:t>Construction</w:t>
-      </w:r>
-      <w:proofErr w:type="spellEnd"/>
-      <w:r>
-        <w:t xml:space="preserve"> Phase werden die Risiken </w:t>
-      </w:r>
-      <w:r>
-        <w:t xml:space="preserve">jeweils </w:t>
-      </w:r>
-      <w:r>
-        <w:t>in die Iterationsbesprechungen einfliessen und die Massnahmen werden neu bewertetet.</w:t>
-      </w:r>
-    </w:p>
-    <w:p/>
-    <w:p>
-      <w:pPr>
-        <w:pStyle w:val="berschrift1"/>
-      </w:pPr>
-      <w:bookmarkStart w:id="30" w:name="_Toc318812220"/>
-      <w:r>
-        <w:t>Arbeitspakete</w:t>
-      </w:r>
-      <w:bookmarkEnd w:id="30"/>
-    </w:p>
-    <w:p>
-      <w:r>
-        <w:t xml:space="preserve">Die Arbeitspakete werden in </w:t>
-      </w:r>
-      <w:proofErr w:type="spellStart"/>
-      <w:r>
-        <w:t>Redmine</w:t>
-      </w:r>
-      <w:proofErr w:type="spellEnd"/>
-      <w:r>
-        <w:t xml:space="preserve"> angelegt und gepflegt. </w:t>
-      </w:r>
-    </w:p>
-    <w:p>
-      <w:r>
-        <w:t xml:space="preserve">Die </w:t>
-      </w:r>
-      <w:proofErr w:type="spellStart"/>
-      <w:r>
-        <w:t>Redmine</w:t>
-      </w:r>
-      <w:proofErr w:type="spellEnd"/>
-      <w:r>
-        <w:t xml:space="preserve"> Instanz für das Projekt findet sich unter </w:t>
+        <w:t xml:space="preserve">Die Arbeitspakete werden in Redmine angelegt und gepflegt. </w:t>
+      </w:r>
+    </w:p>
+    <w:p>
+      <w:r>
+        <w:t xml:space="preserve">Die Redmine Instanz für das Projekt findet sich unter </w:t>
       </w:r>
       <w:hyperlink r:id="rId10" w:history="1">
         <w:r>
@@ -8216,15 +7619,7 @@
     </w:p>
     <w:p>
       <w:r>
-        <w:t xml:space="preserve">Wir nutzen die gegebenen Werkzeuge von </w:t>
-      </w:r>
-      <w:proofErr w:type="spellStart"/>
-      <w:r>
-        <w:t>Redmine</w:t>
-      </w:r>
-      <w:proofErr w:type="spellEnd"/>
-      <w:r>
-        <w:t xml:space="preserve"> wie Duplikate, Abhängigkeiten, Ticket-Blockaden etc.</w:t>
+        <w:t>Wir nutzen die gegebenen Werkzeuge von Redmine wie Duplikate, Abhängigkeiten, Ticket-Blockaden etc.</w:t>
       </w:r>
     </w:p>
     <w:p>
@@ -8267,22 +7662,22 @@
       <w:pPr>
         <w:pStyle w:val="berschrift1"/>
       </w:pPr>
-      <w:bookmarkStart w:id="31" w:name="_Toc318812221"/>
+      <w:bookmarkStart w:id="30" w:name="_Toc318812221"/>
       <w:r>
         <w:lastRenderedPageBreak/>
         <w:t>Infrastruktur</w:t>
       </w:r>
+      <w:bookmarkEnd w:id="30"/>
+    </w:p>
+    <w:p>
+      <w:pPr>
+        <w:pStyle w:val="berschrift2"/>
+      </w:pPr>
+      <w:bookmarkStart w:id="31" w:name="_Toc318812222"/>
+      <w:r>
+        <w:t>Hardware</w:t>
+      </w:r>
       <w:bookmarkEnd w:id="31"/>
-    </w:p>
-    <w:p>
-      <w:pPr>
-        <w:pStyle w:val="berschrift2"/>
-      </w:pPr>
-      <w:bookmarkStart w:id="32" w:name="_Toc318812222"/>
-      <w:r>
-        <w:t>Hardware</w:t>
-      </w:r>
-      <w:bookmarkEnd w:id="32"/>
     </w:p>
     <w:p>
       <w:pPr>
@@ -8311,29 +7706,13 @@
         </w:numPr>
       </w:pPr>
       <w:r>
-        <w:t xml:space="preserve">Private </w:t>
-      </w:r>
-      <w:proofErr w:type="spellStart"/>
-      <w:r>
-        <w:t>Android</w:t>
-      </w:r>
-      <w:proofErr w:type="spellEnd"/>
-      <w:r>
-        <w:t xml:space="preserve"> Geräte aller Projektmi</w:t>
+        <w:t>Private Android Geräte aller Projektmi</w:t>
       </w:r>
       <w:r>
         <w:t xml:space="preserve">tarbeiter für </w:t>
       </w:r>
       <w:r>
-        <w:t xml:space="preserve">das </w:t>
-      </w:r>
-      <w:proofErr w:type="spellStart"/>
-      <w:r>
-        <w:t>Testing</w:t>
-      </w:r>
-      <w:proofErr w:type="spellEnd"/>
-      <w:r>
-        <w:t xml:space="preserve"> der </w:t>
+        <w:t xml:space="preserve">das Testing der </w:t>
       </w:r>
       <w:r>
         <w:t>App</w:t>
@@ -8354,34 +7733,10 @@
         <w:t>Private</w:t>
       </w:r>
       <w:r>
-        <w:t xml:space="preserve"> Linux VM auf </w:t>
-      </w:r>
-      <w:proofErr w:type="spellStart"/>
-      <w:r>
-        <w:t>Hosted</w:t>
-      </w:r>
-      <w:proofErr w:type="spellEnd"/>
-      <w:r>
-        <w:t xml:space="preserve">-Rootserver als </w:t>
-      </w:r>
-      <w:proofErr w:type="spellStart"/>
-      <w:r>
-        <w:t>Build</w:t>
-      </w:r>
-      <w:proofErr w:type="spellEnd"/>
-      <w:r>
-        <w:t xml:space="preserve">-, Tracking-, und </w:t>
-      </w:r>
-      <w:proofErr w:type="spellStart"/>
-      <w:r>
-        <w:t>Test</w:t>
-      </w:r>
-      <w:r>
-        <w:t>ing</w:t>
-      </w:r>
-      <w:proofErr w:type="spellEnd"/>
-      <w:r>
-        <w:t>-S</w:t>
+        <w:t xml:space="preserve"> Linux VM auf Hosted-Rootserver als Build-, Tracking-, und Test</w:t>
+      </w:r>
+      <w:r>
+        <w:t>ing-S</w:t>
       </w:r>
       <w:r>
         <w:t>erver.</w:t>
@@ -8399,15 +7754,7 @@
         <w:t>Private</w:t>
       </w:r>
       <w:r>
-        <w:t xml:space="preserve"> Linux VM auf </w:t>
-      </w:r>
-      <w:proofErr w:type="spellStart"/>
-      <w:r>
-        <w:t>Hosted</w:t>
-      </w:r>
-      <w:proofErr w:type="spellEnd"/>
-      <w:r>
-        <w:t xml:space="preserve">-Rootserver als </w:t>
+        <w:t xml:space="preserve"> Linux VM auf Hosted-Rootserver als </w:t>
       </w:r>
       <w:r>
         <w:t>Live-S</w:t>
@@ -8438,11 +7785,11 @@
       <w:pPr>
         <w:pStyle w:val="berschrift2"/>
       </w:pPr>
-      <w:bookmarkStart w:id="33" w:name="_Toc318812223"/>
+      <w:bookmarkStart w:id="32" w:name="_Toc318812223"/>
       <w:r>
         <w:t>Software/Tools</w:t>
       </w:r>
-      <w:bookmarkEnd w:id="33"/>
+      <w:bookmarkEnd w:id="32"/>
     </w:p>
     <w:p>
       <w:pPr>
@@ -8453,34 +7800,10 @@
         </w:numPr>
       </w:pPr>
       <w:r>
-        <w:t xml:space="preserve">IDE: </w:t>
-      </w:r>
-      <w:proofErr w:type="spellStart"/>
-      <w:r>
-        <w:t>Eclipse</w:t>
-      </w:r>
-      <w:proofErr w:type="spellEnd"/>
-      <w:r>
-        <w:t xml:space="preserve"> mit </w:t>
-      </w:r>
-      <w:proofErr w:type="spellStart"/>
-      <w:r>
-        <w:t>Adroid</w:t>
-      </w:r>
-      <w:proofErr w:type="spellEnd"/>
-      <w:r>
-        <w:t xml:space="preserve"> SDK</w:t>
-      </w:r>
-      <w:r>
-        <w:t xml:space="preserve">, diverse </w:t>
-      </w:r>
-      <w:proofErr w:type="spellStart"/>
-      <w:r>
-        <w:t>Plugins</w:t>
-      </w:r>
-      <w:proofErr w:type="spellEnd"/>
-      <w:r>
-        <w:t xml:space="preserve"> zur </w:t>
+        <w:t>IDE: Eclipse mit Adroid SDK</w:t>
+      </w:r>
+      <w:r>
+        <w:t xml:space="preserve">, diverse Plugins zur </w:t>
       </w:r>
       <w:r>
         <w:t>Sicherstellung</w:t>
@@ -8497,21 +7820,8 @@
           <w:numId w:val="31"/>
         </w:numPr>
       </w:pPr>
-      <w:proofErr w:type="spellStart"/>
-      <w:r>
-        <w:t>Sourcecode</w:t>
-      </w:r>
-      <w:proofErr w:type="spellEnd"/>
-      <w:r>
-        <w:t xml:space="preserve"> Verwaltung: GIT (</w:t>
-      </w:r>
-      <w:proofErr w:type="spellStart"/>
-      <w:r>
-        <w:t>Github</w:t>
-      </w:r>
-      <w:proofErr w:type="spellEnd"/>
-      <w:r>
-        <w:t>)</w:t>
+      <w:r>
+        <w:t>Sourcecode Verwaltung: GIT (Github)</w:t>
       </w:r>
     </w:p>
     <w:p>
@@ -8522,13 +7832,8 @@
           <w:numId w:val="31"/>
         </w:numPr>
       </w:pPr>
-      <w:proofErr w:type="spellStart"/>
-      <w:r>
-        <w:t>Build</w:t>
-      </w:r>
-      <w:proofErr w:type="spellEnd"/>
-      <w:r>
-        <w:t>-Server: Jenkins</w:t>
+      <w:r>
+        <w:t>Build-Server: Jenkins</w:t>
       </w:r>
     </w:p>
     <w:p>
@@ -8540,13 +7845,8 @@
         </w:numPr>
       </w:pPr>
       <w:r>
-        <w:t xml:space="preserve">Tracking: </w:t>
-      </w:r>
-      <w:proofErr w:type="spellStart"/>
-      <w:r>
-        <w:t>Redmine</w:t>
-      </w:r>
-      <w:proofErr w:type="spellEnd"/>
+        <w:t>Tracking: Redmine</w:t>
+      </w:r>
     </w:p>
     <w:p>
       <w:pPr>
@@ -8559,60 +7859,58 @@
       <w:r>
         <w:t xml:space="preserve">RDBMS: </w:t>
       </w:r>
-      <w:proofErr w:type="spellStart"/>
       <w:r>
         <w:t>PostgreSQL</w:t>
       </w:r>
-      <w:proofErr w:type="spellEnd"/>
     </w:p>
     <w:p>
       <w:pPr>
         <w:pStyle w:val="berschrift2"/>
       </w:pPr>
-      <w:bookmarkStart w:id="34" w:name="_Toc318812224"/>
+      <w:bookmarkStart w:id="33" w:name="_Toc318812224"/>
       <w:r>
         <w:t>Räumlichkeiten</w:t>
       </w:r>
+      <w:bookmarkEnd w:id="33"/>
+    </w:p>
+    <w:p>
+      <w:r>
+        <w:t>Die Projekt</w:t>
+      </w:r>
+      <w:r>
+        <w:t>entwicklung, die Projektplanung</w:t>
+      </w:r>
+      <w:r>
+        <w:t xml:space="preserve"> sowie die Sitzungen werden grundsätzlich </w:t>
+      </w:r>
+      <w:r>
+        <w:t>in den Räumlichkeiten der HSR durch</w:t>
+      </w:r>
+      <w:r>
+        <w:t>geführt. Voraussichtlich wird ein Teil der Produktentwicklung in privaten Räumlichkeiten durch</w:t>
+      </w:r>
+      <w:r>
+        <w:t>g</w:t>
+      </w:r>
+      <w:r>
+        <w:t>eführt</w:t>
+      </w:r>
+      <w:r>
+        <w:t xml:space="preserve"> werden</w:t>
+      </w:r>
+      <w:r>
+        <w:t>.</w:t>
+      </w:r>
+    </w:p>
+    <w:p>
+      <w:pPr>
+        <w:pStyle w:val="berschrift2"/>
+      </w:pPr>
+      <w:bookmarkStart w:id="34" w:name="_Toc318812225"/>
+      <w:r>
+        <w:t>Kommunikationsmittel</w:t>
+      </w:r>
       <w:bookmarkEnd w:id="34"/>
-    </w:p>
-    <w:p>
-      <w:r>
-        <w:t>Die Projekt</w:t>
-      </w:r>
-      <w:r>
-        <w:t>entwicklung, die Projektplanung</w:t>
-      </w:r>
-      <w:r>
-        <w:t xml:space="preserve"> sowie die Sitzungen werden grundsätzlich </w:t>
-      </w:r>
-      <w:r>
-        <w:t>in den Räumlichkeiten der HSR durch</w:t>
-      </w:r>
-      <w:r>
-        <w:t>geführt. Voraussichtlich wird ein Teil der Produktentwicklung in privaten Räumlichkeiten durch</w:t>
-      </w:r>
-      <w:r>
-        <w:t>g</w:t>
-      </w:r>
-      <w:r>
-        <w:t>eführt</w:t>
-      </w:r>
-      <w:r>
-        <w:t xml:space="preserve"> werden</w:t>
-      </w:r>
-      <w:r>
-        <w:t>.</w:t>
-      </w:r>
-    </w:p>
-    <w:p>
-      <w:pPr>
-        <w:pStyle w:val="berschrift2"/>
-      </w:pPr>
-      <w:bookmarkStart w:id="35" w:name="_Toc318812225"/>
-      <w:r>
-        <w:t>Kommunikationsmittel</w:t>
-      </w:r>
-      <w:bookmarkEnd w:id="35"/>
     </w:p>
     <w:p>
       <w:r>
@@ -8657,13 +7955,8 @@
           <w:numId w:val="35"/>
         </w:numPr>
       </w:pPr>
-      <w:proofErr w:type="spellStart"/>
-      <w:r>
-        <w:t>Redmine</w:t>
-      </w:r>
-      <w:proofErr w:type="spellEnd"/>
-      <w:r>
-        <w:t xml:space="preserve"> (Wiki und Kommentare)</w:t>
+      <w:r>
+        <w:t>Redmine (Wiki und Kommentare)</w:t>
       </w:r>
     </w:p>
     <w:p>
@@ -8687,371 +7980,232 @@
       <w:pPr>
         <w:pStyle w:val="berschrift1"/>
       </w:pPr>
-      <w:bookmarkStart w:id="36" w:name="_Toc318812226"/>
+      <w:bookmarkStart w:id="35" w:name="_Toc318812226"/>
       <w:r>
         <w:lastRenderedPageBreak/>
         <w:t>Qualitätsmassnahmen</w:t>
       </w:r>
+      <w:bookmarkEnd w:id="35"/>
+    </w:p>
+    <w:p>
+      <w:pPr>
+        <w:pStyle w:val="berschrift2"/>
+      </w:pPr>
+      <w:bookmarkStart w:id="36" w:name="_Toc318812227"/>
+      <w:r>
+        <w:t>Dokumentation</w:t>
+      </w:r>
       <w:bookmarkEnd w:id="36"/>
     </w:p>
     <w:p>
+      <w:r>
+        <w:t>Die Dokumentation wird laufend aktualisiert und bei jeder Iterationsbesprechung auf Vollständigkeit geprüft. Die Dokumentation wird im Git-Repository abgelegt.</w:t>
+      </w:r>
+    </w:p>
+    <w:p>
+      <w:r>
+        <w:t>Sie</w:t>
+      </w:r>
+      <w:r>
+        <w:t xml:space="preserve"> wird wi</w:t>
+      </w:r>
+      <w:r>
+        <w:t>e</w:t>
+      </w:r>
+      <w:r>
+        <w:t xml:space="preserve"> der Rest des Projektes mit Hilfe von Redmine Tickets und Akt</w:t>
+      </w:r>
+      <w:r>
+        <w:t xml:space="preserve">ivitäten verwaltet und </w:t>
+      </w:r>
+      <w:r>
+        <w:t>tracked</w:t>
+      </w:r>
+      <w:r>
+        <w:t>.</w:t>
+      </w:r>
+    </w:p>
+    <w:p>
+      <w:r>
+        <w:t xml:space="preserve">Die Dokumentation wird mit Latex </w:t>
+      </w:r>
+      <w:r>
+        <w:t>erstellt</w:t>
+      </w:r>
+      <w:r>
+        <w:t xml:space="preserve"> und </w:t>
+      </w:r>
+      <w:r>
+        <w:t>durch den</w:t>
+      </w:r>
+      <w:r>
+        <w:t xml:space="preserve"> Buildservers regelmässig kompiliert</w:t>
+      </w:r>
+      <w:r>
+        <w:t>, um immer eine aktuelle Version verfügbar zu haben</w:t>
+      </w:r>
+      <w:r>
+        <w:t>.</w:t>
+      </w:r>
+    </w:p>
+    <w:p/>
+    <w:p>
+      <w:r>
+        <w:t>Für die Source</w:t>
+      </w:r>
+      <w:r>
+        <w:t>code-</w:t>
+      </w:r>
+      <w:r>
+        <w:t>Doku</w:t>
+      </w:r>
+      <w:r>
+        <w:t>mentation wird JavaDoc verwendet. Das Ergebnis</w:t>
+      </w:r>
+      <w:r>
+        <w:t xml:space="preserve"> wird schlussendlich als Teil der API-Dokumentation ausgeliefert.</w:t>
+      </w:r>
+    </w:p>
+    <w:p>
       <w:pPr>
         <w:pStyle w:val="berschrift2"/>
       </w:pPr>
-      <w:bookmarkStart w:id="37" w:name="_Toc318812227"/>
-      <w:r>
-        <w:t>Dokumentation</w:t>
+      <w:bookmarkStart w:id="37" w:name="_Toc318812228"/>
+      <w:r>
+        <w:t>Projektmanagement</w:t>
       </w:r>
       <w:bookmarkEnd w:id="37"/>
     </w:p>
     <w:p>
       <w:r>
-        <w:t xml:space="preserve">Die Dokumentation wird laufend aktualisiert und bei jeder Iterationsbesprechung auf Vollständigkeit geprüft. Die Dokumentation wird im </w:t>
-      </w:r>
-      <w:proofErr w:type="spellStart"/>
-      <w:r>
-        <w:t>Git</w:t>
-      </w:r>
-      <w:proofErr w:type="spellEnd"/>
-      <w:r>
-        <w:t>-Repository abgelegt.</w:t>
-      </w:r>
-    </w:p>
-    <w:p>
-      <w:r>
-        <w:t>Sie</w:t>
-      </w:r>
-      <w:r>
-        <w:t xml:space="preserve"> wird wi</w:t>
-      </w:r>
-      <w:r>
-        <w:t>e</w:t>
-      </w:r>
-      <w:r>
-        <w:t xml:space="preserve"> der Rest des Projektes mit Hilfe von </w:t>
-      </w:r>
-      <w:proofErr w:type="spellStart"/>
-      <w:r>
-        <w:t>Redmine</w:t>
-      </w:r>
-      <w:proofErr w:type="spellEnd"/>
-      <w:r>
-        <w:t xml:space="preserve"> Tickets und Akt</w:t>
-      </w:r>
-      <w:r>
-        <w:t xml:space="preserve">ivitäten verwaltet und </w:t>
-      </w:r>
-      <w:proofErr w:type="spellStart"/>
-      <w:r>
-        <w:t>tracked</w:t>
-      </w:r>
-      <w:proofErr w:type="spellEnd"/>
+        <w:t>Als Projektmanagement</w:t>
+      </w:r>
+      <w:r>
+        <w:t xml:space="preserve"> </w:t>
+      </w:r>
+      <w:r>
+        <w:t xml:space="preserve"> Tool kommt Redmine zum Einsatz. Sämtliche R</w:t>
+      </w:r>
+      <w:r>
+        <w:t xml:space="preserve">essourcen werden damit </w:t>
+      </w:r>
+      <w:r>
+        <w:t>track</w:t>
+      </w:r>
+      <w:r>
+        <w:t>ed</w:t>
+      </w:r>
+      <w:r>
+        <w:t xml:space="preserve"> und </w:t>
+      </w:r>
+      <w:r>
+        <w:t>gemanaged</w:t>
+      </w:r>
+      <w:r>
+        <w:t>. Die Arbeitspakete werden in Redmine erstellt, priori</w:t>
+      </w:r>
+      <w:r>
+        <w:t>siert, den Teammitgliedern zug</w:t>
+      </w:r>
+      <w:r>
+        <w:t>eteilt und</w:t>
+      </w:r>
+      <w:r>
+        <w:t xml:space="preserve"> dann</w:t>
+      </w:r>
+      <w:r>
+        <w:t xml:space="preserve"> </w:t>
+      </w:r>
+      <w:r>
+        <w:t>implementiert</w:t>
+      </w:r>
       <w:r>
         <w:t>.</w:t>
       </w:r>
     </w:p>
     <w:p>
       <w:r>
-        <w:t xml:space="preserve">Die Dokumentation wird mit Latex </w:t>
-      </w:r>
-      <w:r>
-        <w:t>erstellt</w:t>
-      </w:r>
-      <w:r>
-        <w:t xml:space="preserve"> und </w:t>
-      </w:r>
-      <w:r>
-        <w:t>durch den</w:t>
+        <w:t xml:space="preserve">Die verwendete Redmine-Instanz ist öffentlich </w:t>
+      </w:r>
+      <w:r>
+        <w:t xml:space="preserve">unter </w:t>
+      </w:r>
+      <w:r>
+        <w:t>http://redmine.nusszipfel.com</w:t>
+      </w:r>
+      <w:r>
+        <w:t xml:space="preserve"> erreichbar.</w:t>
+      </w:r>
+    </w:p>
+    <w:p>
+      <w:pPr>
+        <w:pStyle w:val="berschrift2"/>
+      </w:pPr>
+      <w:bookmarkStart w:id="38" w:name="_Toc318812229"/>
+      <w:r>
+        <w:t>Entwicklung</w:t>
+      </w:r>
+      <w:bookmarkEnd w:id="38"/>
+    </w:p>
+    <w:p>
+      <w:r>
+        <w:t>Der Sourcecode wird mit Hilfe von</w:t>
+      </w:r>
+      <w:r>
+        <w:t xml:space="preserve"> Git verwaltet und versioniert</w:t>
+      </w:r>
+      <w:r>
+        <w:t xml:space="preserve">. Als </w:t>
+      </w:r>
+      <w:r>
+        <w:t>Hoster für das zentrale</w:t>
+      </w:r>
+      <w:r>
+        <w:t xml:space="preserve"> Repository wird GitHub verwendet. Die Codequalität wird mit Hilfe von Code-Style-Guidelines</w:t>
+      </w:r>
+      <w:r>
+        <w:t xml:space="preserve"> und entsprechenden Plugins in </w:t>
+      </w:r>
+      <w:r>
+        <w:t>der IDE sowie Reviews (siehe Punkt Review) und automatisierten Tests (siehe Punkt Unit Testing) sichergestellt.</w:t>
+      </w:r>
+    </w:p>
+    <w:p>
+      <w:pPr>
+        <w:pStyle w:val="berschrift3"/>
+      </w:pPr>
+      <w:bookmarkStart w:id="39" w:name="_Ref318810250"/>
+      <w:bookmarkStart w:id="40" w:name="_Toc318812230"/>
+      <w:r>
+        <w:t>Vorgehen</w:t>
+      </w:r>
+      <w:bookmarkEnd w:id="39"/>
+      <w:bookmarkEnd w:id="40"/>
+    </w:p>
+    <w:p>
+      <w:r>
+        <w:t>Jedes Teammitglied hat ein lokales Repository</w:t>
+      </w:r>
+      <w:r>
+        <w:t>,</w:t>
       </w:r>
       <w:r>
         <w:t xml:space="preserve"> </w:t>
       </w:r>
-      <w:proofErr w:type="spellStart"/>
-      <w:r>
-        <w:t>Buildservers</w:t>
-      </w:r>
-      <w:proofErr w:type="spellEnd"/>
-      <w:r>
-        <w:t xml:space="preserve"> regelmässig kompiliert</w:t>
-      </w:r>
-      <w:r>
-        <w:t>, um immer eine aktuelle Version verfügbar zu haben</w:t>
-      </w:r>
-      <w:r>
-        <w:t>.</w:t>
-      </w:r>
-    </w:p>
-    <w:p/>
-    <w:p>
-      <w:r>
-        <w:t xml:space="preserve">Für die </w:t>
-      </w:r>
-      <w:proofErr w:type="spellStart"/>
-      <w:r>
-        <w:t>Source</w:t>
-      </w:r>
-      <w:r>
-        <w:t>code</w:t>
-      </w:r>
-      <w:proofErr w:type="spellEnd"/>
-      <w:r>
-        <w:t>-</w:t>
-      </w:r>
-      <w:r>
-        <w:t>Doku</w:t>
-      </w:r>
-      <w:r>
-        <w:t xml:space="preserve">mentation wird </w:t>
-      </w:r>
-      <w:proofErr w:type="spellStart"/>
-      <w:r>
-        <w:t>JavaDoc</w:t>
-      </w:r>
-      <w:proofErr w:type="spellEnd"/>
-      <w:r>
-        <w:t xml:space="preserve"> verwendet. Das Ergebnis</w:t>
-      </w:r>
-      <w:r>
-        <w:t xml:space="preserve"> wird schlussendlich als Teil der API-Dokumentation ausgeliefert.</w:t>
-      </w:r>
-    </w:p>
-    <w:p>
-      <w:pPr>
-        <w:pStyle w:val="berschrift2"/>
-      </w:pPr>
-      <w:bookmarkStart w:id="38" w:name="_Toc318812228"/>
-      <w:r>
-        <w:t>Projektmanagement</w:t>
-      </w:r>
-      <w:bookmarkEnd w:id="38"/>
-    </w:p>
-    <w:p>
-      <w:r>
-        <w:t>Als Projektmanagement</w:t>
-      </w:r>
-      <w:r>
-        <w:t xml:space="preserve"> </w:t>
-      </w:r>
-      <w:r>
-        <w:t xml:space="preserve"> Tool kommt </w:t>
-      </w:r>
-      <w:proofErr w:type="spellStart"/>
-      <w:r>
-        <w:t>Redmine</w:t>
-      </w:r>
-      <w:proofErr w:type="spellEnd"/>
-      <w:r>
-        <w:t xml:space="preserve"> zum Einsatz. Sämtliche R</w:t>
-      </w:r>
-      <w:r>
-        <w:t xml:space="preserve">essourcen werden damit </w:t>
-      </w:r>
-      <w:proofErr w:type="spellStart"/>
-      <w:r>
-        <w:t>track</w:t>
-      </w:r>
-      <w:r>
-        <w:t>ed</w:t>
-      </w:r>
-      <w:proofErr w:type="spellEnd"/>
-      <w:r>
-        <w:t xml:space="preserve"> und </w:t>
-      </w:r>
-      <w:proofErr w:type="spellStart"/>
-      <w:r>
-        <w:t>gemanaged</w:t>
-      </w:r>
-      <w:proofErr w:type="spellEnd"/>
-      <w:r>
-        <w:t xml:space="preserve">. Die Arbeitspakete werden in </w:t>
-      </w:r>
-      <w:proofErr w:type="spellStart"/>
-      <w:r>
-        <w:t>Redmine</w:t>
-      </w:r>
-      <w:proofErr w:type="spellEnd"/>
-      <w:r>
-        <w:t xml:space="preserve"> erstellt, priori</w:t>
-      </w:r>
-      <w:r>
-        <w:t>siert, den Teammitgliedern zug</w:t>
-      </w:r>
-      <w:r>
-        <w:t>eteilt und</w:t>
-      </w:r>
-      <w:r>
-        <w:t xml:space="preserve"> dann</w:t>
-      </w:r>
-      <w:r>
-        <w:t xml:space="preserve"> </w:t>
-      </w:r>
-      <w:r>
-        <w:t>implementiert</w:t>
-      </w:r>
-      <w:r>
-        <w:t>.</w:t>
-      </w:r>
-    </w:p>
-    <w:p>
-      <w:r>
-        <w:t xml:space="preserve">Die verwendete </w:t>
-      </w:r>
-      <w:proofErr w:type="spellStart"/>
-      <w:r>
-        <w:t>Redmine</w:t>
-      </w:r>
-      <w:proofErr w:type="spellEnd"/>
-      <w:r>
-        <w:t xml:space="preserve">-Instanz ist öffentlich </w:t>
-      </w:r>
-      <w:r>
-        <w:t xml:space="preserve">unter </w:t>
-      </w:r>
-      <w:r>
-        <w:t>http://redmine.nusszipfel.com</w:t>
-      </w:r>
-      <w:r>
-        <w:t xml:space="preserve"> erreichbar.</w:t>
-      </w:r>
-    </w:p>
-    <w:p>
-      <w:pPr>
-        <w:pStyle w:val="berschrift2"/>
-      </w:pPr>
-      <w:bookmarkStart w:id="39" w:name="_Toc318812229"/>
-      <w:r>
-        <w:t>Entwicklung</w:t>
-      </w:r>
-      <w:bookmarkEnd w:id="39"/>
-    </w:p>
-    <w:p>
-      <w:r>
-        <w:t xml:space="preserve">Der </w:t>
-      </w:r>
-      <w:proofErr w:type="spellStart"/>
-      <w:r>
-        <w:t>Sourcecode</w:t>
-      </w:r>
-      <w:proofErr w:type="spellEnd"/>
-      <w:r>
-        <w:t xml:space="preserve"> wird mit Hilfe von</w:t>
-      </w:r>
-      <w:r>
-        <w:t xml:space="preserve"> </w:t>
-      </w:r>
-      <w:proofErr w:type="spellStart"/>
-      <w:r>
-        <w:t>Git</w:t>
-      </w:r>
-      <w:proofErr w:type="spellEnd"/>
-      <w:r>
-        <w:t xml:space="preserve"> verwaltet und </w:t>
-      </w:r>
-      <w:proofErr w:type="spellStart"/>
-      <w:r>
-        <w:t>versioniert</w:t>
-      </w:r>
-      <w:proofErr w:type="spellEnd"/>
-      <w:r>
-        <w:t xml:space="preserve">. Als </w:t>
-      </w:r>
-      <w:r>
-        <w:t>Hoster für das zentrale</w:t>
-      </w:r>
-      <w:r>
-        <w:t xml:space="preserve"> Repository wird </w:t>
-      </w:r>
-      <w:proofErr w:type="spellStart"/>
-      <w:r>
-        <w:t>GitHub</w:t>
-      </w:r>
-      <w:proofErr w:type="spellEnd"/>
-      <w:r>
-        <w:t xml:space="preserve"> verwendet. Die Codequalität wird mit Hilfe von Code-Style-Guidelines</w:t>
-      </w:r>
-      <w:r>
-        <w:t xml:space="preserve"> und entsprechenden </w:t>
-      </w:r>
-      <w:proofErr w:type="spellStart"/>
-      <w:r>
-        <w:t>Plugins</w:t>
-      </w:r>
-      <w:proofErr w:type="spellEnd"/>
-      <w:r>
-        <w:t xml:space="preserve"> in </w:t>
-      </w:r>
-      <w:r>
-        <w:t xml:space="preserve">der IDE sowie Reviews (siehe Punkt Review) und automatisierten Tests (siehe Punkt Unit </w:t>
-      </w:r>
-      <w:proofErr w:type="spellStart"/>
-      <w:r>
-        <w:t>Testing</w:t>
-      </w:r>
-      <w:proofErr w:type="spellEnd"/>
-      <w:r>
-        <w:t>) sichergestellt.</w:t>
-      </w:r>
-    </w:p>
-    <w:p>
-      <w:pPr>
-        <w:pStyle w:val="berschrift3"/>
-      </w:pPr>
-      <w:bookmarkStart w:id="40" w:name="_Ref318810250"/>
-      <w:bookmarkStart w:id="41" w:name="_Toc318812230"/>
-      <w:r>
-        <w:t>Vorgehen</w:t>
-      </w:r>
-      <w:bookmarkEnd w:id="40"/>
-      <w:bookmarkEnd w:id="41"/>
-    </w:p>
-    <w:p>
-      <w:r>
-        <w:t>Jedes Teammitglied hat ein lokales Repository</w:t>
-      </w:r>
-      <w:r>
-        <w:t>,</w:t>
-      </w:r>
-      <w:r>
-        <w:t xml:space="preserve"> </w:t>
-      </w:r>
       <w:r>
         <w:t xml:space="preserve">welches </w:t>
       </w:r>
       <w:r>
-        <w:t>mittels eines zentralen Servers (</w:t>
-      </w:r>
-      <w:proofErr w:type="spellStart"/>
-      <w:r>
-        <w:t>Github</w:t>
-      </w:r>
-      <w:proofErr w:type="spellEnd"/>
-      <w:r>
-        <w:t xml:space="preserve">) </w:t>
+        <w:t xml:space="preserve">mittels eines zentralen Servers (Github) </w:t>
       </w:r>
       <w:r>
         <w:t>periodisch mit den anderen l</w:t>
       </w:r>
       <w:r>
-        <w:t xml:space="preserve">okalen </w:t>
-      </w:r>
-      <w:proofErr w:type="spellStart"/>
-      <w:r>
-        <w:t>Repositories</w:t>
-      </w:r>
-      <w:proofErr w:type="spellEnd"/>
-      <w:r>
-        <w:t xml:space="preserve"> zusammengef</w:t>
-      </w:r>
-      <w:r>
-        <w:t xml:space="preserve">ührt wird. </w:t>
-      </w:r>
-      <w:proofErr w:type="spellStart"/>
-      <w:r>
-        <w:t>Commits</w:t>
-      </w:r>
-      <w:proofErr w:type="spellEnd"/>
-      <w:r>
-        <w:t xml:space="preserve"> soll</w:t>
+        <w:t>okalen Repositories zusammengef</w:t>
+      </w:r>
+      <w:r>
+        <w:t>ührt wird. Commits soll</w:t>
       </w:r>
       <w:r>
         <w:t>t</w:t>
@@ -9063,15 +8217,7 @@
         <w:t xml:space="preserve">sich </w:t>
       </w:r>
       <w:r>
-        <w:t xml:space="preserve">grundsätzlich auf </w:t>
-      </w:r>
-      <w:proofErr w:type="spellStart"/>
-      <w:r>
-        <w:t>Redmine</w:t>
-      </w:r>
-      <w:proofErr w:type="spellEnd"/>
-      <w:r>
-        <w:t xml:space="preserve">-Tasks </w:t>
+        <w:t xml:space="preserve">grundsätzlich auf Redmine-Tasks </w:t>
       </w:r>
       <w:r>
         <w:t>beziehen</w:t>
@@ -9088,110 +8234,22 @@
     </w:p>
     <w:p>
       <w:r>
-        <w:t xml:space="preserve">Die Feature-Entwicklung wird hauptsächlich in Feature </w:t>
-      </w:r>
-      <w:proofErr w:type="spellStart"/>
-      <w:r>
-        <w:t>Branches</w:t>
-      </w:r>
-      <w:proofErr w:type="spellEnd"/>
-      <w:r>
-        <w:t xml:space="preserve"> erledigt. </w:t>
-      </w:r>
-      <w:proofErr w:type="spellStart"/>
-      <w:r>
-        <w:t>Git</w:t>
-      </w:r>
-      <w:proofErr w:type="spellEnd"/>
-      <w:r>
-        <w:t xml:space="preserve"> ist bekannt für </w:t>
-      </w:r>
-      <w:proofErr w:type="spellStart"/>
+        <w:t xml:space="preserve">Die Feature-Entwicklung wird hauptsächlich in Feature Branches erledigt. Git ist bekannt für </w:t>
+      </w:r>
       <w:r>
         <w:rPr>
           <w:i/>
         </w:rPr>
-        <w:t>cheap</w:t>
-      </w:r>
-      <w:proofErr w:type="spellEnd"/>
-      <w:r>
-        <w:rPr>
-          <w:i/>
-        </w:rPr>
-        <w:t xml:space="preserve"> </w:t>
-      </w:r>
-      <w:proofErr w:type="spellStart"/>
-      <w:r>
-        <w:rPr>
-          <w:i/>
-        </w:rPr>
-        <w:t>branching</w:t>
-      </w:r>
-      <w:proofErr w:type="spellEnd"/>
-      <w:r>
-        <w:t xml:space="preserve">, daher ist das im Gegensatz zu beispielsweise SVN kein Problem. Die Feature </w:t>
-      </w:r>
-      <w:proofErr w:type="spellStart"/>
-      <w:r>
-        <w:t>Branches</w:t>
-      </w:r>
-      <w:proofErr w:type="spellEnd"/>
-      <w:r>
-        <w:t xml:space="preserve"> werden dann auf </w:t>
-      </w:r>
-      <w:proofErr w:type="spellStart"/>
-      <w:r>
-        <w:t>Github</w:t>
-      </w:r>
-      <w:proofErr w:type="spellEnd"/>
-      <w:r>
-        <w:t xml:space="preserve"> </w:t>
-      </w:r>
-      <w:proofErr w:type="spellStart"/>
-      <w:r>
-        <w:t>gepushed</w:t>
-      </w:r>
-      <w:proofErr w:type="spellEnd"/>
-      <w:r>
-        <w:t xml:space="preserve">. Wenn ein Feature fertig entwickelt ist, wird ein </w:t>
-      </w:r>
-      <w:proofErr w:type="spellStart"/>
-      <w:r>
-        <w:t>GIthub</w:t>
-      </w:r>
-      <w:proofErr w:type="spellEnd"/>
-      <w:r>
-        <w:t xml:space="preserve"> Pull Request vom Feature </w:t>
-      </w:r>
-      <w:proofErr w:type="spellStart"/>
-      <w:r>
-        <w:t>Branch</w:t>
-      </w:r>
-      <w:proofErr w:type="spellEnd"/>
-      <w:r>
-        <w:t xml:space="preserve"> auf den Master </w:t>
-      </w:r>
-      <w:proofErr w:type="spellStart"/>
-      <w:r>
-        <w:t>Branch</w:t>
-      </w:r>
-      <w:proofErr w:type="spellEnd"/>
-      <w:r>
-        <w:t xml:space="preserve"> erstellt. Dieser Pull Request ist eigentlich nichts anderes als ein Ticket, </w:t>
+        <w:t>cheap branching</w:t>
+      </w:r>
+      <w:r>
+        <w:t xml:space="preserve">, daher ist das im Gegensatz zu beispielsweise SVN kein Problem. Die Feature Branches werden dann auf Github gepushed. Wenn ein Feature fertig entwickelt ist, wird ein GIthub Pull Request vom Feature Branch auf den Master Branch erstellt. Dieser Pull Request ist eigentlich nichts anderes als ein Ticket, </w:t>
       </w:r>
       <w:r>
         <w:t>an welches Code an</w:t>
       </w:r>
       <w:r>
-        <w:t xml:space="preserve">gefügt ist. Der Code kann dann von anderen </w:t>
-      </w:r>
-      <w:proofErr w:type="spellStart"/>
-      <w:r>
-        <w:t>reviewed</w:t>
-      </w:r>
-      <w:proofErr w:type="spellEnd"/>
-      <w:r>
-        <w:t xml:space="preserve"> und kommentiert werden. Wenn man sich einig ist, dass der Commit gut ist, kann er in den </w:t>
+        <w:t xml:space="preserve">gefügt ist. Der Code kann dann von anderen reviewed und kommentiert werden. Wenn man sich einig ist, dass der Commit gut ist, kann er in den </w:t>
       </w:r>
       <w:r>
         <w:rPr>
@@ -9200,34 +8258,10 @@
         <w:t>Master</w:t>
       </w:r>
       <w:r>
-        <w:t xml:space="preserve"> </w:t>
-      </w:r>
-      <w:proofErr w:type="spellStart"/>
-      <w:r>
-        <w:t>Branch</w:t>
-      </w:r>
-      <w:proofErr w:type="spellEnd"/>
-      <w:r>
-        <w:t xml:space="preserve"> </w:t>
-      </w:r>
-      <w:proofErr w:type="spellStart"/>
-      <w:r>
-        <w:t>gemerged</w:t>
-      </w:r>
-      <w:proofErr w:type="spellEnd"/>
-      <w:r>
-        <w:t xml:space="preserve"> werden.</w:t>
-      </w:r>
-      <w:r>
-        <w:t xml:space="preserve"> Dieser wird dann auch von Jenkins </w:t>
-      </w:r>
-      <w:proofErr w:type="spellStart"/>
-      <w:r>
-        <w:t>gebuildet</w:t>
-      </w:r>
-      <w:proofErr w:type="spellEnd"/>
-      <w:r>
-        <w:t>.</w:t>
+        <w:t xml:space="preserve"> Branch gemerged werden.</w:t>
+      </w:r>
+      <w:r>
+        <w:t xml:space="preserve"> Dieser wird dann auch von Jenkins gebuildet.</w:t>
       </w:r>
       <w:r>
         <w:t xml:space="preserve"> Das erfolgreiche Bestehen von Tests wird vorher mit der lokalen Entwicklungsumgebung sichergestellt.</w:t>
@@ -9265,11 +8299,11 @@
       <w:pPr>
         <w:pStyle w:val="berschrift3"/>
       </w:pPr>
-      <w:bookmarkStart w:id="42" w:name="_Toc318812231"/>
+      <w:bookmarkStart w:id="41" w:name="_Toc318812231"/>
       <w:r>
         <w:t>Code Reviews</w:t>
       </w:r>
-      <w:bookmarkEnd w:id="42"/>
+      <w:bookmarkEnd w:id="41"/>
     </w:p>
     <w:p>
       <w:r>
@@ -9285,34 +8319,10 @@
         <w:t xml:space="preserve"> </w:t>
       </w:r>
       <w:r>
-        <w:t>Kein genügend komplexer Commit wird ohne Review in den Master-</w:t>
-      </w:r>
-      <w:proofErr w:type="spellStart"/>
-      <w:r>
-        <w:t>Branch</w:t>
-      </w:r>
-      <w:proofErr w:type="spellEnd"/>
-      <w:r>
-        <w:t xml:space="preserve"> </w:t>
-      </w:r>
-      <w:proofErr w:type="spellStart"/>
-      <w:r>
-        <w:t>gemerged</w:t>
-      </w:r>
-      <w:proofErr w:type="spellEnd"/>
-      <w:r>
-        <w:t xml:space="preserve">. </w:t>
-      </w:r>
-      <w:r>
-        <w:t xml:space="preserve">Die Reviews werden mittels Pull </w:t>
-      </w:r>
-      <w:proofErr w:type="spellStart"/>
-      <w:r>
-        <w:t>Requests</w:t>
-      </w:r>
-      <w:proofErr w:type="spellEnd"/>
-      <w:r>
-        <w:t xml:space="preserve"> durchgeführt (siehe auch </w:t>
+        <w:t xml:space="preserve">Kein genügend komplexer Commit wird ohne Review in den Master-Branch gemerged. </w:t>
+      </w:r>
+      <w:r>
+        <w:t xml:space="preserve">Die Reviews werden mittels Pull Requests durchgeführt (siehe auch </w:t>
       </w:r>
       <w:r>
         <w:t xml:space="preserve">Punkt </w:t>
@@ -9349,40 +8359,16 @@
       <w:pPr>
         <w:pStyle w:val="berschrift3"/>
       </w:pPr>
-      <w:bookmarkStart w:id="43" w:name="_Toc318812232"/>
+      <w:bookmarkStart w:id="42" w:name="_Toc318812232"/>
       <w:r>
         <w:lastRenderedPageBreak/>
         <w:t>Code Style Guidelines</w:t>
       </w:r>
-      <w:bookmarkEnd w:id="43"/>
-    </w:p>
-    <w:p>
-      <w:r>
-        <w:t xml:space="preserve">Zur Sicherstellung der Einhaltung der definierten Code Style Guidelines wird das </w:t>
-      </w:r>
-      <w:proofErr w:type="spellStart"/>
-      <w:r>
-        <w:t>Eclipse</w:t>
-      </w:r>
-      <w:proofErr w:type="spellEnd"/>
-      <w:r>
-        <w:t xml:space="preserve"> </w:t>
-      </w:r>
-      <w:proofErr w:type="spellStart"/>
-      <w:r>
-        <w:t>Plugin</w:t>
-      </w:r>
-      <w:proofErr w:type="spellEnd"/>
-      <w:r>
-        <w:t xml:space="preserve"> Checkstyle verwendet. Grundsätzlich orientieren wir uns an den Oracle Java Code </w:t>
-      </w:r>
-      <w:proofErr w:type="spellStart"/>
-      <w:r>
-        <w:t>Conventions</w:t>
-      </w:r>
-      <w:proofErr w:type="spellEnd"/>
-      <w:r>
-        <w:t xml:space="preserve"> (</w:t>
+      <w:bookmarkEnd w:id="42"/>
+    </w:p>
+    <w:p>
+      <w:r>
+        <w:t>Zur Sicherstellung der Einhaltung der definierten Code Style Guidelines wird das Eclipse Plugin Checkstyle verwendet. Grundsätzlich orientieren wir uns an den Oracle Java Code Conventions (</w:t>
       </w:r>
       <w:hyperlink r:id="rId12" w:history="1">
         <w:r>
@@ -9400,113 +8386,58 @@
       <w:pPr>
         <w:pStyle w:val="berschrift2"/>
       </w:pPr>
-      <w:bookmarkStart w:id="44" w:name="_Toc318812233"/>
-      <w:proofErr w:type="spellStart"/>
-      <w:r>
-        <w:t>Build</w:t>
-      </w:r>
-      <w:proofErr w:type="spellEnd"/>
-      <w:r>
-        <w:t xml:space="preserve"> Prozess</w:t>
+      <w:bookmarkStart w:id="43" w:name="_Toc318812233"/>
+      <w:r>
+        <w:t>Build Prozess</w:t>
+      </w:r>
+      <w:bookmarkEnd w:id="43"/>
+    </w:p>
+    <w:p>
+      <w:r>
+        <w:t>Der Master-Branch des Repositor</w:t>
+      </w:r>
+      <w:r>
+        <w:t>ys</w:t>
+      </w:r>
+      <w:r>
+        <w:t xml:space="preserve"> wird bei jedem Commit gebuildet. Somit stellen wir die Contin</w:t>
+      </w:r>
+      <w:r>
+        <w:t>u</w:t>
+      </w:r>
+      <w:r>
+        <w:t xml:space="preserve">ous Integration sicher und </w:t>
+      </w:r>
+      <w:r>
+        <w:t>sehen jederzeit das Resultat der Tests sowie die Testabdeckung.</w:t>
+      </w:r>
+    </w:p>
+    <w:p>
+      <w:r>
+        <w:t>Für einen fehlerhaften Commit definieren wir entsprechende (milde) Strafen, zB Gipfeli kaufen.</w:t>
+      </w:r>
+    </w:p>
+    <w:p>
+      <w:pPr>
+        <w:pStyle w:val="berschrift2"/>
+      </w:pPr>
+      <w:bookmarkStart w:id="44" w:name="_Toc318812234"/>
+      <w:r>
+        <w:t>Testen</w:t>
       </w:r>
       <w:bookmarkEnd w:id="44"/>
     </w:p>
     <w:p>
-      <w:r>
-        <w:t>Der Master-</w:t>
-      </w:r>
-      <w:proofErr w:type="spellStart"/>
-      <w:r>
-        <w:t>Branch</w:t>
-      </w:r>
-      <w:proofErr w:type="spellEnd"/>
-      <w:r>
-        <w:t xml:space="preserve"> des </w:t>
-      </w:r>
-      <w:proofErr w:type="spellStart"/>
-      <w:r>
-        <w:t>Repositor</w:t>
-      </w:r>
-      <w:r>
-        <w:t>ys</w:t>
-      </w:r>
-      <w:proofErr w:type="spellEnd"/>
-      <w:r>
-        <w:t xml:space="preserve"> wird bei jedem Commit </w:t>
-      </w:r>
-      <w:proofErr w:type="spellStart"/>
-      <w:r>
-        <w:t>gebuildet</w:t>
-      </w:r>
-      <w:proofErr w:type="spellEnd"/>
-      <w:r>
-        <w:t xml:space="preserve">. Somit stellen wir die </w:t>
-      </w:r>
-      <w:proofErr w:type="spellStart"/>
-      <w:r>
-        <w:t>Contin</w:t>
-      </w:r>
-      <w:r>
-        <w:t>u</w:t>
-      </w:r>
-      <w:r>
-        <w:t>ous</w:t>
-      </w:r>
-      <w:proofErr w:type="spellEnd"/>
-      <w:r>
-        <w:t xml:space="preserve"> Integration sicher und </w:t>
-      </w:r>
-      <w:r>
-        <w:t>sehen jederzeit das Resultat der Tests sowie die Testabdeckung.</w:t>
-      </w:r>
-    </w:p>
-    <w:p>
-      <w:r>
-        <w:t xml:space="preserve">Für einen fehlerhaften Commit definieren wir entsprechende (milde) Strafen, </w:t>
-      </w:r>
-      <w:proofErr w:type="spellStart"/>
-      <w:r>
-        <w:t>zB</w:t>
-      </w:r>
-      <w:proofErr w:type="spellEnd"/>
-      <w:r>
-        <w:t xml:space="preserve"> </w:t>
-      </w:r>
-      <w:proofErr w:type="spellStart"/>
-      <w:r>
-        <w:t>Gipfeli</w:t>
-      </w:r>
-      <w:proofErr w:type="spellEnd"/>
-      <w:r>
-        <w:t xml:space="preserve"> kaufen.</w:t>
-      </w:r>
-    </w:p>
-    <w:p>
-      <w:pPr>
-        <w:pStyle w:val="berschrift2"/>
-      </w:pPr>
-      <w:bookmarkStart w:id="45" w:name="_Toc318812234"/>
-      <w:r>
-        <w:t>Testen</w:t>
+      <w:pPr>
+        <w:pStyle w:val="berschrift3"/>
+      </w:pPr>
+      <w:bookmarkStart w:id="45" w:name="_Toc318812235"/>
+      <w:r>
+        <w:t>Unit Testing</w:t>
       </w:r>
       <w:bookmarkEnd w:id="45"/>
     </w:p>
     <w:p>
-      <w:pPr>
-        <w:pStyle w:val="berschrift3"/>
-      </w:pPr>
-      <w:bookmarkStart w:id="46" w:name="_Toc318812235"/>
-      <w:r>
-        <w:t xml:space="preserve">Unit </w:t>
-      </w:r>
-      <w:proofErr w:type="spellStart"/>
-      <w:r>
-        <w:t>Testing</w:t>
-      </w:r>
-      <w:bookmarkEnd w:id="46"/>
-      <w:proofErr w:type="spellEnd"/>
-    </w:p>
-    <w:p>
       <w:r>
         <w:t xml:space="preserve">Unit-Tests werden laufend während der Entwicklung geschrieben. Das Bereitstellen eines Unit-Tests ist integraler Bestandteil eines </w:t>
       </w:r>
@@ -9520,23 +8451,7 @@
         <w:t>s</w:t>
       </w:r>
       <w:r>
-        <w:t>. Die Tests werden, wie auch der Produkt-</w:t>
-      </w:r>
-      <w:proofErr w:type="spellStart"/>
-      <w:r>
-        <w:t>Sourcecode</w:t>
-      </w:r>
-      <w:proofErr w:type="spellEnd"/>
-      <w:r>
-        <w:t xml:space="preserve">, mit Hilfe von </w:t>
-      </w:r>
-      <w:proofErr w:type="spellStart"/>
-      <w:r>
-        <w:t>Git</w:t>
-      </w:r>
-      <w:proofErr w:type="spellEnd"/>
-      <w:r>
-        <w:t xml:space="preserve"> verwaltet und befinden sich im gleichen Repository. Die Test-Abdeckung</w:t>
+        <w:t>. Die Tests werden, wie auch der Produkt-Sourcecode, mit Hilfe von Git verwaltet und befinden sich im gleichen Repository. Die Test-Abdeckung</w:t>
       </w:r>
       <w:r>
         <w:t xml:space="preserve"> werden</w:t>
@@ -9547,139 +8462,79 @@
       <w:r>
         <w:t xml:space="preserve">seits in der IDE mit Hilfe von </w:t>
       </w:r>
-      <w:proofErr w:type="spellStart"/>
       <w:r>
         <w:rPr>
           <w:i/>
         </w:rPr>
         <w:t>EclEmma</w:t>
       </w:r>
-      <w:proofErr w:type="spellEnd"/>
-      <w:r>
-        <w:t xml:space="preserve"> und auf dem </w:t>
-      </w:r>
-      <w:proofErr w:type="spellStart"/>
-      <w:r>
-        <w:t>Build</w:t>
-      </w:r>
-      <w:proofErr w:type="spellEnd"/>
-      <w:r>
-        <w:t xml:space="preserve">-Server mit </w:t>
-      </w:r>
-      <w:r>
-        <w:t xml:space="preserve">Hilfe eines geeigneten </w:t>
-      </w:r>
-      <w:proofErr w:type="spellStart"/>
-      <w:r>
-        <w:t>Plu</w:t>
-      </w:r>
-      <w:r>
-        <w:t>gins</w:t>
-      </w:r>
-      <w:proofErr w:type="spellEnd"/>
-      <w:r>
-        <w:t xml:space="preserve"> (wird noch evaluiert) sichergestellt.</w:t>
-      </w:r>
-      <w:r>
-        <w:t xml:space="preserve"> Die Tests werden bei jedem Commit in den Master </w:t>
-      </w:r>
-      <w:proofErr w:type="spellStart"/>
-      <w:r>
-        <w:t>Branch</w:t>
-      </w:r>
-      <w:proofErr w:type="spellEnd"/>
-      <w:r>
-        <w:t xml:space="preserve"> ausgeführt.</w:t>
+      <w:r>
+        <w:t xml:space="preserve"> und auf dem Build-Server mit </w:t>
+      </w:r>
+      <w:r>
+        <w:t>Hilfe eines geeigneten Plu</w:t>
+      </w:r>
+      <w:r>
+        <w:t>gins (wird noch evaluiert) sichergestellt.</w:t>
+      </w:r>
+      <w:r>
+        <w:t xml:space="preserve"> Die Tests werden bei jedem Commit in den Master Branch ausgeführt.</w:t>
       </w:r>
     </w:p>
     <w:p>
       <w:pPr>
         <w:pStyle w:val="berschrift3"/>
       </w:pPr>
-      <w:bookmarkStart w:id="47" w:name="_Toc318812236"/>
+      <w:bookmarkStart w:id="46" w:name="_Toc318812236"/>
       <w:r>
         <w:t>Integration T</w:t>
       </w:r>
       <w:r>
         <w:t>ests</w:t>
       </w:r>
+      <w:bookmarkEnd w:id="46"/>
+    </w:p>
+    <w:p>
+      <w:r>
+        <w:t>Auf dem Build-Server werden</w:t>
+      </w:r>
+      <w:r>
+        <w:t xml:space="preserve"> mithilfe der Android Testing Tools regelmässig Integrationstests durchgeführt.</w:t>
+      </w:r>
+      <w:r>
+        <w:t xml:space="preserve"> Die Serverkomponente wird mittels JUNIT getestet.</w:t>
+      </w:r>
+    </w:p>
+    <w:p>
+      <w:pPr>
+        <w:pStyle w:val="berschrift3"/>
+      </w:pPr>
+      <w:r>
+        <w:t>System- und Usabilitytests</w:t>
+      </w:r>
+    </w:p>
+    <w:p>
+      <w:r>
+        <w:t xml:space="preserve">Die Applikation wird regelmässig durch freiwillige Tester getestet. </w:t>
+      </w:r>
+      <w:r>
+        <w:t>Diese Tests beinhalten einerseits das Bewerten der Benutzbarkeit und Andererseits das Erfüllen der Anforderungen im Sinne von Systemtests. Das Feedback erhalten wird direkt mittels Formular oder Tickets zum Redmine Ticketsystem. Das genaue Vorgehen wird noch bestimmt.</w:t>
+      </w:r>
+      <w:bookmarkStart w:id="47" w:name="_GoBack"/>
       <w:bookmarkEnd w:id="47"/>
     </w:p>
     <w:p>
       <w:r>
-        <w:t xml:space="preserve">Auf dem </w:t>
-      </w:r>
-      <w:proofErr w:type="spellStart"/>
-      <w:r>
-        <w:t>Build</w:t>
-      </w:r>
-      <w:proofErr w:type="spellEnd"/>
-      <w:r>
-        <w:t>-Server werden</w:t>
-      </w:r>
-      <w:r>
-        <w:t xml:space="preserve"> mithilfe der </w:t>
-      </w:r>
-      <w:proofErr w:type="spellStart"/>
-      <w:r>
-        <w:t>Android</w:t>
-      </w:r>
-      <w:proofErr w:type="spellEnd"/>
-      <w:r>
-        <w:t xml:space="preserve"> </w:t>
-      </w:r>
-      <w:proofErr w:type="spellStart"/>
-      <w:r>
-        <w:t>Testing</w:t>
-      </w:r>
-      <w:proofErr w:type="spellEnd"/>
-      <w:r>
-        <w:t xml:space="preserve"> Tools regelmässig Integrationstests durchgeführt.</w:t>
-      </w:r>
-    </w:p>
-    <w:p>
-      <w:pPr>
-        <w:pStyle w:val="berschrift3"/>
-      </w:pPr>
-      <w:bookmarkStart w:id="48" w:name="_Toc318812237"/>
-      <w:r>
-        <w:t>Systemtests</w:t>
-      </w:r>
-      <w:bookmarkEnd w:id="48"/>
-    </w:p>
-    <w:p>
-      <w:r>
-        <w:t>Die Applikation wird regelmässig durch freiwillige Tester getestet. Die Test</w:t>
-      </w:r>
-      <w:r>
-        <w:t xml:space="preserve">personen müssen jeweils ein Feedback-Formular </w:t>
-      </w:r>
-      <w:r>
-        <w:t>ausfüllen.</w:t>
-      </w:r>
-    </w:p>
-    <w:p>
-      <w:r>
-        <w:t xml:space="preserve">Solche Systemtests werden voraussichtlich nach jeder Iteration der </w:t>
-      </w:r>
-      <w:proofErr w:type="spellStart"/>
-      <w:r>
-        <w:t>Construction</w:t>
-      </w:r>
-      <w:proofErr w:type="spellEnd"/>
-      <w:r>
-        <w:t xml:space="preserve"> Phase durchgeführt.</w:t>
-      </w:r>
-      <w:r>
-        <w:t xml:space="preserve"> Möglicherweise treffen wir uns dazu mit den Testern in gemütlicher Atmosphäre, um ein „</w:t>
-      </w:r>
-      <w:proofErr w:type="spellStart"/>
-      <w:r>
-        <w:t>APPero</w:t>
-      </w:r>
-      <w:proofErr w:type="spellEnd"/>
-      <w:r>
-        <w:t>“ durchzuführen.</w:t>
+        <w:t xml:space="preserve">Solche </w:t>
+      </w:r>
+      <w:r>
+        <w:t>Test</w:t>
+      </w:r>
+      <w:r>
+        <w:t>s werden voraussichtlich nach jeder Iteration der Construction Phase durchgeführt.</w:t>
+      </w:r>
+      <w:r>
+        <w:t xml:space="preserve"> Möglicherweise treffen wir uns dazu mit den Testern in gemütlicher Atmosphäre, um ein „APPero“ durchzuführen.</w:t>
       </w:r>
       <w:r>
         <w:t xml:space="preserve"> Dies fördert die Motivation und bringt uns direktes Feedback</w:t>
@@ -9688,6 +8543,7 @@
         <w:t>.</w:t>
       </w:r>
     </w:p>
+    <w:p/>
     <w:sectPr>
       <w:headerReference w:type="default" r:id="rId13"/>
       <w:footerReference w:type="default" r:id="rId14"/>
@@ -9740,29 +8596,15 @@
       </w:rPr>
       <w:t xml:space="preserve">Dokument: </w:t>
     </w:r>
-    <w:r>
-      <w:fldChar w:fldCharType="begin"/>
-    </w:r>
-    <w:r>
-      <w:instrText xml:space="preserve"> FILENAME   \* MERGEFORMAT </w:instrText>
-    </w:r>
-    <w:r>
-      <w:fldChar w:fldCharType="separate"/>
-    </w:r>
-    <w:r>
-      <w:rPr>
-        <w:noProof/>
-        <w:color w:val="808080" w:themeColor="background1" w:themeShade="80"/>
-      </w:rPr>
-      <w:t>Projektplanbieridee.docx</w:t>
-    </w:r>
-    <w:r>
-      <w:rPr>
-        <w:noProof/>
-        <w:color w:val="808080" w:themeColor="background1" w:themeShade="80"/>
-      </w:rPr>
-      <w:fldChar w:fldCharType="end"/>
-    </w:r>
+    <w:fldSimple w:instr=" FILENAME   \* MERGEFORMAT ">
+      <w:r>
+        <w:rPr>
+          <w:noProof/>
+          <w:color w:val="808080" w:themeColor="background1" w:themeShade="80"/>
+        </w:rPr>
+        <w:t>Projektplanbieridee.docx</w:t>
+      </w:r>
+    </w:fldSimple>
     <w:r>
       <w:rPr>
         <w:color w:val="808080" w:themeColor="background1" w:themeShade="80"/>
@@ -9806,7 +8648,7 @@
         <w:noProof/>
         <w:color w:val="808080" w:themeColor="background1" w:themeShade="80"/>
       </w:rPr>
-      <w:t>06.03.2012</w:t>
+      <w:t>18.03.2012</w:t>
     </w:r>
     <w:r>
       <w:rPr>
@@ -9947,23 +8789,7 @@
               <w:color w:val="808080" w:themeColor="background1" w:themeShade="80"/>
               <w:lang w:val="en-US"/>
             </w:rPr>
-            <w:t xml:space="preserve">Software Engineering 2 </w:t>
-          </w:r>
-          <w:proofErr w:type="spellStart"/>
-          <w:r>
-            <w:rPr>
-              <w:color w:val="808080" w:themeColor="background1" w:themeShade="80"/>
-              <w:lang w:val="en-US"/>
-            </w:rPr>
-            <w:t>Projekt</w:t>
-          </w:r>
-          <w:proofErr w:type="spellEnd"/>
-          <w:r>
-            <w:rPr>
-              <w:color w:val="808080" w:themeColor="background1" w:themeShade="80"/>
-              <w:lang w:val="en-US"/>
-            </w:rPr>
-            <w:t xml:space="preserve"> Semester 4</w:t>
+            <w:t>Software Engineering 2 Projekt Semester 4</w:t>
           </w:r>
         </w:p>
         <w:p>
@@ -9987,7 +8813,6 @@
             </w:rPr>
             <w:t xml:space="preserve">: </w:t>
           </w:r>
-          <w:proofErr w:type="spellStart"/>
           <w:r>
             <w:rPr>
               <w:color w:val="808080" w:themeColor="background1" w:themeShade="80"/>
@@ -9995,7 +8820,6 @@
             </w:rPr>
             <w:t>BierIdee</w:t>
           </w:r>
-          <w:proofErr w:type="spellEnd"/>
         </w:p>
       </w:tc>
       <w:tc>
@@ -10057,7 +8881,7 @@
                   <w:color w:val="808080" w:themeColor="background1" w:themeShade="80"/>
                   <w:lang w:val="de-DE"/>
                 </w:rPr>
-                <w:t>3</w:t>
+                <w:t>16</w:t>
               </w:r>
               <w:r>
                 <w:rPr>
@@ -13792,7 +12616,7 @@
 </file>
 
 <file path=customXml/itemProps1.xml><?xml version="1.0" encoding="utf-8"?>
-<ds:datastoreItem xmlns:ds="http://schemas.openxmlformats.org/officeDocument/2006/customXml" ds:itemID="{AB07F852-1C14-447A-91E5-74432FE14052}">
+<ds:datastoreItem xmlns:ds="http://schemas.openxmlformats.org/officeDocument/2006/customXml" ds:itemID="{2B9EE03B-8BDF-455B-9DBE-9305465EF211}">
   <ds:schemaRefs>
     <ds:schemaRef ds:uri="http://schemas.openxmlformats.org/officeDocument/2006/bibliography"/>
   </ds:schemaRefs>

</xml_diff>

<commit_message>
Projektplan um Termine ergaenzt
</commit_message>
<xml_diff>
--- a/01 Project Management/Projektplanbieridee.docx
+++ b/01 Project Management/Projektplanbieridee.docx
@@ -118,9 +118,11 @@
       <w:r>
         <w:t xml:space="preserve">Projekt: </w:t>
       </w:r>
+      <w:proofErr w:type="spellStart"/>
       <w:r>
         <w:t>BierIdee</w:t>
       </w:r>
+      <w:proofErr w:type="spellEnd"/>
       <w:r>
         <w:br/>
       </w:r>
@@ -168,7 +170,7 @@
         </w:numPr>
       </w:pPr>
       <w:bookmarkStart w:id="0" w:name="_Toc286833037"/>
-      <w:bookmarkStart w:id="1" w:name="_Toc318812192"/>
+      <w:bookmarkStart w:id="1" w:name="_Toc326251048"/>
       <w:r>
         <w:lastRenderedPageBreak/>
         <w:t>Änderungsgeschichte</w:t>
@@ -572,11 +574,19 @@
                 <w:color w:val="auto"/>
               </w:rPr>
             </w:pPr>
+            <w:proofErr w:type="spellStart"/>
             <w:r>
               <w:rPr>
                 <w:color w:val="auto"/>
               </w:rPr>
-              <w:t>Layouting, Ergänzung mit fehlenden Informationen</w:t>
+              <w:t>Layouting</w:t>
+            </w:r>
+            <w:proofErr w:type="spellEnd"/>
+            <w:r>
+              <w:rPr>
+                <w:color w:val="auto"/>
+              </w:rPr>
+              <w:t>, Ergänzung mit fehlenden Informationen</w:t>
             </w:r>
           </w:p>
         </w:tc>
@@ -600,6 +610,87 @@
           </w:p>
         </w:tc>
       </w:tr>
+      <w:tr>
+        <w:trPr>
+          <w:cnfStyle w:val="000000100000" w:firstRow="0" w:lastRow="0" w:firstColumn="0" w:lastColumn="0" w:oddVBand="0" w:evenVBand="0" w:oddHBand="1" w:evenHBand="0" w:firstRowFirstColumn="0" w:firstRowLastColumn="0" w:lastRowFirstColumn="0" w:lastRowLastColumn="0"/>
+        </w:trPr>
+        <w:tc>
+          <w:tcPr>
+            <w:cnfStyle w:val="001000000000" w:firstRow="0" w:lastRow="0" w:firstColumn="1" w:lastColumn="0" w:oddVBand="0" w:evenVBand="0" w:oddHBand="0" w:evenHBand="0" w:firstRowFirstColumn="0" w:firstRowLastColumn="0" w:lastRowFirstColumn="0" w:lastRowLastColumn="0"/>
+            <w:tcW w:w="1526" w:type="dxa"/>
+          </w:tcPr>
+          <w:p>
+            <w:pPr>
+              <w:rPr>
+                <w:color w:val="auto"/>
+              </w:rPr>
+            </w:pPr>
+            <w:r>
+              <w:rPr>
+                <w:color w:val="auto"/>
+              </w:rPr>
+              <w:t>31.03.2012</w:t>
+            </w:r>
+          </w:p>
+        </w:tc>
+        <w:tc>
+          <w:tcPr>
+            <w:tcW w:w="1134" w:type="dxa"/>
+          </w:tcPr>
+          <w:p>
+            <w:pPr>
+              <w:cnfStyle w:val="000000100000" w:firstRow="0" w:lastRow="0" w:firstColumn="0" w:lastColumn="0" w:oddVBand="0" w:evenVBand="0" w:oddHBand="1" w:evenHBand="0" w:firstRowFirstColumn="0" w:firstRowLastColumn="0" w:lastRowFirstColumn="0" w:lastRowLastColumn="0"/>
+              <w:rPr>
+                <w:color w:val="auto"/>
+              </w:rPr>
+            </w:pPr>
+            <w:r>
+              <w:rPr>
+                <w:color w:val="auto"/>
+              </w:rPr>
+              <w:t>0.5</w:t>
+            </w:r>
+          </w:p>
+        </w:tc>
+        <w:tc>
+          <w:tcPr>
+            <w:tcW w:w="4253" w:type="dxa"/>
+          </w:tcPr>
+          <w:p>
+            <w:pPr>
+              <w:cnfStyle w:val="000000100000" w:firstRow="0" w:lastRow="0" w:firstColumn="0" w:lastColumn="0" w:oddVBand="0" w:evenVBand="0" w:oddHBand="1" w:evenHBand="0" w:firstRowFirstColumn="0" w:firstRowLastColumn="0" w:lastRowFirstColumn="0" w:lastRowLastColumn="0"/>
+              <w:rPr>
+                <w:color w:val="auto"/>
+              </w:rPr>
+            </w:pPr>
+            <w:r>
+              <w:rPr>
+                <w:color w:val="auto"/>
+              </w:rPr>
+              <w:t>MS Termine nachgetragen</w:t>
+            </w:r>
+          </w:p>
+        </w:tc>
+        <w:tc>
+          <w:tcPr>
+            <w:tcW w:w="2693" w:type="dxa"/>
+          </w:tcPr>
+          <w:p>
+            <w:pPr>
+              <w:cnfStyle w:val="000000100000" w:firstRow="0" w:lastRow="0" w:firstColumn="0" w:lastColumn="0" w:oddVBand="0" w:evenVBand="0" w:oddHBand="1" w:evenHBand="0" w:firstRowFirstColumn="0" w:firstRowLastColumn="0" w:lastRowFirstColumn="0" w:lastRowLastColumn="0"/>
+              <w:rPr>
+                <w:color w:val="auto"/>
+              </w:rPr>
+            </w:pPr>
+            <w:r>
+              <w:rPr>
+                <w:color w:val="auto"/>
+              </w:rPr>
+              <w:t>Fässler</w:t>
+            </w:r>
+          </w:p>
+        </w:tc>
+      </w:tr>
     </w:tbl>
     <w:p>
       <w:r>
@@ -614,7 +705,7 @@
           <w:numId w:val="0"/>
         </w:numPr>
       </w:pPr>
-      <w:bookmarkStart w:id="2" w:name="_Toc318812193"/>
+      <w:bookmarkStart w:id="2" w:name="_Toc326251049"/>
       <w:r>
         <w:lastRenderedPageBreak/>
         <w:t>Inhalt</w:t>
@@ -632,6 +723,8 @@
       </w:sdtPr>
       <w:sdtEndPr/>
       <w:sdtContent>
+        <w:bookmarkStart w:id="3" w:name="_GoBack" w:displacedByCustomXml="prev"/>
+        <w:bookmarkEnd w:id="3" w:displacedByCustomXml="prev"/>
         <w:p>
           <w:pPr>
             <w:pStyle w:val="Verzeichnis1"/>
@@ -653,7 +746,7 @@
           <w:r>
             <w:fldChar w:fldCharType="separate"/>
           </w:r>
-          <w:hyperlink w:anchor="_Toc318812192" w:history="1">
+          <w:hyperlink w:anchor="_Toc326251048" w:history="1">
             <w:r>
               <w:rPr>
                 <w:rStyle w:val="Hyperlink"/>
@@ -680,7 +773,7 @@
                 <w:noProof/>
                 <w:webHidden/>
               </w:rPr>
-              <w:instrText xml:space="preserve"> PAGEREF _Toc318812192 \h </w:instrText>
+              <w:instrText xml:space="preserve"> PAGEREF _Toc326251048 \h </w:instrText>
             </w:r>
             <w:r>
               <w:rPr>
@@ -723,7 +816,7 @@
               <w:lang w:eastAsia="de-CH"/>
             </w:rPr>
           </w:pPr>
-          <w:hyperlink w:anchor="_Toc318812193" w:history="1">
+          <w:hyperlink w:anchor="_Toc326251049" w:history="1">
             <w:r>
               <w:rPr>
                 <w:rStyle w:val="Hyperlink"/>
@@ -750,7 +843,7 @@
                 <w:noProof/>
                 <w:webHidden/>
               </w:rPr>
-              <w:instrText xml:space="preserve"> PAGEREF _Toc318812193 \h </w:instrText>
+              <w:instrText xml:space="preserve"> PAGEREF _Toc326251049 \h </w:instrText>
             </w:r>
             <w:r>
               <w:rPr>
@@ -793,7 +886,7 @@
               <w:lang w:eastAsia="de-CH"/>
             </w:rPr>
           </w:pPr>
-          <w:hyperlink w:anchor="_Toc318812194" w:history="1">
+          <w:hyperlink w:anchor="_Toc326251050" w:history="1">
             <w:r>
               <w:rPr>
                 <w:rStyle w:val="Hyperlink"/>
@@ -820,7 +913,7 @@
                 <w:noProof/>
                 <w:webHidden/>
               </w:rPr>
-              <w:instrText xml:space="preserve"> PAGEREF _Toc318812194 \h </w:instrText>
+              <w:instrText xml:space="preserve"> PAGEREF _Toc326251050 \h </w:instrText>
             </w:r>
             <w:r>
               <w:rPr>
@@ -863,7 +956,7 @@
               <w:lang w:eastAsia="de-CH"/>
             </w:rPr>
           </w:pPr>
-          <w:hyperlink w:anchor="_Toc318812195" w:history="1">
+          <w:hyperlink w:anchor="_Toc326251051" w:history="1">
             <w:r>
               <w:rPr>
                 <w:rStyle w:val="Hyperlink"/>
@@ -890,7 +983,7 @@
                 <w:noProof/>
                 <w:webHidden/>
               </w:rPr>
-              <w:instrText xml:space="preserve"> PAGEREF _Toc318812195 \h </w:instrText>
+              <w:instrText xml:space="preserve"> PAGEREF _Toc326251051 \h </w:instrText>
             </w:r>
             <w:r>
               <w:rPr>
@@ -933,7 +1026,7 @@
               <w:lang w:eastAsia="de-CH"/>
             </w:rPr>
           </w:pPr>
-          <w:hyperlink w:anchor="_Toc318812196" w:history="1">
+          <w:hyperlink w:anchor="_Toc326251052" w:history="1">
             <w:r>
               <w:rPr>
                 <w:rStyle w:val="Hyperlink"/>
@@ -960,7 +1053,7 @@
                 <w:noProof/>
                 <w:webHidden/>
               </w:rPr>
-              <w:instrText xml:space="preserve"> PAGEREF _Toc318812196 \h </w:instrText>
+              <w:instrText xml:space="preserve"> PAGEREF _Toc326251052 \h </w:instrText>
             </w:r>
             <w:r>
               <w:rPr>
@@ -1003,7 +1096,7 @@
               <w:lang w:eastAsia="de-CH"/>
             </w:rPr>
           </w:pPr>
-          <w:hyperlink w:anchor="_Toc318812197" w:history="1">
+          <w:hyperlink w:anchor="_Toc326251053" w:history="1">
             <w:r>
               <w:rPr>
                 <w:rStyle w:val="Hyperlink"/>
@@ -1030,7 +1123,7 @@
                 <w:noProof/>
                 <w:webHidden/>
               </w:rPr>
-              <w:instrText xml:space="preserve"> PAGEREF _Toc318812197 \h </w:instrText>
+              <w:instrText xml:space="preserve"> PAGEREF _Toc326251053 \h </w:instrText>
             </w:r>
             <w:r>
               <w:rPr>
@@ -1073,7 +1166,7 @@
               <w:lang w:eastAsia="de-CH"/>
             </w:rPr>
           </w:pPr>
-          <w:hyperlink w:anchor="_Toc318812198" w:history="1">
+          <w:hyperlink w:anchor="_Toc326251054" w:history="1">
             <w:r>
               <w:rPr>
                 <w:rStyle w:val="Hyperlink"/>
@@ -1100,7 +1193,7 @@
                 <w:noProof/>
                 <w:webHidden/>
               </w:rPr>
-              <w:instrText xml:space="preserve"> PAGEREF _Toc318812198 \h </w:instrText>
+              <w:instrText xml:space="preserve"> PAGEREF _Toc326251054 \h </w:instrText>
             </w:r>
             <w:r>
               <w:rPr>
@@ -1143,7 +1236,7 @@
               <w:lang w:eastAsia="de-CH"/>
             </w:rPr>
           </w:pPr>
-          <w:hyperlink w:anchor="_Toc318812199" w:history="1">
+          <w:hyperlink w:anchor="_Toc326251055" w:history="1">
             <w:r>
               <w:rPr>
                 <w:rStyle w:val="Hyperlink"/>
@@ -1170,7 +1263,7 @@
                 <w:noProof/>
                 <w:webHidden/>
               </w:rPr>
-              <w:instrText xml:space="preserve"> PAGEREF _Toc318812199 \h </w:instrText>
+              <w:instrText xml:space="preserve"> PAGEREF _Toc326251055 \h </w:instrText>
             </w:r>
             <w:r>
               <w:rPr>
@@ -1213,7 +1306,7 @@
               <w:lang w:eastAsia="de-CH"/>
             </w:rPr>
           </w:pPr>
-          <w:hyperlink w:anchor="_Toc318812200" w:history="1">
+          <w:hyperlink w:anchor="_Toc326251056" w:history="1">
             <w:r>
               <w:rPr>
                 <w:rStyle w:val="Hyperlink"/>
@@ -1240,7 +1333,7 @@
                 <w:noProof/>
                 <w:webHidden/>
               </w:rPr>
-              <w:instrText xml:space="preserve"> PAGEREF _Toc318812200 \h </w:instrText>
+              <w:instrText xml:space="preserve"> PAGEREF _Toc326251056 \h </w:instrText>
             </w:r>
             <w:r>
               <w:rPr>
@@ -1283,7 +1376,7 @@
               <w:lang w:eastAsia="de-CH"/>
             </w:rPr>
           </w:pPr>
-          <w:hyperlink w:anchor="_Toc318812201" w:history="1">
+          <w:hyperlink w:anchor="_Toc326251057" w:history="1">
             <w:r>
               <w:rPr>
                 <w:rStyle w:val="Hyperlink"/>
@@ -1310,7 +1403,7 @@
                 <w:noProof/>
                 <w:webHidden/>
               </w:rPr>
-              <w:instrText xml:space="preserve"> PAGEREF _Toc318812201 \h </w:instrText>
+              <w:instrText xml:space="preserve"> PAGEREF _Toc326251057 \h </w:instrText>
             </w:r>
             <w:r>
               <w:rPr>
@@ -1353,7 +1446,7 @@
               <w:lang w:eastAsia="de-CH"/>
             </w:rPr>
           </w:pPr>
-          <w:hyperlink w:anchor="_Toc318812202" w:history="1">
+          <w:hyperlink w:anchor="_Toc326251058" w:history="1">
             <w:r>
               <w:rPr>
                 <w:rStyle w:val="Hyperlink"/>
@@ -1380,7 +1473,7 @@
                 <w:noProof/>
                 <w:webHidden/>
               </w:rPr>
-              <w:instrText xml:space="preserve"> PAGEREF _Toc318812202 \h </w:instrText>
+              <w:instrText xml:space="preserve"> PAGEREF _Toc326251058 \h </w:instrText>
             </w:r>
             <w:r>
               <w:rPr>
@@ -1423,7 +1516,7 @@
               <w:lang w:eastAsia="de-CH"/>
             </w:rPr>
           </w:pPr>
-          <w:hyperlink w:anchor="_Toc318812203" w:history="1">
+          <w:hyperlink w:anchor="_Toc326251059" w:history="1">
             <w:r>
               <w:rPr>
                 <w:rStyle w:val="Hyperlink"/>
@@ -1450,7 +1543,7 @@
                 <w:noProof/>
                 <w:webHidden/>
               </w:rPr>
-              <w:instrText xml:space="preserve"> PAGEREF _Toc318812203 \h </w:instrText>
+              <w:instrText xml:space="preserve"> PAGEREF _Toc326251059 \h </w:instrText>
             </w:r>
             <w:r>
               <w:rPr>
@@ -1493,7 +1586,7 @@
               <w:lang w:eastAsia="de-CH"/>
             </w:rPr>
           </w:pPr>
-          <w:hyperlink w:anchor="_Toc318812204" w:history="1">
+          <w:hyperlink w:anchor="_Toc326251060" w:history="1">
             <w:r>
               <w:rPr>
                 <w:rStyle w:val="Hyperlink"/>
@@ -1520,7 +1613,7 @@
                 <w:noProof/>
                 <w:webHidden/>
               </w:rPr>
-              <w:instrText xml:space="preserve"> PAGEREF _Toc318812204 \h </w:instrText>
+              <w:instrText xml:space="preserve"> PAGEREF _Toc326251060 \h </w:instrText>
             </w:r>
             <w:r>
               <w:rPr>
@@ -1563,7 +1656,7 @@
               <w:lang w:eastAsia="de-CH"/>
             </w:rPr>
           </w:pPr>
-          <w:hyperlink w:anchor="_Toc318812205" w:history="1">
+          <w:hyperlink w:anchor="_Toc326251061" w:history="1">
             <w:r>
               <w:rPr>
                 <w:rStyle w:val="Hyperlink"/>
@@ -1590,7 +1683,7 @@
                 <w:noProof/>
                 <w:webHidden/>
               </w:rPr>
-              <w:instrText xml:space="preserve"> PAGEREF _Toc318812205 \h </w:instrText>
+              <w:instrText xml:space="preserve"> PAGEREF _Toc326251061 \h </w:instrText>
             </w:r>
             <w:r>
               <w:rPr>
@@ -1633,7 +1726,7 @@
               <w:lang w:eastAsia="de-CH"/>
             </w:rPr>
           </w:pPr>
-          <w:hyperlink w:anchor="_Toc318812206" w:history="1">
+          <w:hyperlink w:anchor="_Toc326251062" w:history="1">
             <w:r>
               <w:rPr>
                 <w:rStyle w:val="Hyperlink"/>
@@ -1660,7 +1753,7 @@
                 <w:noProof/>
                 <w:webHidden/>
               </w:rPr>
-              <w:instrText xml:space="preserve"> PAGEREF _Toc318812206 \h </w:instrText>
+              <w:instrText xml:space="preserve"> PAGEREF _Toc326251062 \h </w:instrText>
             </w:r>
             <w:r>
               <w:rPr>
@@ -1703,7 +1796,7 @@
               <w:lang w:eastAsia="de-CH"/>
             </w:rPr>
           </w:pPr>
-          <w:hyperlink w:anchor="_Toc318812207" w:history="1">
+          <w:hyperlink w:anchor="_Toc326251063" w:history="1">
             <w:r>
               <w:rPr>
                 <w:rStyle w:val="Hyperlink"/>
@@ -1730,7 +1823,7 @@
                 <w:noProof/>
                 <w:webHidden/>
               </w:rPr>
-              <w:instrText xml:space="preserve"> PAGEREF _Toc318812207 \h </w:instrText>
+              <w:instrText xml:space="preserve"> PAGEREF _Toc326251063 \h </w:instrText>
             </w:r>
             <w:r>
               <w:rPr>
@@ -1773,7 +1866,7 @@
               <w:lang w:eastAsia="de-CH"/>
             </w:rPr>
           </w:pPr>
-          <w:hyperlink w:anchor="_Toc318812208" w:history="1">
+          <w:hyperlink w:anchor="_Toc326251064" w:history="1">
             <w:r>
               <w:rPr>
                 <w:rStyle w:val="Hyperlink"/>
@@ -1800,7 +1893,7 @@
                 <w:noProof/>
                 <w:webHidden/>
               </w:rPr>
-              <w:instrText xml:space="preserve"> PAGEREF _Toc318812208 \h </w:instrText>
+              <w:instrText xml:space="preserve"> PAGEREF _Toc326251064 \h </w:instrText>
             </w:r>
             <w:r>
               <w:rPr>
@@ -1843,7 +1936,7 @@
               <w:lang w:eastAsia="de-CH"/>
             </w:rPr>
           </w:pPr>
-          <w:hyperlink w:anchor="_Toc318812209" w:history="1">
+          <w:hyperlink w:anchor="_Toc326251065" w:history="1">
             <w:r>
               <w:rPr>
                 <w:rStyle w:val="Hyperlink"/>
@@ -1870,7 +1963,7 @@
                 <w:noProof/>
                 <w:webHidden/>
               </w:rPr>
-              <w:instrText xml:space="preserve"> PAGEREF _Toc318812209 \h </w:instrText>
+              <w:instrText xml:space="preserve"> PAGEREF _Toc326251065 \h </w:instrText>
             </w:r>
             <w:r>
               <w:rPr>
@@ -1913,7 +2006,7 @@
               <w:lang w:eastAsia="de-CH"/>
             </w:rPr>
           </w:pPr>
-          <w:hyperlink w:anchor="_Toc318812210" w:history="1">
+          <w:hyperlink w:anchor="_Toc326251066" w:history="1">
             <w:r>
               <w:rPr>
                 <w:rStyle w:val="Hyperlink"/>
@@ -1940,7 +2033,7 @@
                 <w:noProof/>
                 <w:webHidden/>
               </w:rPr>
-              <w:instrText xml:space="preserve"> PAGEREF _Toc318812210 \h </w:instrText>
+              <w:instrText xml:space="preserve"> PAGEREF _Toc326251066 \h </w:instrText>
             </w:r>
             <w:r>
               <w:rPr>
@@ -1983,7 +2076,7 @@
               <w:lang w:eastAsia="de-CH"/>
             </w:rPr>
           </w:pPr>
-          <w:hyperlink w:anchor="_Toc318812211" w:history="1">
+          <w:hyperlink w:anchor="_Toc326251067" w:history="1">
             <w:r>
               <w:rPr>
                 <w:rStyle w:val="Hyperlink"/>
@@ -2010,7 +2103,7 @@
                 <w:noProof/>
                 <w:webHidden/>
               </w:rPr>
-              <w:instrText xml:space="preserve"> PAGEREF _Toc318812211 \h </w:instrText>
+              <w:instrText xml:space="preserve"> PAGEREF _Toc326251067 \h </w:instrText>
             </w:r>
             <w:r>
               <w:rPr>
@@ -2053,7 +2146,7 @@
               <w:lang w:eastAsia="de-CH"/>
             </w:rPr>
           </w:pPr>
-          <w:hyperlink w:anchor="_Toc318812212" w:history="1">
+          <w:hyperlink w:anchor="_Toc326251068" w:history="1">
             <w:r>
               <w:rPr>
                 <w:rStyle w:val="Hyperlink"/>
@@ -2080,7 +2173,7 @@
                 <w:noProof/>
                 <w:webHidden/>
               </w:rPr>
-              <w:instrText xml:space="preserve"> PAGEREF _Toc318812212 \h </w:instrText>
+              <w:instrText xml:space="preserve"> PAGEREF _Toc326251068 \h </w:instrText>
             </w:r>
             <w:r>
               <w:rPr>
@@ -2123,7 +2216,7 @@
               <w:lang w:eastAsia="de-CH"/>
             </w:rPr>
           </w:pPr>
-          <w:hyperlink w:anchor="_Toc318812213" w:history="1">
+          <w:hyperlink w:anchor="_Toc326251069" w:history="1">
             <w:r>
               <w:rPr>
                 <w:rStyle w:val="Hyperlink"/>
@@ -2150,7 +2243,7 @@
                 <w:noProof/>
                 <w:webHidden/>
               </w:rPr>
-              <w:instrText xml:space="preserve"> PAGEREF _Toc318812213 \h </w:instrText>
+              <w:instrText xml:space="preserve"> PAGEREF _Toc326251069 \h </w:instrText>
             </w:r>
             <w:r>
               <w:rPr>
@@ -2193,7 +2286,7 @@
               <w:lang w:eastAsia="de-CH"/>
             </w:rPr>
           </w:pPr>
-          <w:hyperlink w:anchor="_Toc318812214" w:history="1">
+          <w:hyperlink w:anchor="_Toc326251070" w:history="1">
             <w:r>
               <w:rPr>
                 <w:rStyle w:val="Hyperlink"/>
@@ -2220,7 +2313,7 @@
                 <w:noProof/>
                 <w:webHidden/>
               </w:rPr>
-              <w:instrText xml:space="preserve"> PAGEREF _Toc318812214 \h </w:instrText>
+              <w:instrText xml:space="preserve"> PAGEREF _Toc326251070 \h </w:instrText>
             </w:r>
             <w:r>
               <w:rPr>
@@ -2263,7 +2356,7 @@
               <w:lang w:eastAsia="de-CH"/>
             </w:rPr>
           </w:pPr>
-          <w:hyperlink w:anchor="_Toc318812215" w:history="1">
+          <w:hyperlink w:anchor="_Toc326251071" w:history="1">
             <w:r>
               <w:rPr>
                 <w:rStyle w:val="Hyperlink"/>
@@ -2290,7 +2383,7 @@
                 <w:noProof/>
                 <w:webHidden/>
               </w:rPr>
-              <w:instrText xml:space="preserve"> PAGEREF _Toc318812215 \h </w:instrText>
+              <w:instrText xml:space="preserve"> PAGEREF _Toc326251071 \h </w:instrText>
             </w:r>
             <w:r>
               <w:rPr>
@@ -2333,7 +2426,7 @@
               <w:lang w:eastAsia="de-CH"/>
             </w:rPr>
           </w:pPr>
-          <w:hyperlink w:anchor="_Toc318812216" w:history="1">
+          <w:hyperlink w:anchor="_Toc326251072" w:history="1">
             <w:r>
               <w:rPr>
                 <w:rStyle w:val="Hyperlink"/>
@@ -2360,7 +2453,7 @@
                 <w:noProof/>
                 <w:webHidden/>
               </w:rPr>
-              <w:instrText xml:space="preserve"> PAGEREF _Toc318812216 \h </w:instrText>
+              <w:instrText xml:space="preserve"> PAGEREF _Toc326251072 \h </w:instrText>
             </w:r>
             <w:r>
               <w:rPr>
@@ -2403,7 +2496,7 @@
               <w:lang w:eastAsia="de-CH"/>
             </w:rPr>
           </w:pPr>
-          <w:hyperlink w:anchor="_Toc318812217" w:history="1">
+          <w:hyperlink w:anchor="_Toc326251073" w:history="1">
             <w:r>
               <w:rPr>
                 <w:rStyle w:val="Hyperlink"/>
@@ -2430,7 +2523,7 @@
                 <w:noProof/>
                 <w:webHidden/>
               </w:rPr>
-              <w:instrText xml:space="preserve"> PAGEREF _Toc318812217 \h </w:instrText>
+              <w:instrText xml:space="preserve"> PAGEREF _Toc326251073 \h </w:instrText>
             </w:r>
             <w:r>
               <w:rPr>
@@ -2473,7 +2566,7 @@
               <w:lang w:eastAsia="de-CH"/>
             </w:rPr>
           </w:pPr>
-          <w:hyperlink w:anchor="_Toc318812218" w:history="1">
+          <w:hyperlink w:anchor="_Toc326251074" w:history="1">
             <w:r>
               <w:rPr>
                 <w:rStyle w:val="Hyperlink"/>
@@ -2500,7 +2593,7 @@
                 <w:noProof/>
                 <w:webHidden/>
               </w:rPr>
-              <w:instrText xml:space="preserve"> PAGEREF _Toc318812218 \h </w:instrText>
+              <w:instrText xml:space="preserve"> PAGEREF _Toc326251074 \h </w:instrText>
             </w:r>
             <w:r>
               <w:rPr>
@@ -2543,7 +2636,7 @@
               <w:lang w:eastAsia="de-CH"/>
             </w:rPr>
           </w:pPr>
-          <w:hyperlink w:anchor="_Toc318812219" w:history="1">
+          <w:hyperlink w:anchor="_Toc326251075" w:history="1">
             <w:r>
               <w:rPr>
                 <w:rStyle w:val="Hyperlink"/>
@@ -2570,7 +2663,7 @@
                 <w:noProof/>
                 <w:webHidden/>
               </w:rPr>
-              <w:instrText xml:space="preserve"> PAGEREF _Toc318812219 \h </w:instrText>
+              <w:instrText xml:space="preserve"> PAGEREF _Toc326251075 \h </w:instrText>
             </w:r>
             <w:r>
               <w:rPr>
@@ -2613,7 +2706,7 @@
               <w:lang w:eastAsia="de-CH"/>
             </w:rPr>
           </w:pPr>
-          <w:hyperlink w:anchor="_Toc318812220" w:history="1">
+          <w:hyperlink w:anchor="_Toc326251076" w:history="1">
             <w:r>
               <w:rPr>
                 <w:rStyle w:val="Hyperlink"/>
@@ -2640,7 +2733,7 @@
                 <w:noProof/>
                 <w:webHidden/>
               </w:rPr>
-              <w:instrText xml:space="preserve"> PAGEREF _Toc318812220 \h </w:instrText>
+              <w:instrText xml:space="preserve"> PAGEREF _Toc326251076 \h </w:instrText>
             </w:r>
             <w:r>
               <w:rPr>
@@ -2683,7 +2776,7 @@
               <w:lang w:eastAsia="de-CH"/>
             </w:rPr>
           </w:pPr>
-          <w:hyperlink w:anchor="_Toc318812221" w:history="1">
+          <w:hyperlink w:anchor="_Toc326251077" w:history="1">
             <w:r>
               <w:rPr>
                 <w:rStyle w:val="Hyperlink"/>
@@ -2710,7 +2803,7 @@
                 <w:noProof/>
                 <w:webHidden/>
               </w:rPr>
-              <w:instrText xml:space="preserve"> PAGEREF _Toc318812221 \h </w:instrText>
+              <w:instrText xml:space="preserve"> PAGEREF _Toc326251077 \h </w:instrText>
             </w:r>
             <w:r>
               <w:rPr>
@@ -2753,7 +2846,7 @@
               <w:lang w:eastAsia="de-CH"/>
             </w:rPr>
           </w:pPr>
-          <w:hyperlink w:anchor="_Toc318812222" w:history="1">
+          <w:hyperlink w:anchor="_Toc326251078" w:history="1">
             <w:r>
               <w:rPr>
                 <w:rStyle w:val="Hyperlink"/>
@@ -2780,7 +2873,7 @@
                 <w:noProof/>
                 <w:webHidden/>
               </w:rPr>
-              <w:instrText xml:space="preserve"> PAGEREF _Toc318812222 \h </w:instrText>
+              <w:instrText xml:space="preserve"> PAGEREF _Toc326251078 \h </w:instrText>
             </w:r>
             <w:r>
               <w:rPr>
@@ -2823,7 +2916,7 @@
               <w:lang w:eastAsia="de-CH"/>
             </w:rPr>
           </w:pPr>
-          <w:hyperlink w:anchor="_Toc318812223" w:history="1">
+          <w:hyperlink w:anchor="_Toc326251079" w:history="1">
             <w:r>
               <w:rPr>
                 <w:rStyle w:val="Hyperlink"/>
@@ -2850,7 +2943,7 @@
                 <w:noProof/>
                 <w:webHidden/>
               </w:rPr>
-              <w:instrText xml:space="preserve"> PAGEREF _Toc318812223 \h </w:instrText>
+              <w:instrText xml:space="preserve"> PAGEREF _Toc326251079 \h </w:instrText>
             </w:r>
             <w:r>
               <w:rPr>
@@ -2893,7 +2986,7 @@
               <w:lang w:eastAsia="de-CH"/>
             </w:rPr>
           </w:pPr>
-          <w:hyperlink w:anchor="_Toc318812224" w:history="1">
+          <w:hyperlink w:anchor="_Toc326251080" w:history="1">
             <w:r>
               <w:rPr>
                 <w:rStyle w:val="Hyperlink"/>
@@ -2920,7 +3013,7 @@
                 <w:noProof/>
                 <w:webHidden/>
               </w:rPr>
-              <w:instrText xml:space="preserve"> PAGEREF _Toc318812224 \h </w:instrText>
+              <w:instrText xml:space="preserve"> PAGEREF _Toc326251080 \h </w:instrText>
             </w:r>
             <w:r>
               <w:rPr>
@@ -2963,7 +3056,7 @@
               <w:lang w:eastAsia="de-CH"/>
             </w:rPr>
           </w:pPr>
-          <w:hyperlink w:anchor="_Toc318812225" w:history="1">
+          <w:hyperlink w:anchor="_Toc326251081" w:history="1">
             <w:r>
               <w:rPr>
                 <w:rStyle w:val="Hyperlink"/>
@@ -2990,7 +3083,7 @@
                 <w:noProof/>
                 <w:webHidden/>
               </w:rPr>
-              <w:instrText xml:space="preserve"> PAGEREF _Toc318812225 \h </w:instrText>
+              <w:instrText xml:space="preserve"> PAGEREF _Toc326251081 \h </w:instrText>
             </w:r>
             <w:r>
               <w:rPr>
@@ -3033,7 +3126,7 @@
               <w:lang w:eastAsia="de-CH"/>
             </w:rPr>
           </w:pPr>
-          <w:hyperlink w:anchor="_Toc318812226" w:history="1">
+          <w:hyperlink w:anchor="_Toc326251082" w:history="1">
             <w:r>
               <w:rPr>
                 <w:rStyle w:val="Hyperlink"/>
@@ -3060,7 +3153,7 @@
                 <w:noProof/>
                 <w:webHidden/>
               </w:rPr>
-              <w:instrText xml:space="preserve"> PAGEREF _Toc318812226 \h </w:instrText>
+              <w:instrText xml:space="preserve"> PAGEREF _Toc326251082 \h </w:instrText>
             </w:r>
             <w:r>
               <w:rPr>
@@ -3103,7 +3196,7 @@
               <w:lang w:eastAsia="de-CH"/>
             </w:rPr>
           </w:pPr>
-          <w:hyperlink w:anchor="_Toc318812227" w:history="1">
+          <w:hyperlink w:anchor="_Toc326251083" w:history="1">
             <w:r>
               <w:rPr>
                 <w:rStyle w:val="Hyperlink"/>
@@ -3130,7 +3223,7 @@
                 <w:noProof/>
                 <w:webHidden/>
               </w:rPr>
-              <w:instrText xml:space="preserve"> PAGEREF _Toc318812227 \h </w:instrText>
+              <w:instrText xml:space="preserve"> PAGEREF _Toc326251083 \h </w:instrText>
             </w:r>
             <w:r>
               <w:rPr>
@@ -3173,7 +3266,7 @@
               <w:lang w:eastAsia="de-CH"/>
             </w:rPr>
           </w:pPr>
-          <w:hyperlink w:anchor="_Toc318812228" w:history="1">
+          <w:hyperlink w:anchor="_Toc326251084" w:history="1">
             <w:r>
               <w:rPr>
                 <w:rStyle w:val="Hyperlink"/>
@@ -3200,7 +3293,7 @@
                 <w:noProof/>
                 <w:webHidden/>
               </w:rPr>
-              <w:instrText xml:space="preserve"> PAGEREF _Toc318812228 \h </w:instrText>
+              <w:instrText xml:space="preserve"> PAGEREF _Toc326251084 \h </w:instrText>
             </w:r>
             <w:r>
               <w:rPr>
@@ -3243,7 +3336,7 @@
               <w:lang w:eastAsia="de-CH"/>
             </w:rPr>
           </w:pPr>
-          <w:hyperlink w:anchor="_Toc318812229" w:history="1">
+          <w:hyperlink w:anchor="_Toc326251085" w:history="1">
             <w:r>
               <w:rPr>
                 <w:rStyle w:val="Hyperlink"/>
@@ -3270,7 +3363,7 @@
                 <w:noProof/>
                 <w:webHidden/>
               </w:rPr>
-              <w:instrText xml:space="preserve"> PAGEREF _Toc318812229 \h </w:instrText>
+              <w:instrText xml:space="preserve"> PAGEREF _Toc326251085 \h </w:instrText>
             </w:r>
             <w:r>
               <w:rPr>
@@ -3313,7 +3406,7 @@
               <w:lang w:eastAsia="de-CH"/>
             </w:rPr>
           </w:pPr>
-          <w:hyperlink w:anchor="_Toc318812230" w:history="1">
+          <w:hyperlink w:anchor="_Toc326251086" w:history="1">
             <w:r>
               <w:rPr>
                 <w:rStyle w:val="Hyperlink"/>
@@ -3340,7 +3433,7 @@
                 <w:noProof/>
                 <w:webHidden/>
               </w:rPr>
-              <w:instrText xml:space="preserve"> PAGEREF _Toc318812230 \h </w:instrText>
+              <w:instrText xml:space="preserve"> PAGEREF _Toc326251086 \h </w:instrText>
             </w:r>
             <w:r>
               <w:rPr>
@@ -3383,7 +3476,7 @@
               <w:lang w:eastAsia="de-CH"/>
             </w:rPr>
           </w:pPr>
-          <w:hyperlink w:anchor="_Toc318812231" w:history="1">
+          <w:hyperlink w:anchor="_Toc326251087" w:history="1">
             <w:r>
               <w:rPr>
                 <w:rStyle w:val="Hyperlink"/>
@@ -3410,7 +3503,7 @@
                 <w:noProof/>
                 <w:webHidden/>
               </w:rPr>
-              <w:instrText xml:space="preserve"> PAGEREF _Toc318812231 \h </w:instrText>
+              <w:instrText xml:space="preserve"> PAGEREF _Toc326251087 \h </w:instrText>
             </w:r>
             <w:r>
               <w:rPr>
@@ -3453,7 +3546,7 @@
               <w:lang w:eastAsia="de-CH"/>
             </w:rPr>
           </w:pPr>
-          <w:hyperlink w:anchor="_Toc318812232" w:history="1">
+          <w:hyperlink w:anchor="_Toc326251088" w:history="1">
             <w:r>
               <w:rPr>
                 <w:rStyle w:val="Hyperlink"/>
@@ -3480,7 +3573,7 @@
                 <w:noProof/>
                 <w:webHidden/>
               </w:rPr>
-              <w:instrText xml:space="preserve"> PAGEREF _Toc318812232 \h </w:instrText>
+              <w:instrText xml:space="preserve"> PAGEREF _Toc326251088 \h </w:instrText>
             </w:r>
             <w:r>
               <w:rPr>
@@ -3523,7 +3616,7 @@
               <w:lang w:eastAsia="de-CH"/>
             </w:rPr>
           </w:pPr>
-          <w:hyperlink w:anchor="_Toc318812233" w:history="1">
+          <w:hyperlink w:anchor="_Toc326251089" w:history="1">
             <w:r>
               <w:rPr>
                 <w:rStyle w:val="Hyperlink"/>
@@ -3550,7 +3643,7 @@
                 <w:noProof/>
                 <w:webHidden/>
               </w:rPr>
-              <w:instrText xml:space="preserve"> PAGEREF _Toc318812233 \h </w:instrText>
+              <w:instrText xml:space="preserve"> PAGEREF _Toc326251089 \h </w:instrText>
             </w:r>
             <w:r>
               <w:rPr>
@@ -3593,7 +3686,7 @@
               <w:lang w:eastAsia="de-CH"/>
             </w:rPr>
           </w:pPr>
-          <w:hyperlink w:anchor="_Toc318812234" w:history="1">
+          <w:hyperlink w:anchor="_Toc326251090" w:history="1">
             <w:r>
               <w:rPr>
                 <w:rStyle w:val="Hyperlink"/>
@@ -3620,7 +3713,7 @@
                 <w:noProof/>
                 <w:webHidden/>
               </w:rPr>
-              <w:instrText xml:space="preserve"> PAGEREF _Toc318812234 \h </w:instrText>
+              <w:instrText xml:space="preserve"> PAGEREF _Toc326251090 \h </w:instrText>
             </w:r>
             <w:r>
               <w:rPr>
@@ -3663,7 +3756,7 @@
               <w:lang w:eastAsia="de-CH"/>
             </w:rPr>
           </w:pPr>
-          <w:hyperlink w:anchor="_Toc318812235" w:history="1">
+          <w:hyperlink w:anchor="_Toc326251091" w:history="1">
             <w:r>
               <w:rPr>
                 <w:rStyle w:val="Hyperlink"/>
@@ -3690,7 +3783,7 @@
                 <w:noProof/>
                 <w:webHidden/>
               </w:rPr>
-              <w:instrText xml:space="preserve"> PAGEREF _Toc318812235 \h </w:instrText>
+              <w:instrText xml:space="preserve"> PAGEREF _Toc326251091 \h </w:instrText>
             </w:r>
             <w:r>
               <w:rPr>
@@ -3733,7 +3826,7 @@
               <w:lang w:eastAsia="de-CH"/>
             </w:rPr>
           </w:pPr>
-          <w:hyperlink w:anchor="_Toc318812236" w:history="1">
+          <w:hyperlink w:anchor="_Toc326251092" w:history="1">
             <w:r>
               <w:rPr>
                 <w:rStyle w:val="Hyperlink"/>
@@ -3760,7 +3853,7 @@
                 <w:noProof/>
                 <w:webHidden/>
               </w:rPr>
-              <w:instrText xml:space="preserve"> PAGEREF _Toc318812236 \h </w:instrText>
+              <w:instrText xml:space="preserve"> PAGEREF _Toc326251092 \h </w:instrText>
             </w:r>
             <w:r>
               <w:rPr>
@@ -3803,13 +3896,13 @@
               <w:lang w:eastAsia="de-CH"/>
             </w:rPr>
           </w:pPr>
-          <w:hyperlink w:anchor="_Toc318812237" w:history="1">
+          <w:hyperlink w:anchor="_Toc326251093" w:history="1">
             <w:r>
               <w:rPr>
                 <w:rStyle w:val="Hyperlink"/>
                 <w:noProof/>
               </w:rPr>
-              <w:t>8.5.3 Systemtests</w:t>
+              <w:t>8.5.3 System- und Usabilitytests</w:t>
             </w:r>
             <w:r>
               <w:rPr>
@@ -3830,7 +3923,7 @@
                 <w:noProof/>
                 <w:webHidden/>
               </w:rPr>
-              <w:instrText xml:space="preserve"> PAGEREF _Toc318812237 \h </w:instrText>
+              <w:instrText xml:space="preserve"> PAGEREF _Toc326251093 \h </w:instrText>
             </w:r>
             <w:r>
               <w:rPr>
@@ -3892,29 +3985,37 @@
       <w:pPr>
         <w:pStyle w:val="berschrift1"/>
       </w:pPr>
-      <w:bookmarkStart w:id="3" w:name="_Toc318812194"/>
+      <w:bookmarkStart w:id="4" w:name="_Toc326251050"/>
       <w:r>
         <w:lastRenderedPageBreak/>
         <w:t>Einführung</w:t>
       </w:r>
-      <w:bookmarkEnd w:id="3"/>
+      <w:bookmarkEnd w:id="4"/>
     </w:p>
     <w:p>
       <w:pPr>
         <w:pStyle w:val="berschrift2"/>
       </w:pPr>
-      <w:bookmarkStart w:id="4" w:name="_Toc318812195"/>
+      <w:bookmarkStart w:id="5" w:name="_Toc326251051"/>
       <w:r>
         <w:t>Zweck</w:t>
       </w:r>
-      <w:bookmarkEnd w:id="4"/>
-    </w:p>
-    <w:p>
-      <w:r>
-        <w:t>Dies Dokument beinhaltet die Projektplanung für das Projekt Bier</w:t>
-      </w:r>
-      <w:r>
-        <w:t xml:space="preserve">Idee, </w:t>
+      <w:bookmarkEnd w:id="5"/>
+    </w:p>
+    <w:p>
+      <w:r>
+        <w:t xml:space="preserve">Dies Dokument beinhaltet die Projektplanung für das Projekt </w:t>
+      </w:r>
+      <w:proofErr w:type="spellStart"/>
+      <w:r>
+        <w:t>Bier</w:t>
+      </w:r>
+      <w:r>
+        <w:t>Idee</w:t>
+      </w:r>
+      <w:proofErr w:type="spellEnd"/>
+      <w:r>
+        <w:t xml:space="preserve">, </w:t>
       </w:r>
       <w:r>
         <w:t>welches im Rahmen des Modules SE2 durchgeführt wird.</w:t>
@@ -3924,11 +4025,11 @@
       <w:pPr>
         <w:pStyle w:val="berschrift2"/>
       </w:pPr>
-      <w:bookmarkStart w:id="5" w:name="_Toc318812196"/>
+      <w:bookmarkStart w:id="6" w:name="_Toc326251052"/>
       <w:r>
         <w:t>Gültigkeitsbereich</w:t>
       </w:r>
-      <w:bookmarkEnd w:id="5"/>
+      <w:bookmarkEnd w:id="6"/>
     </w:p>
     <w:p>
       <w:r>
@@ -3953,16 +4054,24 @@
       <w:pPr>
         <w:pStyle w:val="berschrift1"/>
       </w:pPr>
-      <w:bookmarkStart w:id="6" w:name="_Toc318812197"/>
+      <w:bookmarkStart w:id="7" w:name="_Toc326251053"/>
       <w:r>
         <w:lastRenderedPageBreak/>
         <w:t>Projekt Übersicht</w:t>
       </w:r>
-      <w:bookmarkEnd w:id="6"/>
-    </w:p>
-    <w:p>
-      <w:r>
-        <w:t xml:space="preserve">Unser Ziel ist eine mobile App für Android zu entwickeln, </w:t>
+      <w:bookmarkEnd w:id="7"/>
+    </w:p>
+    <w:p>
+      <w:r>
+        <w:t xml:space="preserve">Unser Ziel ist eine mobile App für </w:t>
+      </w:r>
+      <w:proofErr w:type="spellStart"/>
+      <w:r>
+        <w:t>Android</w:t>
+      </w:r>
+      <w:proofErr w:type="spellEnd"/>
+      <w:r>
+        <w:t xml:space="preserve"> zu entwickeln, </w:t>
       </w:r>
       <w:r>
         <w:t>die sich mit Bier und Biersorten beschäftigt.</w:t>
@@ -3970,7 +4079,15 @@
     </w:p>
     <w:p>
       <w:r>
-        <w:t>Man soll Biersorten bewerten, beschreiben und taggen können, weiterhin soll</w:t>
+        <w:t xml:space="preserve">Man soll Biersorten bewerten, beschreiben und </w:t>
+      </w:r>
+      <w:proofErr w:type="spellStart"/>
+      <w:r>
+        <w:t>taggen</w:t>
+      </w:r>
+      <w:proofErr w:type="spellEnd"/>
+      <w:r>
+        <w:t xml:space="preserve"> können, weiterhin soll</w:t>
       </w:r>
       <w:r>
         <w:t xml:space="preserve"> </w:t>
@@ -4027,10 +4144,18 @@
         <w:t xml:space="preserve">ocation </w:t>
       </w:r>
       <w:r>
-        <w:t>-B</w:t>
-      </w:r>
-      <w:r>
-        <w:t xml:space="preserve">ased </w:t>
+        <w:t>-</w:t>
+      </w:r>
+      <w:proofErr w:type="spellStart"/>
+      <w:r>
+        <w:t>B</w:t>
+      </w:r>
+      <w:r>
+        <w:t>ased</w:t>
+      </w:r>
+      <w:proofErr w:type="spellEnd"/>
+      <w:r>
+        <w:t xml:space="preserve"> </w:t>
       </w:r>
       <w:r>
         <w:t>Features können eingebaut werden, wie z</w:t>
@@ -4050,8 +4175,13 @@
       <w:r>
         <w:t xml:space="preserve"> </w:t>
       </w:r>
-      <w:r>
-        <w:t xml:space="preserve">OpenStreetMap) oder Preise in der Umgebung. Die </w:t>
+      <w:proofErr w:type="spellStart"/>
+      <w:r>
+        <w:t>OpenStreetMap</w:t>
+      </w:r>
+      <w:proofErr w:type="spellEnd"/>
+      <w:r>
+        <w:t xml:space="preserve">) oder Preise in der Umgebung. Die </w:t>
       </w:r>
       <w:r>
         <w:t xml:space="preserve"> A</w:t>
@@ -4066,18 +4196,26 @@
         <w:t xml:space="preserve"> </w:t>
       </w:r>
       <w:r>
-        <w:t>ähnlich wie auf Twitter in einem Stream dargestellt werden.</w:t>
+        <w:t xml:space="preserve">ähnlich wie auf </w:t>
+      </w:r>
+      <w:proofErr w:type="spellStart"/>
+      <w:r>
+        <w:t>Twitter</w:t>
+      </w:r>
+      <w:proofErr w:type="spellEnd"/>
+      <w:r>
+        <w:t xml:space="preserve"> in einem Stream dargestellt werden.</w:t>
       </w:r>
     </w:p>
     <w:p>
       <w:pPr>
         <w:pStyle w:val="berschrift2"/>
       </w:pPr>
-      <w:bookmarkStart w:id="7" w:name="_Toc318812198"/>
+      <w:bookmarkStart w:id="8" w:name="_Toc326251054"/>
       <w:r>
         <w:t>Zweck und Ziel</w:t>
       </w:r>
-      <w:bookmarkEnd w:id="7"/>
+      <w:bookmarkEnd w:id="8"/>
     </w:p>
     <w:p>
       <w:r>
@@ -4101,21 +4239,29 @@
     </w:p>
     <w:p>
       <w:r>
-        <w:t>Des Weiteren werden wir uns in die Android-App Entwicklung einarbeiten und Kenntnisse in den entsprechenden Werkzeugen aneignen.</w:t>
+        <w:t xml:space="preserve">Des Weiteren werden wir uns in die </w:t>
+      </w:r>
+      <w:proofErr w:type="spellStart"/>
+      <w:r>
+        <w:t>Android</w:t>
+      </w:r>
+      <w:proofErr w:type="spellEnd"/>
+      <w:r>
+        <w:t>-App Entwicklung einarbeiten und Kenntnisse in den entsprechenden Werkzeugen aneignen.</w:t>
       </w:r>
     </w:p>
     <w:p>
       <w:pPr>
         <w:pStyle w:val="berschrift2"/>
       </w:pPr>
-      <w:bookmarkStart w:id="8" w:name="_Toc318812199"/>
+      <w:bookmarkStart w:id="9" w:name="_Toc326251055"/>
       <w:r>
         <w:t xml:space="preserve">Primäre </w:t>
       </w:r>
       <w:r>
         <w:t>Features</w:t>
       </w:r>
-      <w:bookmarkEnd w:id="8"/>
+      <w:bookmarkEnd w:id="9"/>
     </w:p>
     <w:p>
       <w:pPr>
@@ -4167,9 +4313,11 @@
           <w:numId w:val="27"/>
         </w:numPr>
       </w:pPr>
+      <w:proofErr w:type="spellStart"/>
       <w:r>
         <w:t>Taggen</w:t>
       </w:r>
+      <w:proofErr w:type="spellEnd"/>
       <w:r>
         <w:t xml:space="preserve"> von Bieren mit Attributen wie b</w:t>
       </w:r>
@@ -4186,7 +4334,13 @@
         </w:numPr>
       </w:pPr>
       <w:r>
-        <w:t>Bewerten von Biersorten durch Benutzer</w:t>
+        <w:t>Bewerten von Bier</w:t>
+      </w:r>
+      <w:r>
+        <w:t>en</w:t>
+      </w:r>
+      <w:r>
+        <w:t xml:space="preserve"> durch Benutzer</w:t>
       </w:r>
     </w:p>
     <w:p>
@@ -4259,11 +4413,11 @@
       <w:pPr>
         <w:pStyle w:val="berschrift2"/>
       </w:pPr>
-      <w:bookmarkStart w:id="9" w:name="_Toc318812200"/>
+      <w:bookmarkStart w:id="10" w:name="_Toc326251056"/>
       <w:r>
         <w:t>Erweiterungsmöglichkeiten</w:t>
       </w:r>
-      <w:bookmarkEnd w:id="9"/>
+      <w:bookmarkEnd w:id="10"/>
     </w:p>
     <w:p>
       <w:pPr>
@@ -4274,7 +4428,15 @@
         </w:numPr>
       </w:pPr>
       <w:r>
-        <w:t>Location-Based Services</w:t>
+        <w:t>Location-</w:t>
+      </w:r>
+      <w:proofErr w:type="spellStart"/>
+      <w:r>
+        <w:t>Based</w:t>
+      </w:r>
+      <w:proofErr w:type="spellEnd"/>
+      <w:r>
+        <w:t xml:space="preserve"> Services</w:t>
       </w:r>
     </w:p>
     <w:p>
@@ -4285,8 +4447,21 @@
           <w:numId w:val="27"/>
         </w:numPr>
       </w:pPr>
-      <w:r>
-        <w:t>Achievements/Badges für bestimmte Benutzeraktivitäten</w:t>
+      <w:proofErr w:type="spellStart"/>
+      <w:r>
+        <w:t>Achievements</w:t>
+      </w:r>
+      <w:proofErr w:type="spellEnd"/>
+      <w:r>
+        <w:t>/</w:t>
+      </w:r>
+      <w:proofErr w:type="spellStart"/>
+      <w:r>
+        <w:t>Badges</w:t>
+      </w:r>
+      <w:proofErr w:type="spellEnd"/>
+      <w:r>
+        <w:t xml:space="preserve"> für bestimmte Benutzeraktivitäten</w:t>
       </w:r>
     </w:p>
     <w:p>
@@ -4345,8 +4520,13 @@
           <w:numId w:val="27"/>
         </w:numPr>
       </w:pPr>
-      <w:r>
-        <w:t>Checkin in Bars</w:t>
+      <w:proofErr w:type="spellStart"/>
+      <w:r>
+        <w:t>Checkin</w:t>
+      </w:r>
+      <w:proofErr w:type="spellEnd"/>
+      <w:r>
+        <w:t xml:space="preserve"> in Bars</w:t>
       </w:r>
     </w:p>
     <w:p>
@@ -4357,9 +4537,11 @@
           <w:numId w:val="27"/>
         </w:numPr>
       </w:pPr>
+      <w:proofErr w:type="spellStart"/>
       <w:r>
         <w:t>Bierquiz</w:t>
       </w:r>
+      <w:proofErr w:type="spellEnd"/>
     </w:p>
     <w:p>
       <w:pPr>
@@ -4372,11 +4554,19 @@
           <w:lang w:val="fr-CH"/>
         </w:rPr>
       </w:pPr>
+      <w:proofErr w:type="spellStart"/>
       <w:r>
         <w:rPr>
           <w:lang w:val="fr-CH"/>
         </w:rPr>
-        <w:t>Statistiken (z</w:t>
+        <w:t>Statistiken</w:t>
+      </w:r>
+      <w:proofErr w:type="spellEnd"/>
+      <w:r>
+        <w:rPr>
+          <w:lang w:val="fr-CH"/>
+        </w:rPr>
+        <w:t xml:space="preserve"> (z</w:t>
       </w:r>
       <w:r>
         <w:rPr>
@@ -4388,7 +4578,49 @@
         <w:rPr>
           <w:lang w:val="fr-CH"/>
         </w:rPr>
-        <w:t>B. Top rated, most consumed etc.)</w:t>
+        <w:t xml:space="preserve">B. Top </w:t>
+      </w:r>
+      <w:proofErr w:type="spellStart"/>
+      <w:r>
+        <w:rPr>
+          <w:lang w:val="fr-CH"/>
+        </w:rPr>
+        <w:t>rated</w:t>
+      </w:r>
+      <w:proofErr w:type="spellEnd"/>
+      <w:r>
+        <w:rPr>
+          <w:lang w:val="fr-CH"/>
+        </w:rPr>
+        <w:t xml:space="preserve">, </w:t>
+      </w:r>
+      <w:proofErr w:type="spellStart"/>
+      <w:r>
+        <w:rPr>
+          <w:lang w:val="fr-CH"/>
+        </w:rPr>
+        <w:t>most</w:t>
+      </w:r>
+      <w:proofErr w:type="spellEnd"/>
+      <w:r>
+        <w:rPr>
+          <w:lang w:val="fr-CH"/>
+        </w:rPr>
+        <w:t xml:space="preserve"> </w:t>
+      </w:r>
+      <w:proofErr w:type="spellStart"/>
+      <w:r>
+        <w:rPr>
+          <w:lang w:val="fr-CH"/>
+        </w:rPr>
+        <w:t>consumed</w:t>
+      </w:r>
+      <w:proofErr w:type="spellEnd"/>
+      <w:r>
+        <w:rPr>
+          <w:lang w:val="fr-CH"/>
+        </w:rPr>
+        <w:t xml:space="preserve"> etc.)</w:t>
       </w:r>
     </w:p>
     <w:p>
@@ -4400,18 +4632,26 @@
         </w:numPr>
       </w:pPr>
       <w:r>
-        <w:t>Integration in bestehende Social-Networks</w:t>
+        <w:t xml:space="preserve">Integration in bestehende </w:t>
+      </w:r>
+      <w:proofErr w:type="spellStart"/>
+      <w:r>
+        <w:t>Social</w:t>
+      </w:r>
+      <w:proofErr w:type="spellEnd"/>
+      <w:r>
+        <w:t>-Networks</w:t>
       </w:r>
     </w:p>
     <w:p>
       <w:pPr>
         <w:pStyle w:val="berschrift2"/>
       </w:pPr>
-      <w:bookmarkStart w:id="10" w:name="_Toc318812201"/>
+      <w:bookmarkStart w:id="11" w:name="_Toc326251057"/>
       <w:r>
         <w:t>Lieferumfang</w:t>
       </w:r>
-      <w:bookmarkEnd w:id="10"/>
+      <w:bookmarkEnd w:id="11"/>
     </w:p>
     <w:p>
       <w:pPr>
@@ -4445,8 +4685,13 @@
           <w:numId w:val="32"/>
         </w:numPr>
       </w:pPr>
-      <w:r>
-        <w:t xml:space="preserve">Android </w:t>
+      <w:proofErr w:type="spellStart"/>
+      <w:r>
+        <w:t>Android</w:t>
+      </w:r>
+      <w:proofErr w:type="spellEnd"/>
+      <w:r>
+        <w:t xml:space="preserve"> </w:t>
       </w:r>
       <w:r>
         <w:t>Client</w:t>
@@ -4468,19 +4713,40 @@
       <w:pPr>
         <w:pStyle w:val="berschrift2"/>
       </w:pPr>
-      <w:bookmarkStart w:id="11" w:name="_Toc318812202"/>
+      <w:bookmarkStart w:id="12" w:name="_Toc326251058"/>
       <w:r>
         <w:lastRenderedPageBreak/>
         <w:t>Annahmen und Einschränkungen</w:t>
       </w:r>
-      <w:bookmarkEnd w:id="11"/>
-    </w:p>
-    <w:p>
-      <w:r>
-        <w:t>In Rahmen dieses Projektes wird die App nicht offiziell Released (</w:t>
-      </w:r>
-      <w:r>
-        <w:t>d.h nicht im Android-M</w:t>
+      <w:bookmarkEnd w:id="12"/>
+    </w:p>
+    <w:p>
+      <w:r>
+        <w:t xml:space="preserve">In Rahmen dieses Projektes wird die App nicht offiziell </w:t>
+      </w:r>
+      <w:proofErr w:type="spellStart"/>
+      <w:r>
+        <w:t>Released</w:t>
+      </w:r>
+      <w:proofErr w:type="spellEnd"/>
+      <w:r>
+        <w:t xml:space="preserve"> (</w:t>
+      </w:r>
+      <w:proofErr w:type="spellStart"/>
+      <w:r>
+        <w:t>d.h</w:t>
+      </w:r>
+      <w:proofErr w:type="spellEnd"/>
+      <w:r>
+        <w:t xml:space="preserve"> nicht im </w:t>
+      </w:r>
+      <w:proofErr w:type="spellStart"/>
+      <w:r>
+        <w:t>Android</w:t>
+      </w:r>
+      <w:proofErr w:type="spellEnd"/>
+      <w:r>
+        <w:t>-M</w:t>
       </w:r>
       <w:r>
         <w:t>ark</w:t>
@@ -4525,22 +4791,22 @@
       <w:pPr>
         <w:pStyle w:val="berschrift1"/>
       </w:pPr>
-      <w:bookmarkStart w:id="12" w:name="_Toc318812203"/>
+      <w:bookmarkStart w:id="13" w:name="_Toc326251059"/>
       <w:r>
         <w:lastRenderedPageBreak/>
         <w:t>Projektorganisation</w:t>
       </w:r>
-      <w:bookmarkEnd w:id="12"/>
+      <w:bookmarkEnd w:id="13"/>
     </w:p>
     <w:p>
       <w:pPr>
         <w:pStyle w:val="berschrift2"/>
       </w:pPr>
-      <w:bookmarkStart w:id="13" w:name="_Toc318812204"/>
+      <w:bookmarkStart w:id="14" w:name="_Toc326251060"/>
       <w:r>
         <w:t>Organisationsstruktur</w:t>
       </w:r>
-      <w:bookmarkEnd w:id="13"/>
+      <w:bookmarkEnd w:id="14"/>
     </w:p>
     <w:p/>
     <w:p>
@@ -4821,8 +5087,13 @@
                                 <w:jc w:val="center"/>
                               </w:pPr>
                               <w:r>
-                                <w:t>Projektteam BierIdee</w:t>
+                                <w:t xml:space="preserve">Projektteam </w:t>
                               </w:r>
+                              <w:proofErr w:type="spellStart"/>
+                              <w:r>
+                                <w:t>BierIdee</w:t>
+                              </w:r>
+                              <w:proofErr w:type="spellEnd"/>
                             </w:p>
                           </w:txbxContent>
                         </wps:txbx>
@@ -4957,21 +5228,21 @@
       <w:pPr>
         <w:pStyle w:val="berschrift2"/>
       </w:pPr>
-      <w:bookmarkStart w:id="14" w:name="_Toc318812205"/>
+      <w:bookmarkStart w:id="15" w:name="_Toc326251061"/>
       <w:r>
         <w:t>Team</w:t>
       </w:r>
-      <w:bookmarkEnd w:id="14"/>
+      <w:bookmarkEnd w:id="15"/>
     </w:p>
     <w:p>
       <w:pPr>
         <w:pStyle w:val="berschrift3"/>
       </w:pPr>
-      <w:bookmarkStart w:id="15" w:name="_Toc318812206"/>
+      <w:bookmarkStart w:id="16" w:name="_Toc326251062"/>
       <w:r>
         <w:t>Danilo Bargen</w:t>
       </w:r>
-      <w:bookmarkEnd w:id="15"/>
+      <w:bookmarkEnd w:id="16"/>
     </w:p>
     <w:tbl>
       <w:tblPr>
@@ -5047,9 +5318,11 @@
             <w:tcW w:w="6836" w:type="dxa"/>
           </w:tcPr>
           <w:p>
+            <w:proofErr w:type="spellStart"/>
             <w:r>
               <w:t>danilobargen</w:t>
             </w:r>
+            <w:proofErr w:type="spellEnd"/>
           </w:p>
         </w:tc>
       </w:tr>
@@ -5118,11 +5391,11 @@
       <w:pPr>
         <w:pStyle w:val="berschrift3"/>
       </w:pPr>
-      <w:bookmarkStart w:id="16" w:name="_Toc318812207"/>
+      <w:bookmarkStart w:id="17" w:name="_Toc326251063"/>
       <w:r>
         <w:t>Jonas Furrer</w:t>
       </w:r>
-      <w:bookmarkEnd w:id="16"/>
+      <w:bookmarkEnd w:id="17"/>
     </w:p>
     <w:tbl>
       <w:tblPr>
@@ -5209,9 +5482,11 @@
             <w:tcW w:w="6836" w:type="dxa"/>
           </w:tcPr>
           <w:p>
+            <w:proofErr w:type="spellStart"/>
             <w:r>
               <w:t>jonas-fu</w:t>
             </w:r>
+            <w:proofErr w:type="spellEnd"/>
           </w:p>
         </w:tc>
       </w:tr>
@@ -5280,11 +5555,11 @@
       <w:pPr>
         <w:pStyle w:val="berschrift3"/>
       </w:pPr>
-      <w:bookmarkStart w:id="17" w:name="_Toc318812208"/>
+      <w:bookmarkStart w:id="18" w:name="_Toc326251064"/>
       <w:r>
         <w:t>Christian Fässler</w:t>
       </w:r>
-      <w:bookmarkEnd w:id="17"/>
+      <w:bookmarkEnd w:id="18"/>
     </w:p>
     <w:tbl>
       <w:tblPr>
@@ -5357,9 +5632,11 @@
             <w:tcW w:w="6836" w:type="dxa"/>
           </w:tcPr>
           <w:p>
+            <w:proofErr w:type="spellStart"/>
             <w:r>
               <w:t>chrigi.faessler</w:t>
             </w:r>
+            <w:proofErr w:type="spellEnd"/>
           </w:p>
         </w:tc>
       </w:tr>
@@ -5428,11 +5705,11 @@
       <w:pPr>
         <w:pStyle w:val="berschrift2"/>
       </w:pPr>
-      <w:bookmarkStart w:id="18" w:name="_Toc318812209"/>
+      <w:bookmarkStart w:id="19" w:name="_Toc326251065"/>
       <w:r>
         <w:t>Verantwortlichkeiten</w:t>
       </w:r>
-      <w:bookmarkEnd w:id="18"/>
+      <w:bookmarkEnd w:id="19"/>
     </w:p>
     <w:p>
       <w:r>
@@ -5460,7 +5737,15 @@
         <w:t>, darum werden Zuständigkeiten nicht explizit zugeteilt. Dieses Vorgehen erlaubt es</w:t>
       </w:r>
       <w:r>
-        <w:t xml:space="preserve">, Know-How optimal zu </w:t>
+        <w:t xml:space="preserve">, </w:t>
+      </w:r>
+      <w:proofErr w:type="spellStart"/>
+      <w:r>
+        <w:t>Know-How</w:t>
+      </w:r>
+      <w:proofErr w:type="spellEnd"/>
+      <w:r>
+        <w:t xml:space="preserve"> optimal zu </w:t>
       </w:r>
       <w:r>
         <w:t>teilen und</w:t>
@@ -5626,11 +5911,11 @@
       <w:pPr>
         <w:pStyle w:val="berschrift2"/>
       </w:pPr>
-      <w:bookmarkStart w:id="19" w:name="_Toc318812210"/>
+      <w:bookmarkStart w:id="20" w:name="_Toc326251066"/>
       <w:r>
         <w:t>Externe Schnittstellen</w:t>
       </w:r>
-      <w:bookmarkEnd w:id="19"/>
+      <w:bookmarkEnd w:id="20"/>
     </w:p>
     <w:p>
       <w:r>
@@ -5640,8 +5925,13 @@
         <w:t>Betreuer:</w:t>
       </w:r>
       <w:r>
-        <w:t xml:space="preserve"> Hans Rudin</w:t>
-      </w:r>
+        <w:t xml:space="preserve"> Hans </w:t>
+      </w:r>
+      <w:proofErr w:type="spellStart"/>
+      <w:r>
+        <w:t>Rudin</w:t>
+      </w:r>
+      <w:proofErr w:type="spellEnd"/>
     </w:p>
     <w:p>
       <w:r>
@@ -5666,7 +5956,15 @@
     <w:p/>
     <w:p>
       <w:r>
-        <w:t>Es werden regelmässig Reviews der Work Products und des Projektstatus mit Herrn Rudin durc</w:t>
+        <w:t xml:space="preserve">Es werden regelmässig Reviews der Work Products und des Projektstatus mit Herrn </w:t>
+      </w:r>
+      <w:proofErr w:type="spellStart"/>
+      <w:r>
+        <w:t>Rudin</w:t>
+      </w:r>
+      <w:proofErr w:type="spellEnd"/>
+      <w:r>
+        <w:t xml:space="preserve"> durc</w:t>
       </w:r>
       <w:r>
         <w:t>hgeführt. Diese Reviews werden p</w:t>
@@ -5675,7 +5973,23 @@
         <w:t>rotokolliert und an alle Teilnehmenden gesendet. Die Protokolle werden dann beim nächsten Treffen bestätigt oder abgelehnt</w:t>
       </w:r>
       <w:r>
-        <w:t xml:space="preserve"> (nur durch Projektmitglieder, Hr Rudin berücksichtigt diese nur bei der Schlussbewertung)</w:t>
+        <w:t xml:space="preserve"> (nur durch Projektmitglieder, </w:t>
+      </w:r>
+      <w:proofErr w:type="spellStart"/>
+      <w:r>
+        <w:t>Hr</w:t>
+      </w:r>
+      <w:proofErr w:type="spellEnd"/>
+      <w:r>
+        <w:t xml:space="preserve"> </w:t>
+      </w:r>
+      <w:proofErr w:type="spellStart"/>
+      <w:r>
+        <w:t>Rudin</w:t>
+      </w:r>
+      <w:proofErr w:type="spellEnd"/>
+      <w:r>
+        <w:t xml:space="preserve"> berücksichtigt diese nur bei der Schlussbewertung)</w:t>
       </w:r>
       <w:r>
         <w:t>.</w:t>
@@ -5700,22 +6014,22 @@
       <w:pPr>
         <w:pStyle w:val="berschrift1"/>
       </w:pPr>
-      <w:bookmarkStart w:id="20" w:name="_Toc318812211"/>
+      <w:bookmarkStart w:id="21" w:name="_Toc326251067"/>
       <w:r>
         <w:lastRenderedPageBreak/>
         <w:t>Management Abläufe</w:t>
       </w:r>
-      <w:bookmarkEnd w:id="20"/>
+      <w:bookmarkEnd w:id="21"/>
     </w:p>
     <w:p>
       <w:pPr>
         <w:pStyle w:val="berschrift2"/>
       </w:pPr>
-      <w:bookmarkStart w:id="21" w:name="_Toc318812212"/>
+      <w:bookmarkStart w:id="22" w:name="_Toc326251068"/>
       <w:r>
         <w:t>Kostenvoranschlag</w:t>
       </w:r>
-      <w:bookmarkEnd w:id="21"/>
+      <w:bookmarkEnd w:id="22"/>
     </w:p>
     <w:p>
       <w:r>
@@ -5792,21 +6106,21 @@
       <w:pPr>
         <w:pStyle w:val="berschrift2"/>
       </w:pPr>
-      <w:bookmarkStart w:id="22" w:name="_Toc318812213"/>
+      <w:bookmarkStart w:id="23" w:name="_Toc326251069"/>
       <w:r>
         <w:t>Zeitliche Planung</w:t>
       </w:r>
-      <w:bookmarkEnd w:id="22"/>
+      <w:bookmarkEnd w:id="23"/>
     </w:p>
     <w:p>
       <w:pPr>
         <w:pStyle w:val="berschrift3"/>
       </w:pPr>
-      <w:bookmarkStart w:id="23" w:name="_Toc318812214"/>
+      <w:bookmarkStart w:id="24" w:name="_Toc326251070"/>
       <w:r>
         <w:t>Phasen / Iterationen</w:t>
       </w:r>
-      <w:bookmarkEnd w:id="23"/>
+      <w:bookmarkEnd w:id="24"/>
     </w:p>
     <w:p>
       <w:r>
@@ -5939,8 +6253,13 @@
             <w:tcW w:w="1668" w:type="dxa"/>
           </w:tcPr>
           <w:p>
-            <w:r>
-              <w:t>Inception 1</w:t>
+            <w:proofErr w:type="spellStart"/>
+            <w:r>
+              <w:t>Inception</w:t>
+            </w:r>
+            <w:proofErr w:type="spellEnd"/>
+            <w:r>
+              <w:t xml:space="preserve"> 1</w:t>
             </w:r>
           </w:p>
         </w:tc>
@@ -5996,18 +6315,90 @@
                 <w:lang w:val="fr-CH"/>
               </w:rPr>
             </w:pPr>
+            <w:proofErr w:type="spellStart"/>
             <w:r>
               <w:rPr>
                 <w:lang w:val="fr-CH"/>
               </w:rPr>
-              <w:t>Projektplan, Domain Model, Requirements (Brief Use Cases), Configuration Management (Redmine, Jenkins, Git</w:t>
-            </w:r>
+              <w:t>Projektplan</w:t>
+            </w:r>
+            <w:proofErr w:type="spellEnd"/>
             <w:r>
               <w:rPr>
                 <w:lang w:val="fr-CH"/>
               </w:rPr>
-              <w:t>, lokale Entwicklungsumgebung</w:t>
-            </w:r>
+              <w:t xml:space="preserve">, Domain Model, </w:t>
+            </w:r>
+            <w:proofErr w:type="spellStart"/>
+            <w:r>
+              <w:rPr>
+                <w:lang w:val="fr-CH"/>
+              </w:rPr>
+              <w:t>Requirements</w:t>
+            </w:r>
+            <w:proofErr w:type="spellEnd"/>
+            <w:r>
+              <w:rPr>
+                <w:lang w:val="fr-CH"/>
+              </w:rPr>
+              <w:t xml:space="preserve"> (</w:t>
+            </w:r>
+            <w:proofErr w:type="spellStart"/>
+            <w:r>
+              <w:rPr>
+                <w:lang w:val="fr-CH"/>
+              </w:rPr>
+              <w:t>Brief</w:t>
+            </w:r>
+            <w:proofErr w:type="spellEnd"/>
+            <w:r>
+              <w:rPr>
+                <w:lang w:val="fr-CH"/>
+              </w:rPr>
+              <w:t xml:space="preserve"> Use Cases), Configuration Management (</w:t>
+            </w:r>
+            <w:proofErr w:type="spellStart"/>
+            <w:r>
+              <w:rPr>
+                <w:lang w:val="fr-CH"/>
+              </w:rPr>
+              <w:t>Redmine</w:t>
+            </w:r>
+            <w:proofErr w:type="spellEnd"/>
+            <w:r>
+              <w:rPr>
+                <w:lang w:val="fr-CH"/>
+              </w:rPr>
+              <w:t>, Jenkins, Git</w:t>
+            </w:r>
+            <w:r>
+              <w:rPr>
+                <w:lang w:val="fr-CH"/>
+              </w:rPr>
+              <w:t xml:space="preserve">, </w:t>
+            </w:r>
+            <w:proofErr w:type="spellStart"/>
+            <w:r>
+              <w:rPr>
+                <w:lang w:val="fr-CH"/>
+              </w:rPr>
+              <w:t>lokale</w:t>
+            </w:r>
+            <w:proofErr w:type="spellEnd"/>
+            <w:r>
+              <w:rPr>
+                <w:lang w:val="fr-CH"/>
+              </w:rPr>
+              <w:t xml:space="preserve"> </w:t>
+            </w:r>
+            <w:proofErr w:type="spellStart"/>
+            <w:r>
+              <w:rPr>
+                <w:lang w:val="fr-CH"/>
+              </w:rPr>
+              <w:t>Entwicklungsumgebung</w:t>
+            </w:r>
+            <w:proofErr w:type="spellEnd"/>
             <w:r>
               <w:rPr>
                 <w:lang w:val="fr-CH"/>
@@ -6054,10 +6445,39 @@
           </w:tcPr>
           <w:p>
             <w:r>
-              <w:t>Externes Design und Mockups</w:t>
-            </w:r>
-            <w:r>
-              <w:t>, Datenbankdesign, Fully dressed Use Cases</w:t>
+              <w:t xml:space="preserve">Externes Design und </w:t>
+            </w:r>
+            <w:proofErr w:type="spellStart"/>
+            <w:r>
+              <w:t>Mockups</w:t>
+            </w:r>
+            <w:proofErr w:type="spellEnd"/>
+            <w:r>
+              <w:t xml:space="preserve">, Datenbankdesign, </w:t>
+            </w:r>
+            <w:proofErr w:type="spellStart"/>
+            <w:r>
+              <w:t>Fully</w:t>
+            </w:r>
+            <w:proofErr w:type="spellEnd"/>
+            <w:r>
+              <w:t xml:space="preserve"> </w:t>
+            </w:r>
+            <w:proofErr w:type="spellStart"/>
+            <w:r>
+              <w:t>dressed</w:t>
+            </w:r>
+            <w:proofErr w:type="spellEnd"/>
+            <w:r>
+              <w:t xml:space="preserve"> </w:t>
+            </w:r>
+            <w:proofErr w:type="spellStart"/>
+            <w:r>
+              <w:t>Use</w:t>
+            </w:r>
+            <w:proofErr w:type="spellEnd"/>
+            <w:r>
+              <w:t xml:space="preserve"> Cases</w:t>
             </w:r>
             <w:r>
               <w:t>, Evaluation Software</w:t>
@@ -6133,8 +6553,13 @@
             <w:tcW w:w="1668" w:type="dxa"/>
           </w:tcPr>
           <w:p>
-            <w:r>
-              <w:t>Construction 1</w:t>
+            <w:proofErr w:type="spellStart"/>
+            <w:r>
+              <w:t>Construction</w:t>
+            </w:r>
+            <w:proofErr w:type="spellEnd"/>
+            <w:r>
+              <w:t xml:space="preserve"> 1</w:t>
             </w:r>
           </w:p>
         </w:tc>
@@ -6144,14 +6569,27 @@
           </w:tcPr>
           <w:p>
             <w:r>
-              <w:t xml:space="preserve">Backend Benutzersystem, erste sehr einfache Android-Version, </w:t>
+              <w:t xml:space="preserve">Backend Benutzersystem, erste sehr einfache </w:t>
+            </w:r>
+            <w:proofErr w:type="spellStart"/>
+            <w:r>
+              <w:t>Android</w:t>
+            </w:r>
+            <w:proofErr w:type="spellEnd"/>
+            <w:r>
+              <w:t xml:space="preserve">-Version, </w:t>
             </w:r>
             <w:r>
               <w:t>Implementierung gemäss Priorisierung und Zeitschätzung</w:t>
             </w:r>
             <w:r>
-              <w:t xml:space="preserve"> in Redmine</w:t>
-            </w:r>
+              <w:t xml:space="preserve"> in </w:t>
+            </w:r>
+            <w:proofErr w:type="spellStart"/>
+            <w:r>
+              <w:t>Redmine</w:t>
+            </w:r>
+            <w:proofErr w:type="spellEnd"/>
             <w:r>
               <w:t>. Erste Testversion für Alphatester.</w:t>
             </w:r>
@@ -6184,8 +6622,13 @@
             <w:tcW w:w="1668" w:type="dxa"/>
           </w:tcPr>
           <w:p>
-            <w:r>
-              <w:t>Construction 2</w:t>
+            <w:proofErr w:type="spellStart"/>
+            <w:r>
+              <w:t>Construction</w:t>
+            </w:r>
+            <w:proofErr w:type="spellEnd"/>
+            <w:r>
+              <w:t xml:space="preserve"> 2</w:t>
             </w:r>
           </w:p>
         </w:tc>
@@ -6195,13 +6638,29 @@
           </w:tcPr>
           <w:p>
             <w:r>
-              <w:t>Hauptfeatures  (zB Bierprofile, Aktivitäten erfassen) implementieren</w:t>
+              <w:t>Hauptfeatures  (</w:t>
+            </w:r>
+            <w:proofErr w:type="spellStart"/>
+            <w:r>
+              <w:t>zB</w:t>
+            </w:r>
+            <w:proofErr w:type="spellEnd"/>
+            <w:r>
+              <w:t xml:space="preserve"> Bierprofile, Aktivitäten erfassen) implementieren</w:t>
             </w:r>
             <w:r>
               <w:t xml:space="preserve"> gemäss Priorisierung und Zeitschätzung</w:t>
             </w:r>
             <w:r>
-              <w:t xml:space="preserve"> in Redmine.</w:t>
+              <w:t xml:space="preserve"> in </w:t>
+            </w:r>
+            <w:proofErr w:type="spellStart"/>
+            <w:r>
+              <w:t>Redmine</w:t>
+            </w:r>
+            <w:proofErr w:type="spellEnd"/>
+            <w:r>
+              <w:t>.</w:t>
             </w:r>
             <w:r>
               <w:t xml:space="preserve"> Zweite Testversion für Alphatester.</w:t>
@@ -6238,8 +6697,13 @@
             <w:tcW w:w="1668" w:type="dxa"/>
           </w:tcPr>
           <w:p>
-            <w:r>
-              <w:t>Construction 3</w:t>
+            <w:proofErr w:type="spellStart"/>
+            <w:r>
+              <w:t>Construction</w:t>
+            </w:r>
+            <w:proofErr w:type="spellEnd"/>
+            <w:r>
+              <w:t xml:space="preserve"> 3</w:t>
             </w:r>
           </w:p>
         </w:tc>
@@ -6255,7 +6719,15 @@
               <w:t xml:space="preserve"> gemäss Priorisierung und Zeitschätzung</w:t>
             </w:r>
             <w:r>
-              <w:t xml:space="preserve"> in Redmine.</w:t>
+              <w:t xml:space="preserve"> in </w:t>
+            </w:r>
+            <w:proofErr w:type="spellStart"/>
+            <w:r>
+              <w:t>Redmine</w:t>
+            </w:r>
+            <w:proofErr w:type="spellEnd"/>
+            <w:r>
+              <w:t>.</w:t>
             </w:r>
             <w:r>
               <w:t xml:space="preserve"> Dritte und vierte Testversion für Alphatester.</w:t>
@@ -6355,12 +6827,12 @@
       <w:pPr>
         <w:pStyle w:val="berschrift3"/>
       </w:pPr>
-      <w:bookmarkStart w:id="24" w:name="_Toc318812215"/>
+      <w:bookmarkStart w:id="25" w:name="_Toc326251071"/>
       <w:r>
         <w:lastRenderedPageBreak/>
         <w:t>Meilensteine</w:t>
       </w:r>
-      <w:bookmarkEnd w:id="24"/>
+      <w:bookmarkEnd w:id="25"/>
     </w:p>
     <w:p>
       <w:pPr>
@@ -6422,7 +6894,15 @@
           </w:tcPr>
           <w:p>
             <w:r>
-              <w:t>Ende Inception 24.2.2012</w:t>
+              <w:t xml:space="preserve">Ende </w:t>
+            </w:r>
+            <w:proofErr w:type="spellStart"/>
+            <w:r>
+              <w:t>Inception</w:t>
+            </w:r>
+            <w:proofErr w:type="spellEnd"/>
+            <w:r>
+              <w:t xml:space="preserve"> 24.2.2012</w:t>
             </w:r>
           </w:p>
         </w:tc>
@@ -6620,12 +7100,28 @@
                 <w:lang w:val="fr-CH"/>
               </w:rPr>
             </w:pPr>
+            <w:proofErr w:type="spellStart"/>
             <w:r>
               <w:rPr>
                 <w:lang w:val="fr-CH"/>
               </w:rPr>
-              <w:t>Tasks in Redmine</w:t>
-            </w:r>
+              <w:t>Tasks</w:t>
+            </w:r>
+            <w:proofErr w:type="spellEnd"/>
+            <w:r>
+              <w:rPr>
+                <w:lang w:val="fr-CH"/>
+              </w:rPr>
+              <w:t xml:space="preserve"> in </w:t>
+            </w:r>
+            <w:proofErr w:type="spellStart"/>
+            <w:r>
+              <w:rPr>
+                <w:lang w:val="fr-CH"/>
+              </w:rPr>
+              <w:t>Redmine</w:t>
+            </w:r>
+            <w:proofErr w:type="spellEnd"/>
           </w:p>
           <w:p/>
         </w:tc>
@@ -6774,12 +7270,28 @@
                 <w:lang w:val="fr-CH"/>
               </w:rPr>
             </w:pPr>
+            <w:proofErr w:type="spellStart"/>
             <w:r>
               <w:rPr>
                 <w:lang w:val="fr-CH"/>
               </w:rPr>
-              <w:t>Tasks in Redmine</w:t>
-            </w:r>
+              <w:t>Tasks</w:t>
+            </w:r>
+            <w:proofErr w:type="spellEnd"/>
+            <w:r>
+              <w:rPr>
+                <w:lang w:val="fr-CH"/>
+              </w:rPr>
+              <w:t xml:space="preserve"> in </w:t>
+            </w:r>
+            <w:proofErr w:type="spellStart"/>
+            <w:r>
+              <w:rPr>
+                <w:lang w:val="fr-CH"/>
+              </w:rPr>
+              <w:t>Redmine</w:t>
+            </w:r>
+            <w:proofErr w:type="spellEnd"/>
           </w:p>
           <w:p>
             <w:pPr>
@@ -6787,16 +7299,71 @@
                 <w:lang w:val="fr-CH"/>
               </w:rPr>
             </w:pPr>
+            <w:proofErr w:type="spellStart"/>
             <w:r>
               <w:rPr>
                 <w:lang w:val="fr-CH"/>
               </w:rPr>
-              <w:t>Requirements Specification (nicht funktional)</w:t>
-            </w:r>
-          </w:p>
-          <w:p>
-            <w:r>
-              <w:t>Use Cases im Brief-Format</w:t>
+              <w:t>Requirements</w:t>
+            </w:r>
+            <w:proofErr w:type="spellEnd"/>
+            <w:r>
+              <w:rPr>
+                <w:lang w:val="fr-CH"/>
+              </w:rPr>
+              <w:t xml:space="preserve"> </w:t>
+            </w:r>
+            <w:proofErr w:type="spellStart"/>
+            <w:r>
+              <w:rPr>
+                <w:lang w:val="fr-CH"/>
+              </w:rPr>
+              <w:t>Specification</w:t>
+            </w:r>
+            <w:proofErr w:type="spellEnd"/>
+            <w:r>
+              <w:rPr>
+                <w:lang w:val="fr-CH"/>
+              </w:rPr>
+              <w:t xml:space="preserve"> (</w:t>
+            </w:r>
+            <w:proofErr w:type="spellStart"/>
+            <w:r>
+              <w:rPr>
+                <w:lang w:val="fr-CH"/>
+              </w:rPr>
+              <w:t>nicht</w:t>
+            </w:r>
+            <w:proofErr w:type="spellEnd"/>
+            <w:r>
+              <w:rPr>
+                <w:lang w:val="fr-CH"/>
+              </w:rPr>
+              <w:t xml:space="preserve"> </w:t>
+            </w:r>
+            <w:proofErr w:type="spellStart"/>
+            <w:r>
+              <w:rPr>
+                <w:lang w:val="fr-CH"/>
+              </w:rPr>
+              <w:t>funktional</w:t>
+            </w:r>
+            <w:proofErr w:type="spellEnd"/>
+            <w:r>
+              <w:rPr>
+                <w:lang w:val="fr-CH"/>
+              </w:rPr>
+              <w:t>)</w:t>
+            </w:r>
+          </w:p>
+          <w:p>
+            <w:proofErr w:type="spellStart"/>
+            <w:r>
+              <w:t>Use</w:t>
+            </w:r>
+            <w:proofErr w:type="spellEnd"/>
+            <w:r>
+              <w:t xml:space="preserve"> Cases im Brief-Format</w:t>
             </w:r>
           </w:p>
         </w:tc>
@@ -6808,6 +7375,9 @@
       </w:pPr>
       <w:r>
         <w:t>MS4 Ende Elaboration</w:t>
+      </w:r>
+      <w:r>
+        <w:t xml:space="preserve"> / Architekturprototyp</w:t>
       </w:r>
     </w:p>
     <w:tbl>
@@ -6853,7 +7423,7 @@
           </w:tcPr>
           <w:p>
             <w:r>
-              <w:t>Noch offen</w:t>
+              <w:t>3.4.2012</w:t>
             </w:r>
           </w:p>
         </w:tc>
@@ -6921,8 +7491,21 @@
             <w:r>
               <w:t xml:space="preserve">Main </w:t>
             </w:r>
-            <w:r>
-              <w:t>Use Cases im Fully-Dressed Format</w:t>
+            <w:proofErr w:type="spellStart"/>
+            <w:r>
+              <w:t>Use</w:t>
+            </w:r>
+            <w:proofErr w:type="spellEnd"/>
+            <w:r>
+              <w:t xml:space="preserve"> Cases im </w:t>
+            </w:r>
+            <w:proofErr w:type="spellStart"/>
+            <w:r>
+              <w:t>Fully-Dressed</w:t>
+            </w:r>
+            <w:proofErr w:type="spellEnd"/>
+            <w:r>
+              <w:t xml:space="preserve"> Format</w:t>
             </w:r>
           </w:p>
           <w:p>
@@ -6992,7 +7575,7 @@
           </w:tcPr>
           <w:p>
             <w:r>
-              <w:t>Noch offen</w:t>
+              <w:t>8.5.2012</w:t>
             </w:r>
           </w:p>
         </w:tc>
@@ -7069,8 +7652,13 @@
         <w:pStyle w:val="berschrift4"/>
       </w:pPr>
       <w:r>
-        <w:t>MS6 Ende Construction</w:t>
-      </w:r>
+        <w:t xml:space="preserve">MS6 Ende </w:t>
+      </w:r>
+      <w:proofErr w:type="spellStart"/>
+      <w:r>
+        <w:t>Construction</w:t>
+      </w:r>
+      <w:proofErr w:type="spellEnd"/>
     </w:p>
     <w:tbl>
       <w:tblPr>
@@ -7115,7 +7703,7 @@
           </w:tcPr>
           <w:p>
             <w:r>
-              <w:t>Noch offen</w:t>
+              <w:t>18.5.2012</w:t>
             </w:r>
           </w:p>
         </w:tc>
@@ -7175,7 +7763,15 @@
           </w:tcPr>
           <w:p>
             <w:r>
-              <w:t>Release Candidate 1</w:t>
+              <w:t xml:space="preserve">Release </w:t>
+            </w:r>
+            <w:proofErr w:type="spellStart"/>
+            <w:r>
+              <w:t>Candidate</w:t>
+            </w:r>
+            <w:proofErr w:type="spellEnd"/>
+            <w:r>
+              <w:t xml:space="preserve"> 1</w:t>
             </w:r>
           </w:p>
         </w:tc>
@@ -7235,7 +7831,7 @@
           </w:tcPr>
           <w:p>
             <w:r>
-              <w:t>Noch offen</w:t>
+              <w:t>29.5.2012</w:t>
             </w:r>
           </w:p>
         </w:tc>
@@ -7337,7 +7933,7 @@
       <w:pPr>
         <w:pStyle w:val="berschrift2"/>
       </w:pPr>
-      <w:bookmarkStart w:id="25" w:name="_Toc318812216"/>
+      <w:bookmarkStart w:id="26" w:name="_Toc326251072"/>
       <w:r>
         <w:lastRenderedPageBreak/>
         <w:t>Besprechungen</w:t>
@@ -7345,7 +7941,7 @@
       <w:r>
         <w:t xml:space="preserve"> und Iterationsplanung</w:t>
       </w:r>
-      <w:bookmarkEnd w:id="25"/>
+      <w:bookmarkEnd w:id="26"/>
     </w:p>
     <w:p>
       <w:r>
@@ -7384,12 +7980,14 @@
       <w:r>
         <w:t xml:space="preserve">Mögliche Reaktionen sind </w:t>
       </w:r>
+      <w:proofErr w:type="spellStart"/>
       <w:r>
         <w:t>Neup</w:t>
       </w:r>
       <w:r>
         <w:t>riorisierung</w:t>
       </w:r>
+      <w:proofErr w:type="spellEnd"/>
       <w:r>
         <w:t xml:space="preserve"> von Tickets und Korrekturen von Aufwandschätzungen</w:t>
       </w:r>
@@ -7446,8 +8044,13 @@
         <w:t>(</w:t>
       </w:r>
       <w:r>
-        <w:t>Screenshot aus Redmine</w:t>
-      </w:r>
+        <w:t xml:space="preserve">Screenshot aus </w:t>
+      </w:r>
+      <w:proofErr w:type="spellStart"/>
+      <w:r>
+        <w:t>Redmine</w:t>
+      </w:r>
+      <w:proofErr w:type="spellEnd"/>
       <w:r>
         <w:t>.)</w:t>
       </w:r>
@@ -7497,8 +8100,13 @@
         <w:t>(</w:t>
       </w:r>
       <w:r>
-        <w:t>Screenshot aus Redmine</w:t>
-      </w:r>
+        <w:t xml:space="preserve">Screenshot aus </w:t>
+      </w:r>
+      <w:proofErr w:type="spellStart"/>
+      <w:r>
+        <w:t>Redmine</w:t>
+      </w:r>
+      <w:proofErr w:type="spellEnd"/>
       <w:r>
         <w:t>.)</w:t>
       </w:r>
@@ -7512,22 +8120,22 @@
       <w:pPr>
         <w:pStyle w:val="berschrift1"/>
       </w:pPr>
-      <w:bookmarkStart w:id="26" w:name="_Toc318812217"/>
+      <w:bookmarkStart w:id="27" w:name="_Toc326251073"/>
       <w:r>
         <w:lastRenderedPageBreak/>
         <w:t>Risikomanagement</w:t>
       </w:r>
-      <w:bookmarkEnd w:id="26"/>
+      <w:bookmarkEnd w:id="27"/>
     </w:p>
     <w:p>
       <w:pPr>
         <w:pStyle w:val="berschrift2"/>
       </w:pPr>
-      <w:bookmarkStart w:id="27" w:name="_Toc318812218"/>
+      <w:bookmarkStart w:id="28" w:name="_Toc326251074"/>
       <w:r>
         <w:t>Risiken</w:t>
       </w:r>
-      <w:bookmarkEnd w:id="27"/>
+      <w:bookmarkEnd w:id="28"/>
     </w:p>
     <w:p>
       <w:r>
@@ -7553,15 +8161,23 @@
       <w:pPr>
         <w:pStyle w:val="berschrift2"/>
       </w:pPr>
-      <w:bookmarkStart w:id="28" w:name="_Toc318812219"/>
+      <w:bookmarkStart w:id="29" w:name="_Toc326251075"/>
       <w:r>
         <w:t>Umgang mit Risiken</w:t>
       </w:r>
-      <w:bookmarkEnd w:id="28"/>
-    </w:p>
-    <w:p>
-      <w:r>
-        <w:t xml:space="preserve">Die Risiken werden während der Elaboration Phase laufend neu bewertet. In der Construction Phase werden die Risiken </w:t>
+      <w:bookmarkEnd w:id="29"/>
+    </w:p>
+    <w:p>
+      <w:r>
+        <w:t xml:space="preserve">Die Risiken werden während der Elaboration Phase laufend neu bewertet. In der </w:t>
+      </w:r>
+      <w:proofErr w:type="spellStart"/>
+      <w:r>
+        <w:t>Construction</w:t>
+      </w:r>
+      <w:proofErr w:type="spellEnd"/>
+      <w:r>
+        <w:t xml:space="preserve"> Phase werden die Risiken </w:t>
       </w:r>
       <w:r>
         <w:t xml:space="preserve">jeweils </w:t>
@@ -7575,20 +8191,36 @@
       <w:pPr>
         <w:pStyle w:val="berschrift1"/>
       </w:pPr>
-      <w:bookmarkStart w:id="29" w:name="_Toc318812220"/>
+      <w:bookmarkStart w:id="30" w:name="_Toc326251076"/>
       <w:r>
         <w:t>Arbeitspakete</w:t>
       </w:r>
-      <w:bookmarkEnd w:id="29"/>
-    </w:p>
-    <w:p>
-      <w:r>
-        <w:t xml:space="preserve">Die Arbeitspakete werden in Redmine angelegt und gepflegt. </w:t>
-      </w:r>
-    </w:p>
-    <w:p>
-      <w:r>
-        <w:t xml:space="preserve">Die Redmine Instanz für das Projekt findet sich unter </w:t>
+      <w:bookmarkEnd w:id="30"/>
+    </w:p>
+    <w:p>
+      <w:r>
+        <w:t xml:space="preserve">Die Arbeitspakete werden in </w:t>
+      </w:r>
+      <w:proofErr w:type="spellStart"/>
+      <w:r>
+        <w:t>Redmine</w:t>
+      </w:r>
+      <w:proofErr w:type="spellEnd"/>
+      <w:r>
+        <w:t xml:space="preserve"> angelegt und gepflegt. </w:t>
+      </w:r>
+    </w:p>
+    <w:p>
+      <w:r>
+        <w:t xml:space="preserve">Die </w:t>
+      </w:r>
+      <w:proofErr w:type="spellStart"/>
+      <w:r>
+        <w:t>Redmine</w:t>
+      </w:r>
+      <w:proofErr w:type="spellEnd"/>
+      <w:r>
+        <w:t xml:space="preserve"> Instanz für das Projekt findet sich unter </w:t>
       </w:r>
       <w:hyperlink r:id="rId10" w:history="1">
         <w:r>
@@ -7619,7 +8251,15 @@
     </w:p>
     <w:p>
       <w:r>
-        <w:t>Wir nutzen die gegebenen Werkzeuge von Redmine wie Duplikate, Abhängigkeiten, Ticket-Blockaden etc.</w:t>
+        <w:t xml:space="preserve">Wir nutzen die gegebenen Werkzeuge von </w:t>
+      </w:r>
+      <w:proofErr w:type="spellStart"/>
+      <w:r>
+        <w:t>Redmine</w:t>
+      </w:r>
+      <w:proofErr w:type="spellEnd"/>
+      <w:r>
+        <w:t xml:space="preserve"> wie Duplikate, Abhängigkeiten, Ticket-Blockaden etc.</w:t>
       </w:r>
     </w:p>
     <w:p>
@@ -7662,22 +8302,22 @@
       <w:pPr>
         <w:pStyle w:val="berschrift1"/>
       </w:pPr>
-      <w:bookmarkStart w:id="30" w:name="_Toc318812221"/>
+      <w:bookmarkStart w:id="31" w:name="_Toc326251077"/>
       <w:r>
         <w:lastRenderedPageBreak/>
         <w:t>Infrastruktur</w:t>
       </w:r>
-      <w:bookmarkEnd w:id="30"/>
+      <w:bookmarkEnd w:id="31"/>
     </w:p>
     <w:p>
       <w:pPr>
         <w:pStyle w:val="berschrift2"/>
       </w:pPr>
-      <w:bookmarkStart w:id="31" w:name="_Toc318812222"/>
+      <w:bookmarkStart w:id="32" w:name="_Toc326251078"/>
       <w:r>
         <w:t>Hardware</w:t>
       </w:r>
-      <w:bookmarkEnd w:id="31"/>
+      <w:bookmarkEnd w:id="32"/>
     </w:p>
     <w:p>
       <w:pPr>
@@ -7706,13 +8346,29 @@
         </w:numPr>
       </w:pPr>
       <w:r>
-        <w:t>Private Android Geräte aller Projektmi</w:t>
+        <w:t xml:space="preserve">Private </w:t>
+      </w:r>
+      <w:proofErr w:type="spellStart"/>
+      <w:r>
+        <w:t>Android</w:t>
+      </w:r>
+      <w:proofErr w:type="spellEnd"/>
+      <w:r>
+        <w:t xml:space="preserve"> Geräte aller Projektmi</w:t>
       </w:r>
       <w:r>
         <w:t xml:space="preserve">tarbeiter für </w:t>
       </w:r>
       <w:r>
-        <w:t xml:space="preserve">das Testing der </w:t>
+        <w:t xml:space="preserve">das </w:t>
+      </w:r>
+      <w:proofErr w:type="spellStart"/>
+      <w:r>
+        <w:t>Testing</w:t>
+      </w:r>
+      <w:proofErr w:type="spellEnd"/>
+      <w:r>
+        <w:t xml:space="preserve"> der </w:t>
       </w:r>
       <w:r>
         <w:t>App</w:t>
@@ -7733,10 +8389,34 @@
         <w:t>Private</w:t>
       </w:r>
       <w:r>
-        <w:t xml:space="preserve"> Linux VM auf Hosted-Rootserver als Build-, Tracking-, und Test</w:t>
-      </w:r>
-      <w:r>
-        <w:t>ing-S</w:t>
+        <w:t xml:space="preserve"> Linux VM auf </w:t>
+      </w:r>
+      <w:proofErr w:type="spellStart"/>
+      <w:r>
+        <w:t>Hosted</w:t>
+      </w:r>
+      <w:proofErr w:type="spellEnd"/>
+      <w:r>
+        <w:t xml:space="preserve">-Rootserver als </w:t>
+      </w:r>
+      <w:proofErr w:type="spellStart"/>
+      <w:r>
+        <w:t>Build</w:t>
+      </w:r>
+      <w:proofErr w:type="spellEnd"/>
+      <w:r>
+        <w:t xml:space="preserve">-, Tracking-, und </w:t>
+      </w:r>
+      <w:proofErr w:type="spellStart"/>
+      <w:r>
+        <w:t>Test</w:t>
+      </w:r>
+      <w:r>
+        <w:t>ing</w:t>
+      </w:r>
+      <w:proofErr w:type="spellEnd"/>
+      <w:r>
+        <w:t>-S</w:t>
       </w:r>
       <w:r>
         <w:t>erver.</w:t>
@@ -7754,7 +8434,15 @@
         <w:t>Private</w:t>
       </w:r>
       <w:r>
-        <w:t xml:space="preserve"> Linux VM auf Hosted-Rootserver als </w:t>
+        <w:t xml:space="preserve"> Linux VM auf </w:t>
+      </w:r>
+      <w:proofErr w:type="spellStart"/>
+      <w:r>
+        <w:t>Hosted</w:t>
+      </w:r>
+      <w:proofErr w:type="spellEnd"/>
+      <w:r>
+        <w:t xml:space="preserve">-Rootserver als </w:t>
       </w:r>
       <w:r>
         <w:t>Live-S</w:t>
@@ -7785,11 +8473,11 @@
       <w:pPr>
         <w:pStyle w:val="berschrift2"/>
       </w:pPr>
-      <w:bookmarkStart w:id="32" w:name="_Toc318812223"/>
+      <w:bookmarkStart w:id="33" w:name="_Toc326251079"/>
       <w:r>
         <w:t>Software/Tools</w:t>
       </w:r>
-      <w:bookmarkEnd w:id="32"/>
+      <w:bookmarkEnd w:id="33"/>
     </w:p>
     <w:p>
       <w:pPr>
@@ -7800,10 +8488,34 @@
         </w:numPr>
       </w:pPr>
       <w:r>
-        <w:t>IDE: Eclipse mit Adroid SDK</w:t>
-      </w:r>
-      <w:r>
-        <w:t xml:space="preserve">, diverse Plugins zur </w:t>
+        <w:t xml:space="preserve">IDE: </w:t>
+      </w:r>
+      <w:proofErr w:type="spellStart"/>
+      <w:r>
+        <w:t>Eclipse</w:t>
+      </w:r>
+      <w:proofErr w:type="spellEnd"/>
+      <w:r>
+        <w:t xml:space="preserve"> mit </w:t>
+      </w:r>
+      <w:proofErr w:type="spellStart"/>
+      <w:r>
+        <w:t>Adroid</w:t>
+      </w:r>
+      <w:proofErr w:type="spellEnd"/>
+      <w:r>
+        <w:t xml:space="preserve"> SDK</w:t>
+      </w:r>
+      <w:r>
+        <w:t xml:space="preserve">, diverse </w:t>
+      </w:r>
+      <w:proofErr w:type="spellStart"/>
+      <w:r>
+        <w:t>Plugins</w:t>
+      </w:r>
+      <w:proofErr w:type="spellEnd"/>
+      <w:r>
+        <w:t xml:space="preserve"> zur </w:t>
       </w:r>
       <w:r>
         <w:t>Sicherstellung</w:t>
@@ -7820,8 +8532,21 @@
           <w:numId w:val="31"/>
         </w:numPr>
       </w:pPr>
-      <w:r>
-        <w:t>Sourcecode Verwaltung: GIT (Github)</w:t>
+      <w:proofErr w:type="spellStart"/>
+      <w:r>
+        <w:t>Sourcecode</w:t>
+      </w:r>
+      <w:proofErr w:type="spellEnd"/>
+      <w:r>
+        <w:t xml:space="preserve"> Verwaltung: GIT (</w:t>
+      </w:r>
+      <w:proofErr w:type="spellStart"/>
+      <w:r>
+        <w:t>Github</w:t>
+      </w:r>
+      <w:proofErr w:type="spellEnd"/>
+      <w:r>
+        <w:t>)</w:t>
       </w:r>
     </w:p>
     <w:p>
@@ -7832,8 +8557,13 @@
           <w:numId w:val="31"/>
         </w:numPr>
       </w:pPr>
-      <w:r>
-        <w:t>Build-Server: Jenkins</w:t>
+      <w:proofErr w:type="spellStart"/>
+      <w:r>
+        <w:t>Build</w:t>
+      </w:r>
+      <w:proofErr w:type="spellEnd"/>
+      <w:r>
+        <w:t>-Server: Jenkins</w:t>
       </w:r>
     </w:p>
     <w:p>
@@ -7845,8 +8575,13 @@
         </w:numPr>
       </w:pPr>
       <w:r>
-        <w:t>Tracking: Redmine</w:t>
-      </w:r>
+        <w:t xml:space="preserve">Tracking: </w:t>
+      </w:r>
+      <w:proofErr w:type="spellStart"/>
+      <w:r>
+        <w:t>Redmine</w:t>
+      </w:r>
+      <w:proofErr w:type="spellEnd"/>
     </w:p>
     <w:p>
       <w:pPr>
@@ -7859,19 +8594,21 @@
       <w:r>
         <w:t xml:space="preserve">RDBMS: </w:t>
       </w:r>
+      <w:proofErr w:type="spellStart"/>
       <w:r>
         <w:t>PostgreSQL</w:t>
       </w:r>
+      <w:proofErr w:type="spellEnd"/>
     </w:p>
     <w:p>
       <w:pPr>
         <w:pStyle w:val="berschrift2"/>
       </w:pPr>
-      <w:bookmarkStart w:id="33" w:name="_Toc318812224"/>
+      <w:bookmarkStart w:id="34" w:name="_Toc326251080"/>
       <w:r>
         <w:t>Räumlichkeiten</w:t>
       </w:r>
-      <w:bookmarkEnd w:id="33"/>
+      <w:bookmarkEnd w:id="34"/>
     </w:p>
     <w:p>
       <w:r>
@@ -7906,11 +8643,11 @@
       <w:pPr>
         <w:pStyle w:val="berschrift2"/>
       </w:pPr>
-      <w:bookmarkStart w:id="34" w:name="_Toc318812225"/>
+      <w:bookmarkStart w:id="35" w:name="_Toc326251081"/>
       <w:r>
         <w:t>Kommunikationsmittel</w:t>
       </w:r>
-      <w:bookmarkEnd w:id="34"/>
+      <w:bookmarkEnd w:id="35"/>
     </w:p>
     <w:p>
       <w:r>
@@ -7955,8 +8692,13 @@
           <w:numId w:val="35"/>
         </w:numPr>
       </w:pPr>
-      <w:r>
-        <w:t>Redmine (Wiki und Kommentare)</w:t>
+      <w:proofErr w:type="spellStart"/>
+      <w:r>
+        <w:t>Redmine</w:t>
+      </w:r>
+      <w:proofErr w:type="spellEnd"/>
+      <w:r>
+        <w:t xml:space="preserve"> (Wiki und Kommentare)</w:t>
       </w:r>
     </w:p>
     <w:p>
@@ -7980,26 +8722,34 @@
       <w:pPr>
         <w:pStyle w:val="berschrift1"/>
       </w:pPr>
-      <w:bookmarkStart w:id="35" w:name="_Toc318812226"/>
+      <w:bookmarkStart w:id="36" w:name="_Toc326251082"/>
       <w:r>
         <w:lastRenderedPageBreak/>
         <w:t>Qualitätsmassnahmen</w:t>
       </w:r>
-      <w:bookmarkEnd w:id="35"/>
+      <w:bookmarkEnd w:id="36"/>
     </w:p>
     <w:p>
       <w:pPr>
         <w:pStyle w:val="berschrift2"/>
       </w:pPr>
-      <w:bookmarkStart w:id="36" w:name="_Toc318812227"/>
+      <w:bookmarkStart w:id="37" w:name="_Toc326251083"/>
       <w:r>
         <w:t>Dokumentation</w:t>
       </w:r>
-      <w:bookmarkEnd w:id="36"/>
-    </w:p>
-    <w:p>
-      <w:r>
-        <w:t>Die Dokumentation wird laufend aktualisiert und bei jeder Iterationsbesprechung auf Vollständigkeit geprüft. Die Dokumentation wird im Git-Repository abgelegt.</w:t>
+      <w:bookmarkEnd w:id="37"/>
+    </w:p>
+    <w:p>
+      <w:r>
+        <w:t xml:space="preserve">Die Dokumentation wird laufend aktualisiert und bei jeder Iterationsbesprechung auf Vollständigkeit geprüft. Die Dokumentation wird im </w:t>
+      </w:r>
+      <w:proofErr w:type="spellStart"/>
+      <w:r>
+        <w:t>Git</w:t>
+      </w:r>
+      <w:proofErr w:type="spellEnd"/>
+      <w:r>
+        <w:t>-Repository abgelegt.</w:t>
       </w:r>
     </w:p>
     <w:p>
@@ -8013,14 +8763,24 @@
         <w:t>e</w:t>
       </w:r>
       <w:r>
-        <w:t xml:space="preserve"> der Rest des Projektes mit Hilfe von Redmine Tickets und Akt</w:t>
+        <w:t xml:space="preserve"> der Rest des Projektes mit Hilfe von </w:t>
+      </w:r>
+      <w:proofErr w:type="spellStart"/>
+      <w:r>
+        <w:t>Redmine</w:t>
+      </w:r>
+      <w:proofErr w:type="spellEnd"/>
+      <w:r>
+        <w:t xml:space="preserve"> Tickets und Akt</w:t>
       </w:r>
       <w:r>
         <w:t xml:space="preserve">ivitäten verwaltet und </w:t>
       </w:r>
+      <w:proofErr w:type="spellStart"/>
       <w:r>
         <w:t>tracked</w:t>
       </w:r>
+      <w:proofErr w:type="spellEnd"/>
       <w:r>
         <w:t>.</w:t>
       </w:r>
@@ -8039,7 +8799,15 @@
         <w:t>durch den</w:t>
       </w:r>
       <w:r>
-        <w:t xml:space="preserve"> Buildservers regelmässig kompiliert</w:t>
+        <w:t xml:space="preserve"> </w:t>
+      </w:r>
+      <w:proofErr w:type="spellStart"/>
+      <w:r>
+        <w:t>Buildservers</w:t>
+      </w:r>
+      <w:proofErr w:type="spellEnd"/>
+      <w:r>
+        <w:t xml:space="preserve"> regelmässig kompiliert</w:t>
       </w:r>
       <w:r>
         <w:t>, um immer eine aktuelle Version verfügbar zu haben</w:t>
@@ -8051,16 +8819,32 @@
     <w:p/>
     <w:p>
       <w:r>
-        <w:t>Für die Source</w:t>
-      </w:r>
-      <w:r>
-        <w:t>code-</w:t>
+        <w:t xml:space="preserve">Für die </w:t>
+      </w:r>
+      <w:proofErr w:type="spellStart"/>
+      <w:r>
+        <w:t>Source</w:t>
+      </w:r>
+      <w:r>
+        <w:t>code</w:t>
+      </w:r>
+      <w:proofErr w:type="spellEnd"/>
+      <w:r>
+        <w:t>-</w:t>
       </w:r>
       <w:r>
         <w:t>Doku</w:t>
       </w:r>
       <w:r>
-        <w:t>mentation wird JavaDoc verwendet. Das Ergebnis</w:t>
+        <w:t xml:space="preserve">mentation wird </w:t>
+      </w:r>
+      <w:proofErr w:type="spellStart"/>
+      <w:r>
+        <w:t>JavaDoc</w:t>
+      </w:r>
+      <w:proofErr w:type="spellEnd"/>
+      <w:r>
+        <w:t xml:space="preserve"> verwendet. Das Ergebnis</w:t>
       </w:r>
       <w:r>
         <w:t xml:space="preserve"> wird schlussendlich als Teil der API-Dokumentation ausgeliefert.</w:t>
@@ -8070,11 +8854,11 @@
       <w:pPr>
         <w:pStyle w:val="berschrift2"/>
       </w:pPr>
-      <w:bookmarkStart w:id="37" w:name="_Toc318812228"/>
+      <w:bookmarkStart w:id="38" w:name="_Toc326251084"/>
       <w:r>
         <w:t>Projektmanagement</w:t>
       </w:r>
-      <w:bookmarkEnd w:id="37"/>
+      <w:bookmarkEnd w:id="38"/>
     </w:p>
     <w:p>
       <w:r>
@@ -8084,25 +8868,45 @@
         <w:t xml:space="preserve"> </w:t>
       </w:r>
       <w:r>
-        <w:t xml:space="preserve"> Tool kommt Redmine zum Einsatz. Sämtliche R</w:t>
+        <w:t xml:space="preserve"> Tool kommt </w:t>
+      </w:r>
+      <w:proofErr w:type="spellStart"/>
+      <w:r>
+        <w:t>Redmine</w:t>
+      </w:r>
+      <w:proofErr w:type="spellEnd"/>
+      <w:r>
+        <w:t xml:space="preserve"> zum Einsatz. Sämtliche R</w:t>
       </w:r>
       <w:r>
         <w:t xml:space="preserve">essourcen werden damit </w:t>
       </w:r>
+      <w:proofErr w:type="spellStart"/>
       <w:r>
         <w:t>track</w:t>
       </w:r>
       <w:r>
         <w:t>ed</w:t>
       </w:r>
+      <w:proofErr w:type="spellEnd"/>
       <w:r>
         <w:t xml:space="preserve"> und </w:t>
       </w:r>
+      <w:proofErr w:type="spellStart"/>
       <w:r>
         <w:t>gemanaged</w:t>
       </w:r>
-      <w:r>
-        <w:t>. Die Arbeitspakete werden in Redmine erstellt, priori</w:t>
+      <w:proofErr w:type="spellEnd"/>
+      <w:r>
+        <w:t xml:space="preserve">. Die Arbeitspakete werden in </w:t>
+      </w:r>
+      <w:proofErr w:type="spellStart"/>
+      <w:r>
+        <w:t>Redmine</w:t>
+      </w:r>
+      <w:proofErr w:type="spellEnd"/>
+      <w:r>
+        <w:t xml:space="preserve"> erstellt, priori</w:t>
       </w:r>
       <w:r>
         <w:t>siert, den Teammitgliedern zug</w:t>
@@ -8125,7 +8929,15 @@
     </w:p>
     <w:p>
       <w:r>
-        <w:t xml:space="preserve">Die verwendete Redmine-Instanz ist öffentlich </w:t>
+        <w:t xml:space="preserve">Die verwendete </w:t>
+      </w:r>
+      <w:proofErr w:type="spellStart"/>
+      <w:r>
+        <w:t>Redmine</w:t>
+      </w:r>
+      <w:proofErr w:type="spellEnd"/>
+      <w:r>
+        <w:t xml:space="preserve">-Instanz ist öffentlich </w:t>
       </w:r>
       <w:r>
         <w:t xml:space="preserve">unter </w:t>
@@ -8141,19 +8953,40 @@
       <w:pPr>
         <w:pStyle w:val="berschrift2"/>
       </w:pPr>
-      <w:bookmarkStart w:id="38" w:name="_Toc318812229"/>
+      <w:bookmarkStart w:id="39" w:name="_Toc326251085"/>
       <w:r>
         <w:t>Entwicklung</w:t>
       </w:r>
-      <w:bookmarkEnd w:id="38"/>
-    </w:p>
-    <w:p>
-      <w:r>
-        <w:t>Der Sourcecode wird mit Hilfe von</w:t>
-      </w:r>
-      <w:r>
-        <w:t xml:space="preserve"> Git verwaltet und versioniert</w:t>
-      </w:r>
+      <w:bookmarkEnd w:id="39"/>
+    </w:p>
+    <w:p>
+      <w:r>
+        <w:t xml:space="preserve">Der </w:t>
+      </w:r>
+      <w:proofErr w:type="spellStart"/>
+      <w:r>
+        <w:t>Sourcecode</w:t>
+      </w:r>
+      <w:proofErr w:type="spellEnd"/>
+      <w:r>
+        <w:t xml:space="preserve"> wird mit Hilfe von</w:t>
+      </w:r>
+      <w:r>
+        <w:t xml:space="preserve"> </w:t>
+      </w:r>
+      <w:proofErr w:type="spellStart"/>
+      <w:r>
+        <w:t>Git</w:t>
+      </w:r>
+      <w:proofErr w:type="spellEnd"/>
+      <w:r>
+        <w:t xml:space="preserve"> verwaltet und </w:t>
+      </w:r>
+      <w:proofErr w:type="spellStart"/>
+      <w:r>
+        <w:t>versioniert</w:t>
+      </w:r>
+      <w:proofErr w:type="spellEnd"/>
       <w:r>
         <w:t xml:space="preserve">. Als </w:t>
       </w:r>
@@ -8161,26 +8994,50 @@
         <w:t>Hoster für das zentrale</w:t>
       </w:r>
       <w:r>
-        <w:t xml:space="preserve"> Repository wird GitHub verwendet. Die Codequalität wird mit Hilfe von Code-Style-Guidelines</w:t>
-      </w:r>
-      <w:r>
-        <w:t xml:space="preserve"> und entsprechenden Plugins in </w:t>
-      </w:r>
-      <w:r>
-        <w:t>der IDE sowie Reviews (siehe Punkt Review) und automatisierten Tests (siehe Punkt Unit Testing) sichergestellt.</w:t>
+        <w:t xml:space="preserve"> Repository wird </w:t>
+      </w:r>
+      <w:proofErr w:type="spellStart"/>
+      <w:r>
+        <w:t>GitHub</w:t>
+      </w:r>
+      <w:proofErr w:type="spellEnd"/>
+      <w:r>
+        <w:t xml:space="preserve"> verwendet. Die Codequalität wird mit Hilfe von Code-Style-Guidelines</w:t>
+      </w:r>
+      <w:r>
+        <w:t xml:space="preserve"> und entsprechenden </w:t>
+      </w:r>
+      <w:proofErr w:type="spellStart"/>
+      <w:r>
+        <w:t>Plugins</w:t>
+      </w:r>
+      <w:proofErr w:type="spellEnd"/>
+      <w:r>
+        <w:t xml:space="preserve"> in </w:t>
+      </w:r>
+      <w:r>
+        <w:t xml:space="preserve">der IDE sowie Reviews (siehe Punkt Review) und automatisierten Tests (siehe Punkt Unit </w:t>
+      </w:r>
+      <w:proofErr w:type="spellStart"/>
+      <w:r>
+        <w:t>Testing</w:t>
+      </w:r>
+      <w:proofErr w:type="spellEnd"/>
+      <w:r>
+        <w:t>) sichergestellt.</w:t>
       </w:r>
     </w:p>
     <w:p>
       <w:pPr>
         <w:pStyle w:val="berschrift3"/>
       </w:pPr>
-      <w:bookmarkStart w:id="39" w:name="_Ref318810250"/>
-      <w:bookmarkStart w:id="40" w:name="_Toc318812230"/>
+      <w:bookmarkStart w:id="40" w:name="_Ref318810250"/>
+      <w:bookmarkStart w:id="41" w:name="_Toc326251086"/>
       <w:r>
         <w:t>Vorgehen</w:t>
       </w:r>
-      <w:bookmarkEnd w:id="39"/>
       <w:bookmarkEnd w:id="40"/>
+      <w:bookmarkEnd w:id="41"/>
     </w:p>
     <w:p>
       <w:r>
@@ -8196,16 +9053,40 @@
         <w:t xml:space="preserve">welches </w:t>
       </w:r>
       <w:r>
-        <w:t xml:space="preserve">mittels eines zentralen Servers (Github) </w:t>
+        <w:t>mittels eines zentralen Servers (</w:t>
+      </w:r>
+      <w:proofErr w:type="spellStart"/>
+      <w:r>
+        <w:t>Github</w:t>
+      </w:r>
+      <w:proofErr w:type="spellEnd"/>
+      <w:r>
+        <w:t xml:space="preserve">) </w:t>
       </w:r>
       <w:r>
         <w:t>periodisch mit den anderen l</w:t>
       </w:r>
       <w:r>
-        <w:t>okalen Repositories zusammengef</w:t>
-      </w:r>
-      <w:r>
-        <w:t>ührt wird. Commits soll</w:t>
+        <w:t xml:space="preserve">okalen </w:t>
+      </w:r>
+      <w:proofErr w:type="spellStart"/>
+      <w:r>
+        <w:t>Repositories</w:t>
+      </w:r>
+      <w:proofErr w:type="spellEnd"/>
+      <w:r>
+        <w:t xml:space="preserve"> zusammengef</w:t>
+      </w:r>
+      <w:r>
+        <w:t xml:space="preserve">ührt wird. </w:t>
+      </w:r>
+      <w:proofErr w:type="spellStart"/>
+      <w:r>
+        <w:t>Commits</w:t>
+      </w:r>
+      <w:proofErr w:type="spellEnd"/>
+      <w:r>
+        <w:t xml:space="preserve"> soll</w:t>
       </w:r>
       <w:r>
         <w:t>t</w:t>
@@ -8217,7 +9098,15 @@
         <w:t xml:space="preserve">sich </w:t>
       </w:r>
       <w:r>
-        <w:t xml:space="preserve">grundsätzlich auf Redmine-Tasks </w:t>
+        <w:t xml:space="preserve">grundsätzlich auf </w:t>
+      </w:r>
+      <w:proofErr w:type="spellStart"/>
+      <w:r>
+        <w:t>Redmine</w:t>
+      </w:r>
+      <w:proofErr w:type="spellEnd"/>
+      <w:r>
+        <w:t xml:space="preserve">-Tasks </w:t>
       </w:r>
       <w:r>
         <w:t>beziehen</w:t>
@@ -8234,22 +9123,110 @@
     </w:p>
     <w:p>
       <w:r>
-        <w:t xml:space="preserve">Die Feature-Entwicklung wird hauptsächlich in Feature Branches erledigt. Git ist bekannt für </w:t>
-      </w:r>
+        <w:t xml:space="preserve">Die Feature-Entwicklung wird hauptsächlich in Feature </w:t>
+      </w:r>
+      <w:proofErr w:type="spellStart"/>
+      <w:r>
+        <w:t>Branches</w:t>
+      </w:r>
+      <w:proofErr w:type="spellEnd"/>
+      <w:r>
+        <w:t xml:space="preserve"> erledigt. </w:t>
+      </w:r>
+      <w:proofErr w:type="spellStart"/>
+      <w:r>
+        <w:t>Git</w:t>
+      </w:r>
+      <w:proofErr w:type="spellEnd"/>
+      <w:r>
+        <w:t xml:space="preserve"> ist bekannt für </w:t>
+      </w:r>
+      <w:proofErr w:type="spellStart"/>
       <w:r>
         <w:rPr>
           <w:i/>
         </w:rPr>
-        <w:t>cheap branching</w:t>
-      </w:r>
-      <w:r>
-        <w:t xml:space="preserve">, daher ist das im Gegensatz zu beispielsweise SVN kein Problem. Die Feature Branches werden dann auf Github gepushed. Wenn ein Feature fertig entwickelt ist, wird ein GIthub Pull Request vom Feature Branch auf den Master Branch erstellt. Dieser Pull Request ist eigentlich nichts anderes als ein Ticket, </w:t>
+        <w:t>cheap</w:t>
+      </w:r>
+      <w:proofErr w:type="spellEnd"/>
+      <w:r>
+        <w:rPr>
+          <w:i/>
+        </w:rPr>
+        <w:t xml:space="preserve"> </w:t>
+      </w:r>
+      <w:proofErr w:type="spellStart"/>
+      <w:r>
+        <w:rPr>
+          <w:i/>
+        </w:rPr>
+        <w:t>branching</w:t>
+      </w:r>
+      <w:proofErr w:type="spellEnd"/>
+      <w:r>
+        <w:t xml:space="preserve">, daher ist das im Gegensatz zu beispielsweise SVN kein Problem. Die Feature </w:t>
+      </w:r>
+      <w:proofErr w:type="spellStart"/>
+      <w:r>
+        <w:t>Branches</w:t>
+      </w:r>
+      <w:proofErr w:type="spellEnd"/>
+      <w:r>
+        <w:t xml:space="preserve"> werden dann auf </w:t>
+      </w:r>
+      <w:proofErr w:type="spellStart"/>
+      <w:r>
+        <w:t>Github</w:t>
+      </w:r>
+      <w:proofErr w:type="spellEnd"/>
+      <w:r>
+        <w:t xml:space="preserve"> </w:t>
+      </w:r>
+      <w:proofErr w:type="spellStart"/>
+      <w:r>
+        <w:t>gepushed</w:t>
+      </w:r>
+      <w:proofErr w:type="spellEnd"/>
+      <w:r>
+        <w:t xml:space="preserve">. Wenn ein Feature fertig entwickelt ist, wird ein </w:t>
+      </w:r>
+      <w:proofErr w:type="spellStart"/>
+      <w:r>
+        <w:t>GIthub</w:t>
+      </w:r>
+      <w:proofErr w:type="spellEnd"/>
+      <w:r>
+        <w:t xml:space="preserve"> Pull Request vom Feature </w:t>
+      </w:r>
+      <w:proofErr w:type="spellStart"/>
+      <w:r>
+        <w:t>Branch</w:t>
+      </w:r>
+      <w:proofErr w:type="spellEnd"/>
+      <w:r>
+        <w:t xml:space="preserve"> auf den Master </w:t>
+      </w:r>
+      <w:proofErr w:type="spellStart"/>
+      <w:r>
+        <w:t>Branch</w:t>
+      </w:r>
+      <w:proofErr w:type="spellEnd"/>
+      <w:r>
+        <w:t xml:space="preserve"> erstellt. Dieser Pull Request ist eigentlich nichts anderes als ein Ticket, </w:t>
       </w:r>
       <w:r>
         <w:t>an welches Code an</w:t>
       </w:r>
       <w:r>
-        <w:t xml:space="preserve">gefügt ist. Der Code kann dann von anderen reviewed und kommentiert werden. Wenn man sich einig ist, dass der Commit gut ist, kann er in den </w:t>
+        <w:t xml:space="preserve">gefügt ist. Der Code kann dann von anderen </w:t>
+      </w:r>
+      <w:proofErr w:type="spellStart"/>
+      <w:r>
+        <w:t>reviewed</w:t>
+      </w:r>
+      <w:proofErr w:type="spellEnd"/>
+      <w:r>
+        <w:t xml:space="preserve"> und kommentiert werden. Wenn man sich einig ist, dass der Commit gut ist, kann er in den </w:t>
       </w:r>
       <w:r>
         <w:rPr>
@@ -8258,10 +9235,34 @@
         <w:t>Master</w:t>
       </w:r>
       <w:r>
-        <w:t xml:space="preserve"> Branch gemerged werden.</w:t>
-      </w:r>
-      <w:r>
-        <w:t xml:space="preserve"> Dieser wird dann auch von Jenkins gebuildet.</w:t>
+        <w:t xml:space="preserve"> </w:t>
+      </w:r>
+      <w:proofErr w:type="spellStart"/>
+      <w:r>
+        <w:t>Branch</w:t>
+      </w:r>
+      <w:proofErr w:type="spellEnd"/>
+      <w:r>
+        <w:t xml:space="preserve"> </w:t>
+      </w:r>
+      <w:proofErr w:type="spellStart"/>
+      <w:r>
+        <w:t>gemerged</w:t>
+      </w:r>
+      <w:proofErr w:type="spellEnd"/>
+      <w:r>
+        <w:t xml:space="preserve"> werden.</w:t>
+      </w:r>
+      <w:r>
+        <w:t xml:space="preserve"> Dieser wird dann auch von Jenkins </w:t>
+      </w:r>
+      <w:proofErr w:type="spellStart"/>
+      <w:r>
+        <w:t>gebuildet</w:t>
+      </w:r>
+      <w:proofErr w:type="spellEnd"/>
+      <w:r>
+        <w:t>.</w:t>
       </w:r>
       <w:r>
         <w:t xml:space="preserve"> Das erfolgreiche Bestehen von Tests wird vorher mit der lokalen Entwicklungsumgebung sichergestellt.</w:t>
@@ -8299,11 +9300,11 @@
       <w:pPr>
         <w:pStyle w:val="berschrift3"/>
       </w:pPr>
-      <w:bookmarkStart w:id="41" w:name="_Toc318812231"/>
+      <w:bookmarkStart w:id="42" w:name="_Toc326251087"/>
       <w:r>
         <w:t>Code Reviews</w:t>
       </w:r>
-      <w:bookmarkEnd w:id="41"/>
+      <w:bookmarkEnd w:id="42"/>
     </w:p>
     <w:p>
       <w:r>
@@ -8319,10 +9320,34 @@
         <w:t xml:space="preserve"> </w:t>
       </w:r>
       <w:r>
-        <w:t xml:space="preserve">Kein genügend komplexer Commit wird ohne Review in den Master-Branch gemerged. </w:t>
-      </w:r>
-      <w:r>
-        <w:t xml:space="preserve">Die Reviews werden mittels Pull Requests durchgeführt (siehe auch </w:t>
+        <w:t>Kein genügend komplexer Commit wird ohne Review in den Master-</w:t>
+      </w:r>
+      <w:proofErr w:type="spellStart"/>
+      <w:r>
+        <w:t>Branch</w:t>
+      </w:r>
+      <w:proofErr w:type="spellEnd"/>
+      <w:r>
+        <w:t xml:space="preserve"> </w:t>
+      </w:r>
+      <w:proofErr w:type="spellStart"/>
+      <w:r>
+        <w:t>gemerged</w:t>
+      </w:r>
+      <w:proofErr w:type="spellEnd"/>
+      <w:r>
+        <w:t xml:space="preserve">. </w:t>
+      </w:r>
+      <w:r>
+        <w:t xml:space="preserve">Die Reviews werden mittels Pull </w:t>
+      </w:r>
+      <w:proofErr w:type="spellStart"/>
+      <w:r>
+        <w:t>Requests</w:t>
+      </w:r>
+      <w:proofErr w:type="spellEnd"/>
+      <w:r>
+        <w:t xml:space="preserve"> durchgeführt (siehe auch </w:t>
       </w:r>
       <w:r>
         <w:t xml:space="preserve">Punkt </w:t>
@@ -8359,16 +9384,40 @@
       <w:pPr>
         <w:pStyle w:val="berschrift3"/>
       </w:pPr>
-      <w:bookmarkStart w:id="42" w:name="_Toc318812232"/>
+      <w:bookmarkStart w:id="43" w:name="_Toc326251088"/>
       <w:r>
         <w:lastRenderedPageBreak/>
         <w:t>Code Style Guidelines</w:t>
       </w:r>
-      <w:bookmarkEnd w:id="42"/>
-    </w:p>
-    <w:p>
-      <w:r>
-        <w:t>Zur Sicherstellung der Einhaltung der definierten Code Style Guidelines wird das Eclipse Plugin Checkstyle verwendet. Grundsätzlich orientieren wir uns an den Oracle Java Code Conventions (</w:t>
+      <w:bookmarkEnd w:id="43"/>
+    </w:p>
+    <w:p>
+      <w:r>
+        <w:t xml:space="preserve">Zur Sicherstellung der Einhaltung der definierten Code Style Guidelines wird das </w:t>
+      </w:r>
+      <w:proofErr w:type="spellStart"/>
+      <w:r>
+        <w:t>Eclipse</w:t>
+      </w:r>
+      <w:proofErr w:type="spellEnd"/>
+      <w:r>
+        <w:t xml:space="preserve"> </w:t>
+      </w:r>
+      <w:proofErr w:type="spellStart"/>
+      <w:r>
+        <w:t>Plugin</w:t>
+      </w:r>
+      <w:proofErr w:type="spellEnd"/>
+      <w:r>
+        <w:t xml:space="preserve"> Checkstyle verwendet. Grundsätzlich orientieren wir uns an den Oracle Java Code </w:t>
+      </w:r>
+      <w:proofErr w:type="spellStart"/>
+      <w:r>
+        <w:t>Conventions</w:t>
+      </w:r>
+      <w:proofErr w:type="spellEnd"/>
+      <w:r>
+        <w:t xml:space="preserve"> (</w:t>
       </w:r>
       <w:hyperlink r:id="rId12" w:history="1">
         <w:r>
@@ -8386,27 +9435,61 @@
       <w:pPr>
         <w:pStyle w:val="berschrift2"/>
       </w:pPr>
-      <w:bookmarkStart w:id="43" w:name="_Toc318812233"/>
-      <w:r>
-        <w:t>Build Prozess</w:t>
-      </w:r>
-      <w:bookmarkEnd w:id="43"/>
-    </w:p>
-    <w:p>
-      <w:r>
-        <w:t>Der Master-Branch des Repositor</w:t>
+      <w:bookmarkStart w:id="44" w:name="_Toc326251089"/>
+      <w:proofErr w:type="spellStart"/>
+      <w:r>
+        <w:t>Build</w:t>
+      </w:r>
+      <w:proofErr w:type="spellEnd"/>
+      <w:r>
+        <w:t xml:space="preserve"> Prozess</w:t>
+      </w:r>
+      <w:bookmarkEnd w:id="44"/>
+    </w:p>
+    <w:p>
+      <w:r>
+        <w:t>Der Master-</w:t>
+      </w:r>
+      <w:proofErr w:type="spellStart"/>
+      <w:r>
+        <w:t>Branch</w:t>
+      </w:r>
+      <w:proofErr w:type="spellEnd"/>
+      <w:r>
+        <w:t xml:space="preserve"> des </w:t>
+      </w:r>
+      <w:proofErr w:type="spellStart"/>
+      <w:r>
+        <w:t>Repositor</w:t>
       </w:r>
       <w:r>
         <w:t>ys</w:t>
       </w:r>
-      <w:r>
-        <w:t xml:space="preserve"> wird bei jedem Commit gebuildet. Somit stellen wir die Contin</w:t>
+      <w:proofErr w:type="spellEnd"/>
+      <w:r>
+        <w:t xml:space="preserve"> wird bei jedem Commit </w:t>
+      </w:r>
+      <w:proofErr w:type="spellStart"/>
+      <w:r>
+        <w:t>gebuildet</w:t>
+      </w:r>
+      <w:proofErr w:type="spellEnd"/>
+      <w:r>
+        <w:t xml:space="preserve">. Somit stellen wir die </w:t>
+      </w:r>
+      <w:proofErr w:type="spellStart"/>
+      <w:r>
+        <w:t>Contin</w:t>
       </w:r>
       <w:r>
         <w:t>u</w:t>
       </w:r>
       <w:r>
-        <w:t xml:space="preserve">ous Integration sicher und </w:t>
+        <w:t>ous</w:t>
+      </w:r>
+      <w:proofErr w:type="spellEnd"/>
+      <w:r>
+        <w:t xml:space="preserve"> Integration sicher und </w:t>
       </w:r>
       <w:r>
         <w:t>sehen jederzeit das Resultat der Tests sowie die Testabdeckung.</w:t>
@@ -8414,28 +9497,49 @@
     </w:p>
     <w:p>
       <w:r>
-        <w:t>Für einen fehlerhaften Commit definieren wir entsprechende (milde) Strafen, zB Gipfeli kaufen.</w:t>
+        <w:t xml:space="preserve">Für einen fehlerhaften Commit definieren wir entsprechende (milde) Strafen, </w:t>
+      </w:r>
+      <w:proofErr w:type="spellStart"/>
+      <w:r>
+        <w:t>zB</w:t>
+      </w:r>
+      <w:proofErr w:type="spellEnd"/>
+      <w:r>
+        <w:t xml:space="preserve"> </w:t>
+      </w:r>
+      <w:proofErr w:type="spellStart"/>
+      <w:r>
+        <w:t>Gipfeli</w:t>
+      </w:r>
+      <w:proofErr w:type="spellEnd"/>
+      <w:r>
+        <w:t xml:space="preserve"> kaufen.</w:t>
       </w:r>
     </w:p>
     <w:p>
       <w:pPr>
         <w:pStyle w:val="berschrift2"/>
       </w:pPr>
-      <w:bookmarkStart w:id="44" w:name="_Toc318812234"/>
+      <w:bookmarkStart w:id="45" w:name="_Toc326251090"/>
       <w:r>
         <w:t>Testen</w:t>
       </w:r>
-      <w:bookmarkEnd w:id="44"/>
+      <w:bookmarkEnd w:id="45"/>
     </w:p>
     <w:p>
       <w:pPr>
         <w:pStyle w:val="berschrift3"/>
       </w:pPr>
-      <w:bookmarkStart w:id="45" w:name="_Toc318812235"/>
-      <w:r>
-        <w:t>Unit Testing</w:t>
-      </w:r>
-      <w:bookmarkEnd w:id="45"/>
+      <w:bookmarkStart w:id="46" w:name="_Toc326251091"/>
+      <w:r>
+        <w:t xml:space="preserve">Unit </w:t>
+      </w:r>
+      <w:proofErr w:type="spellStart"/>
+      <w:r>
+        <w:t>Testing</w:t>
+      </w:r>
+      <w:bookmarkEnd w:id="46"/>
+      <w:proofErr w:type="spellEnd"/>
     </w:p>
     <w:p>
       <w:r>
@@ -8451,7 +9555,23 @@
         <w:t>s</w:t>
       </w:r>
       <w:r>
-        <w:t>. Die Tests werden, wie auch der Produkt-Sourcecode, mit Hilfe von Git verwaltet und befinden sich im gleichen Repository. Die Test-Abdeckung</w:t>
+        <w:t>. Die Tests werden, wie auch der Produkt-</w:t>
+      </w:r>
+      <w:proofErr w:type="spellStart"/>
+      <w:r>
+        <w:t>Sourcecode</w:t>
+      </w:r>
+      <w:proofErr w:type="spellEnd"/>
+      <w:r>
+        <w:t xml:space="preserve">, mit Hilfe von </w:t>
+      </w:r>
+      <w:proofErr w:type="spellStart"/>
+      <w:r>
+        <w:t>Git</w:t>
+      </w:r>
+      <w:proofErr w:type="spellEnd"/>
+      <w:r>
+        <w:t xml:space="preserve"> verwaltet und befinden sich im gleichen Repository. Die Test-Abdeckung</w:t>
       </w:r>
       <w:r>
         <w:t xml:space="preserve"> werden</w:t>
@@ -8462,44 +9582,94 @@
       <w:r>
         <w:t xml:space="preserve">seits in der IDE mit Hilfe von </w:t>
       </w:r>
+      <w:proofErr w:type="spellStart"/>
       <w:r>
         <w:rPr>
           <w:i/>
         </w:rPr>
         <w:t>EclEmma</w:t>
       </w:r>
-      <w:r>
-        <w:t xml:space="preserve"> und auf dem Build-Server mit </w:t>
-      </w:r>
-      <w:r>
-        <w:t>Hilfe eines geeigneten Plu</w:t>
-      </w:r>
-      <w:r>
-        <w:t>gins (wird noch evaluiert) sichergestellt.</w:t>
-      </w:r>
-      <w:r>
-        <w:t xml:space="preserve"> Die Tests werden bei jedem Commit in den Master Branch ausgeführt.</w:t>
+      <w:proofErr w:type="spellEnd"/>
+      <w:r>
+        <w:t xml:space="preserve"> und auf dem </w:t>
+      </w:r>
+      <w:proofErr w:type="spellStart"/>
+      <w:r>
+        <w:t>Build</w:t>
+      </w:r>
+      <w:proofErr w:type="spellEnd"/>
+      <w:r>
+        <w:t xml:space="preserve">-Server mit </w:t>
+      </w:r>
+      <w:r>
+        <w:t xml:space="preserve">Hilfe eines geeigneten </w:t>
+      </w:r>
+      <w:proofErr w:type="spellStart"/>
+      <w:r>
+        <w:t>Plu</w:t>
+      </w:r>
+      <w:r>
+        <w:t>gins</w:t>
+      </w:r>
+      <w:proofErr w:type="spellEnd"/>
+      <w:r>
+        <w:t xml:space="preserve"> (wird noch evaluiert) sichergestellt.</w:t>
+      </w:r>
+      <w:r>
+        <w:t xml:space="preserve"> Die Tests werden bei jedem Commit in den Master </w:t>
+      </w:r>
+      <w:proofErr w:type="spellStart"/>
+      <w:r>
+        <w:t>Branch</w:t>
+      </w:r>
+      <w:proofErr w:type="spellEnd"/>
+      <w:r>
+        <w:t xml:space="preserve"> ausgeführt.</w:t>
       </w:r>
     </w:p>
     <w:p>
       <w:pPr>
         <w:pStyle w:val="berschrift3"/>
       </w:pPr>
-      <w:bookmarkStart w:id="46" w:name="_Toc318812236"/>
+      <w:bookmarkStart w:id="47" w:name="_Toc326251092"/>
       <w:r>
         <w:t>Integration T</w:t>
       </w:r>
       <w:r>
         <w:t>ests</w:t>
       </w:r>
-      <w:bookmarkEnd w:id="46"/>
-    </w:p>
-    <w:p>
-      <w:r>
-        <w:t>Auf dem Build-Server werden</w:t>
-      </w:r>
-      <w:r>
-        <w:t xml:space="preserve"> mithilfe der Android Testing Tools regelmässig Integrationstests durchgeführt.</w:t>
+      <w:bookmarkEnd w:id="47"/>
+    </w:p>
+    <w:p>
+      <w:r>
+        <w:t xml:space="preserve">Auf dem </w:t>
+      </w:r>
+      <w:proofErr w:type="spellStart"/>
+      <w:r>
+        <w:t>Build</w:t>
+      </w:r>
+      <w:proofErr w:type="spellEnd"/>
+      <w:r>
+        <w:t>-Server werden</w:t>
+      </w:r>
+      <w:r>
+        <w:t xml:space="preserve"> mithilfe der </w:t>
+      </w:r>
+      <w:proofErr w:type="spellStart"/>
+      <w:r>
+        <w:t>Android</w:t>
+      </w:r>
+      <w:proofErr w:type="spellEnd"/>
+      <w:r>
+        <w:t xml:space="preserve"> </w:t>
+      </w:r>
+      <w:proofErr w:type="spellStart"/>
+      <w:r>
+        <w:t>Testing</w:t>
+      </w:r>
+      <w:proofErr w:type="spellEnd"/>
+      <w:r>
+        <w:t xml:space="preserve"> Tools regelmässig Integrationstests durchgeführt.</w:t>
       </w:r>
       <w:r>
         <w:t xml:space="preserve"> Die Serverkomponente wird mittels JUNIT getestet.</w:t>
@@ -8509,19 +9679,32 @@
       <w:pPr>
         <w:pStyle w:val="berschrift3"/>
       </w:pPr>
-      <w:r>
-        <w:t>System- und Usabilitytests</w:t>
-      </w:r>
+      <w:bookmarkStart w:id="48" w:name="_Toc326251093"/>
+      <w:r>
+        <w:t xml:space="preserve">System- und </w:t>
+      </w:r>
+      <w:proofErr w:type="spellStart"/>
+      <w:r>
+        <w:t>Usabilitytests</w:t>
+      </w:r>
+      <w:bookmarkEnd w:id="48"/>
+      <w:proofErr w:type="spellEnd"/>
     </w:p>
     <w:p>
       <w:r>
         <w:t xml:space="preserve">Die Applikation wird regelmässig durch freiwillige Tester getestet. </w:t>
       </w:r>
       <w:r>
-        <w:t>Diese Tests beinhalten einerseits das Bewerten der Benutzbarkeit und Andererseits das Erfüllen der Anforderungen im Sinne von Systemtests. Das Feedback erhalten wird direkt mittels Formular oder Tickets zum Redmine Ticketsystem. Das genaue Vorgehen wird noch bestimmt.</w:t>
-      </w:r>
-      <w:bookmarkStart w:id="47" w:name="_GoBack"/>
-      <w:bookmarkEnd w:id="47"/>
+        <w:t xml:space="preserve">Diese Tests beinhalten einerseits das Bewerten der Benutzbarkeit und Andererseits das Erfüllen der Anforderungen im Sinne von Systemtests. Das Feedback erhalten wird direkt mittels Formular oder Tickets zum </w:t>
+      </w:r>
+      <w:proofErr w:type="spellStart"/>
+      <w:r>
+        <w:t>Redmine</w:t>
+      </w:r>
+      <w:proofErr w:type="spellEnd"/>
+      <w:r>
+        <w:t xml:space="preserve"> Ticketsystem. Das genaue Vorgehen wird noch bestimmt.</w:t>
+      </w:r>
     </w:p>
     <w:p>
       <w:r>
@@ -8531,10 +9714,26 @@
         <w:t>Test</w:t>
       </w:r>
       <w:r>
-        <w:t>s werden voraussichtlich nach jeder Iteration der Construction Phase durchgeführt.</w:t>
-      </w:r>
-      <w:r>
-        <w:t xml:space="preserve"> Möglicherweise treffen wir uns dazu mit den Testern in gemütlicher Atmosphäre, um ein „APPero“ durchzuführen.</w:t>
+        <w:t xml:space="preserve">s werden voraussichtlich nach jeder Iteration der </w:t>
+      </w:r>
+      <w:proofErr w:type="spellStart"/>
+      <w:r>
+        <w:t>Construction</w:t>
+      </w:r>
+      <w:proofErr w:type="spellEnd"/>
+      <w:r>
+        <w:t xml:space="preserve"> Phase durchgeführt.</w:t>
+      </w:r>
+      <w:r>
+        <w:t xml:space="preserve"> Möglicherweise treffen wir uns dazu mit den Testern in gemütlicher Atmosphäre, um ein „</w:t>
+      </w:r>
+      <w:proofErr w:type="spellStart"/>
+      <w:r>
+        <w:t>APPero</w:t>
+      </w:r>
+      <w:proofErr w:type="spellEnd"/>
+      <w:r>
+        <w:t>“ durchzuführen.</w:t>
       </w:r>
       <w:r>
         <w:t xml:space="preserve"> Dies fördert die Motivation und bringt uns direktes Feedback</w:t>
@@ -8648,7 +9847,7 @@
         <w:noProof/>
         <w:color w:val="808080" w:themeColor="background1" w:themeShade="80"/>
       </w:rPr>
-      <w:t>18.03.2012</w:t>
+      <w:t>31.05.2012</w:t>
     </w:r>
     <w:r>
       <w:rPr>
@@ -8789,7 +9988,23 @@
               <w:color w:val="808080" w:themeColor="background1" w:themeShade="80"/>
               <w:lang w:val="en-US"/>
             </w:rPr>
-            <w:t>Software Engineering 2 Projekt Semester 4</w:t>
+            <w:t xml:space="preserve">Software Engineering 2 </w:t>
+          </w:r>
+          <w:proofErr w:type="spellStart"/>
+          <w:r>
+            <w:rPr>
+              <w:color w:val="808080" w:themeColor="background1" w:themeShade="80"/>
+              <w:lang w:val="en-US"/>
+            </w:rPr>
+            <w:t>Projekt</w:t>
+          </w:r>
+          <w:proofErr w:type="spellEnd"/>
+          <w:r>
+            <w:rPr>
+              <w:color w:val="808080" w:themeColor="background1" w:themeShade="80"/>
+              <w:lang w:val="en-US"/>
+            </w:rPr>
+            <w:t xml:space="preserve"> Semester 4</w:t>
           </w:r>
         </w:p>
         <w:p>
@@ -8813,6 +10028,7 @@
             </w:rPr>
             <w:t xml:space="preserve">: </w:t>
           </w:r>
+          <w:proofErr w:type="spellStart"/>
           <w:r>
             <w:rPr>
               <w:color w:val="808080" w:themeColor="background1" w:themeShade="80"/>
@@ -8820,6 +10036,7 @@
             </w:rPr>
             <w:t>BierIdee</w:t>
           </w:r>
+          <w:proofErr w:type="spellEnd"/>
         </w:p>
       </w:tc>
       <w:tc>
@@ -8881,7 +10098,7 @@
                   <w:color w:val="808080" w:themeColor="background1" w:themeShade="80"/>
                   <w:lang w:val="de-DE"/>
                 </w:rPr>
-                <w:t>16</w:t>
+                <w:t>3</w:t>
               </w:r>
               <w:r>
                 <w:rPr>
@@ -12616,7 +13833,7 @@
 </file>
 
 <file path=customXml/itemProps1.xml><?xml version="1.0" encoding="utf-8"?>
-<ds:datastoreItem xmlns:ds="http://schemas.openxmlformats.org/officeDocument/2006/customXml" ds:itemID="{2B9EE03B-8BDF-455B-9DBE-9305465EF211}">
+<ds:datastoreItem xmlns:ds="http://schemas.openxmlformats.org/officeDocument/2006/customXml" ds:itemID="{423D776A-2653-42DB-B586-7666C1ACAA5A}">
   <ds:schemaRefs>
     <ds:schemaRef ds:uri="http://schemas.openxmlformats.org/officeDocument/2006/bibliography"/>
   </ds:schemaRefs>

</xml_diff>